<commit_message>
@Princesspeachey: git was down and forums are slow
</commit_message>
<xml_diff>
--- a/assignment2/trunk/Docs/EC Exercise 2 & 5 results.docx
+++ b/assignment2/trunk/Docs/EC Exercise 2 & 5 results.docx
@@ -1,6 +1,6 @@
 
 <file path=word/document.xml><?xml version="1.0" encoding="utf-8"?>
-<w:document xmlns:ve="http://schemas.openxmlformats.org/markup-compatibility/2006" xmlns:o="urn:schemas-microsoft-com:office:office" xmlns:r="http://schemas.openxmlformats.org/officeDocument/2006/relationships" xmlns:m="http://schemas.openxmlformats.org/officeDocument/2006/math" xmlns:v="urn:schemas-microsoft-com:vml" xmlns:wp="http://schemas.openxmlformats.org/drawingml/2006/wordprocessingDrawing" xmlns:w10="urn:schemas-microsoft-com:office:word" xmlns:w="http://schemas.openxmlformats.org/wordprocessingml/2006/main" xmlns:wne="http://schemas.microsoft.com/office/word/2006/wordml">
+<w:document xmlns:wpc="http://schemas.microsoft.com/office/word/2010/wordprocessingCanvas" xmlns:mo="http://schemas.microsoft.com/office/mac/office/2008/main" xmlns:mc="http://schemas.openxmlformats.org/markup-compatibility/2006" xmlns:mv="urn:schemas-microsoft-com:mac:vml" xmlns:o="urn:schemas-microsoft-com:office:office" xmlns:r="http://schemas.openxmlformats.org/officeDocument/2006/relationships" xmlns:m="http://schemas.openxmlformats.org/officeDocument/2006/math" xmlns:v="urn:schemas-microsoft-com:vml" xmlns:wp14="http://schemas.microsoft.com/office/word/2010/wordprocessingDrawing" xmlns:wp="http://schemas.openxmlformats.org/drawingml/2006/wordprocessingDrawing" xmlns:w10="urn:schemas-microsoft-com:office:word" xmlns:w="http://schemas.openxmlformats.org/wordprocessingml/2006/main" xmlns:w14="http://schemas.microsoft.com/office/word/2010/wordml" xmlns:wpg="http://schemas.microsoft.com/office/word/2010/wordprocessingGroup" xmlns:wpi="http://schemas.microsoft.com/office/word/2010/wordprocessingInk" xmlns:wne="http://schemas.microsoft.com/office/word/2006/wordml" xmlns:wps="http://schemas.microsoft.com/office/word/2010/wordprocessingShape" mc:Ignorable="w14 wp14 mv">
   <w:body>
     <w:p>
       <w:r>
@@ -29,7 +29,7 @@
       <w:tblPr>
         <w:tblStyle w:val="LightShading-Accent11"/>
         <w:tblW w:w="9322" w:type="dxa"/>
-        <w:tblLook w:val="04A0"/>
+        <w:tblLook w:val="04A0" w:firstRow="1" w:lastRow="0" w:firstColumn="1" w:lastColumn="0" w:noHBand="0" w:noVBand="1"/>
       </w:tblPr>
       <w:tblGrid>
         <w:gridCol w:w="1106"/>
@@ -42,11 +42,11 @@
       </w:tblGrid>
       <w:tr>
         <w:trPr>
-          <w:cnfStyle w:val="100000000000"/>
+          <w:cnfStyle w:val="100000000000" w:firstRow="1" w:lastRow="0" w:firstColumn="0" w:lastColumn="0" w:oddVBand="0" w:evenVBand="0" w:oddHBand="0" w:evenHBand="0" w:firstRowFirstColumn="0" w:firstRowLastColumn="0" w:lastRowFirstColumn="0" w:lastRowLastColumn="0"/>
         </w:trPr>
         <w:tc>
           <w:tcPr>
-            <w:cnfStyle w:val="001000000000"/>
+            <w:cnfStyle w:val="001000000000" w:firstRow="0" w:lastRow="0" w:firstColumn="1" w:lastColumn="0" w:oddVBand="0" w:evenVBand="0" w:oddHBand="0" w:evenHBand="0" w:firstRowFirstColumn="0" w:firstRowLastColumn="0" w:lastRowFirstColumn="0" w:lastRowLastColumn="0"/>
             <w:tcW w:w="1106" w:type="dxa"/>
           </w:tcPr>
           <w:p>
@@ -71,7 +71,7 @@
           </w:tcPr>
           <w:p>
             <w:pPr>
-              <w:cnfStyle w:val="100000000000"/>
+              <w:cnfStyle w:val="100000000000" w:firstRow="1" w:lastRow="0" w:firstColumn="0" w:lastColumn="0" w:oddVBand="0" w:evenVBand="0" w:oddHBand="0" w:evenHBand="0" w:firstRowFirstColumn="0" w:firstRowLastColumn="0" w:lastRowFirstColumn="0" w:lastRowLastColumn="0"/>
               <w:rPr>
                 <w:sz w:val="24"/>
                 <w:szCs w:val="24"/>
@@ -93,7 +93,7 @@
           <w:p>
             <w:pPr>
               <w:jc w:val="center"/>
-              <w:cnfStyle w:val="100000000000"/>
+              <w:cnfStyle w:val="100000000000" w:firstRow="1" w:lastRow="0" w:firstColumn="0" w:lastColumn="0" w:oddVBand="0" w:evenVBand="0" w:oddHBand="0" w:evenHBand="0" w:firstRowFirstColumn="0" w:firstRowLastColumn="0" w:lastRowFirstColumn="0" w:lastRowLastColumn="0"/>
               <w:rPr>
                 <w:sz w:val="24"/>
                 <w:szCs w:val="24"/>
@@ -115,7 +115,7 @@
           <w:p>
             <w:pPr>
               <w:jc w:val="center"/>
-              <w:cnfStyle w:val="100000000000"/>
+              <w:cnfStyle w:val="100000000000" w:firstRow="1" w:lastRow="0" w:firstColumn="0" w:lastColumn="0" w:oddVBand="0" w:evenVBand="0" w:oddHBand="0" w:evenHBand="0" w:firstRowFirstColumn="0" w:firstRowLastColumn="0" w:lastRowFirstColumn="0" w:lastRowLastColumn="0"/>
               <w:rPr>
                 <w:sz w:val="24"/>
                 <w:szCs w:val="24"/>
@@ -144,7 +144,7 @@
           <w:p>
             <w:pPr>
               <w:jc w:val="center"/>
-              <w:cnfStyle w:val="100000000000"/>
+              <w:cnfStyle w:val="100000000000" w:firstRow="1" w:lastRow="0" w:firstColumn="0" w:lastColumn="0" w:oddVBand="0" w:evenVBand="0" w:oddHBand="0" w:evenHBand="0" w:firstRowFirstColumn="0" w:firstRowLastColumn="0" w:lastRowFirstColumn="0" w:lastRowLastColumn="0"/>
               <w:rPr>
                 <w:sz w:val="24"/>
                 <w:szCs w:val="24"/>
@@ -166,7 +166,7 @@
           <w:p>
             <w:pPr>
               <w:jc w:val="center"/>
-              <w:cnfStyle w:val="100000000000"/>
+              <w:cnfStyle w:val="100000000000" w:firstRow="1" w:lastRow="0" w:firstColumn="0" w:lastColumn="0" w:oddVBand="0" w:evenVBand="0" w:oddHBand="0" w:evenHBand="0" w:firstRowFirstColumn="0" w:firstRowLastColumn="0" w:lastRowFirstColumn="0" w:lastRowLastColumn="0"/>
               <w:rPr>
                 <w:sz w:val="24"/>
                 <w:szCs w:val="24"/>
@@ -183,7 +183,7 @@
           <w:p>
             <w:pPr>
               <w:jc w:val="center"/>
-              <w:cnfStyle w:val="100000000000"/>
+              <w:cnfStyle w:val="100000000000" w:firstRow="1" w:lastRow="0" w:firstColumn="0" w:lastColumn="0" w:oddVBand="0" w:evenVBand="0" w:oddHBand="0" w:evenHBand="0" w:firstRowFirstColumn="0" w:firstRowLastColumn="0" w:lastRowFirstColumn="0" w:lastRowLastColumn="0"/>
               <w:rPr>
                 <w:sz w:val="24"/>
                 <w:szCs w:val="24"/>
@@ -205,7 +205,7 @@
           <w:p>
             <w:pPr>
               <w:jc w:val="center"/>
-              <w:cnfStyle w:val="100000000000"/>
+              <w:cnfStyle w:val="100000000000" w:firstRow="1" w:lastRow="0" w:firstColumn="0" w:lastColumn="0" w:oddVBand="0" w:evenVBand="0" w:oddHBand="0" w:evenHBand="0" w:firstRowFirstColumn="0" w:firstRowLastColumn="0" w:lastRowFirstColumn="0" w:lastRowLastColumn="0"/>
               <w:rPr>
                 <w:sz w:val="24"/>
                 <w:szCs w:val="24"/>
@@ -223,11 +223,11 @@
       </w:tr>
       <w:tr>
         <w:trPr>
-          <w:cnfStyle w:val="000000100000"/>
+          <w:cnfStyle w:val="000000100000" w:firstRow="0" w:lastRow="0" w:firstColumn="0" w:lastColumn="0" w:oddVBand="0" w:evenVBand="0" w:oddHBand="1" w:evenHBand="0" w:firstRowFirstColumn="0" w:firstRowLastColumn="0" w:lastRowFirstColumn="0" w:lastRowLastColumn="0"/>
         </w:trPr>
         <w:tc>
           <w:tcPr>
-            <w:cnfStyle w:val="001000000000"/>
+            <w:cnfStyle w:val="001000000000" w:firstRow="0" w:lastRow="0" w:firstColumn="1" w:lastColumn="0" w:oddVBand="0" w:evenVBand="0" w:oddHBand="0" w:evenHBand="0" w:firstRowFirstColumn="0" w:firstRowLastColumn="0" w:lastRowFirstColumn="0" w:lastRowLastColumn="0"/>
             <w:tcW w:w="1106" w:type="dxa"/>
           </w:tcPr>
           <w:p>
@@ -242,7 +242,7 @@
           </w:tcPr>
           <w:p>
             <w:pPr>
-              <w:cnfStyle w:val="000000100000"/>
+              <w:cnfStyle w:val="000000100000" w:firstRow="0" w:lastRow="0" w:firstColumn="0" w:lastColumn="0" w:oddVBand="0" w:evenVBand="0" w:oddHBand="1" w:evenHBand="0" w:firstRowFirstColumn="0" w:firstRowLastColumn="0" w:lastRowFirstColumn="0" w:lastRowLastColumn="0"/>
               <w:rPr>
                 <w:b/>
               </w:rPr>
@@ -262,7 +262,7 @@
           <w:p>
             <w:pPr>
               <w:jc w:val="center"/>
-              <w:cnfStyle w:val="000000100000"/>
+              <w:cnfStyle w:val="000000100000" w:firstRow="0" w:lastRow="0" w:firstColumn="0" w:lastColumn="0" w:oddVBand="0" w:evenVBand="0" w:oddHBand="1" w:evenHBand="0" w:firstRowFirstColumn="0" w:firstRowLastColumn="0" w:lastRowFirstColumn="0" w:lastRowLastColumn="0"/>
             </w:pPr>
             <w:r>
               <w:t>15</w:t>
@@ -282,7 +282,7 @@
           <w:p>
             <w:pPr>
               <w:jc w:val="center"/>
-              <w:cnfStyle w:val="000000100000"/>
+              <w:cnfStyle w:val="000000100000" w:firstRow="0" w:lastRow="0" w:firstColumn="0" w:lastColumn="0" w:oddVBand="0" w:evenVBand="0" w:oddHBand="1" w:evenHBand="0" w:firstRowFirstColumn="0" w:firstRowLastColumn="0" w:lastRowFirstColumn="0" w:lastRowLastColumn="0"/>
             </w:pPr>
             <w:r>
               <w:t>1.3</w:t>
@@ -299,7 +299,7 @@
           <w:p>
             <w:pPr>
               <w:jc w:val="center"/>
-              <w:cnfStyle w:val="000000100000"/>
+              <w:cnfStyle w:val="000000100000" w:firstRow="0" w:lastRow="0" w:firstColumn="0" w:lastColumn="0" w:oddVBand="0" w:evenVBand="0" w:oddHBand="1" w:evenHBand="0" w:firstRowFirstColumn="0" w:firstRowLastColumn="0" w:lastRowFirstColumn="0" w:lastRowLastColumn="0"/>
             </w:pPr>
             <w:r>
               <w:t>15 940.59</w:t>
@@ -313,7 +313,7 @@
           <w:p>
             <w:pPr>
               <w:jc w:val="center"/>
-              <w:cnfStyle w:val="000000100000"/>
+              <w:cnfStyle w:val="000000100000" w:firstRow="0" w:lastRow="0" w:firstColumn="0" w:lastColumn="0" w:oddVBand="0" w:evenVBand="0" w:oddHBand="1" w:evenHBand="0" w:firstRowFirstColumn="0" w:firstRowLastColumn="0" w:lastRowFirstColumn="0" w:lastRowLastColumn="0"/>
             </w:pPr>
             <w:r>
               <w:t>1.14</w:t>
@@ -327,7 +327,7 @@
           <w:p>
             <w:pPr>
               <w:jc w:val="center"/>
-              <w:cnfStyle w:val="000000100000"/>
+              <w:cnfStyle w:val="000000100000" w:firstRow="0" w:lastRow="0" w:firstColumn="0" w:lastColumn="0" w:oddVBand="0" w:evenVBand="0" w:oddHBand="1" w:evenHBand="0" w:firstRowFirstColumn="0" w:firstRowLastColumn="0" w:lastRowFirstColumn="0" w:lastRowLastColumn="0"/>
             </w:pPr>
             <w:r>
               <w:t>16 138.12</w:t>
@@ -338,7 +338,7 @@
       <w:tr>
         <w:tc>
           <w:tcPr>
-            <w:cnfStyle w:val="001000000000"/>
+            <w:cnfStyle w:val="001000000000" w:firstRow="0" w:lastRow="0" w:firstColumn="1" w:lastColumn="0" w:oddVBand="0" w:evenVBand="0" w:oddHBand="0" w:evenHBand="0" w:firstRowFirstColumn="0" w:firstRowLastColumn="0" w:lastRowFirstColumn="0" w:lastRowLastColumn="0"/>
             <w:tcW w:w="1106" w:type="dxa"/>
           </w:tcPr>
           <w:p>
@@ -353,7 +353,7 @@
           </w:tcPr>
           <w:p>
             <w:pPr>
-              <w:cnfStyle w:val="000000000000"/>
+              <w:cnfStyle w:val="000000000000" w:firstRow="0" w:lastRow="0" w:firstColumn="0" w:lastColumn="0" w:oddVBand="0" w:evenVBand="0" w:oddHBand="0" w:evenHBand="0" w:firstRowFirstColumn="0" w:firstRowLastColumn="0" w:lastRowFirstColumn="0" w:lastRowLastColumn="0"/>
               <w:rPr>
                 <w:b/>
               </w:rPr>
@@ -373,7 +373,7 @@
           <w:p>
             <w:pPr>
               <w:jc w:val="center"/>
-              <w:cnfStyle w:val="000000000000"/>
+              <w:cnfStyle w:val="000000000000" w:firstRow="0" w:lastRow="0" w:firstColumn="0" w:lastColumn="0" w:oddVBand="0" w:evenVBand="0" w:oddHBand="0" w:evenHBand="0" w:firstRowFirstColumn="0" w:firstRowLastColumn="0" w:lastRowFirstColumn="0" w:lastRowLastColumn="0"/>
             </w:pPr>
             <w:r>
               <w:t>104</w:t>
@@ -393,7 +393,7 @@
           <w:p>
             <w:pPr>
               <w:jc w:val="center"/>
-              <w:cnfStyle w:val="000000000000"/>
+              <w:cnfStyle w:val="000000000000" w:firstRow="0" w:lastRow="0" w:firstColumn="0" w:lastColumn="0" w:oddVBand="0" w:evenVBand="0" w:oddHBand="0" w:evenHBand="0" w:firstRowFirstColumn="0" w:firstRowLastColumn="0" w:lastRowFirstColumn="0" w:lastRowLastColumn="0"/>
             </w:pPr>
             <w:r>
               <w:t>3.10</w:t>
@@ -407,7 +407,7 @@
           <w:p>
             <w:pPr>
               <w:jc w:val="center"/>
-              <w:cnfStyle w:val="000000000000"/>
+              <w:cnfStyle w:val="000000000000" w:firstRow="0" w:lastRow="0" w:firstColumn="0" w:lastColumn="0" w:oddVBand="0" w:evenVBand="0" w:oddHBand="0" w:evenHBand="0" w:firstRowFirstColumn="0" w:firstRowLastColumn="0" w:lastRowFirstColumn="0" w:lastRowLastColumn="0"/>
             </w:pPr>
             <w:r>
               <w:t>104 365.19</w:t>
@@ -421,7 +421,7 @@
           <w:p>
             <w:pPr>
               <w:jc w:val="center"/>
-              <w:cnfStyle w:val="000000000000"/>
+              <w:cnfStyle w:val="000000000000" w:firstRow="0" w:lastRow="0" w:firstColumn="0" w:lastColumn="0" w:oddVBand="0" w:evenVBand="0" w:oddHBand="0" w:evenHBand="0" w:firstRowFirstColumn="0" w:firstRowLastColumn="0" w:lastRowFirstColumn="0" w:lastRowLastColumn="0"/>
             </w:pPr>
             <w:r>
               <w:t>139.32</w:t>
@@ -435,7 +435,7 @@
           <w:p>
             <w:pPr>
               <w:jc w:val="center"/>
-              <w:cnfStyle w:val="000000000000"/>
+              <w:cnfStyle w:val="000000000000" w:firstRow="0" w:lastRow="0" w:firstColumn="0" w:lastColumn="0" w:oddVBand="0" w:evenVBand="0" w:oddHBand="0" w:evenHBand="0" w:firstRowFirstColumn="0" w:firstRowLastColumn="0" w:lastRowFirstColumn="0" w:lastRowLastColumn="0"/>
             </w:pPr>
             <w:r>
               <w:t>104 365.73</w:t>
@@ -445,11 +445,11 @@
       </w:tr>
       <w:tr>
         <w:trPr>
-          <w:cnfStyle w:val="000000100000"/>
+          <w:cnfStyle w:val="000000100000" w:firstRow="0" w:lastRow="0" w:firstColumn="0" w:lastColumn="0" w:oddVBand="0" w:evenVBand="0" w:oddHBand="1" w:evenHBand="0" w:firstRowFirstColumn="0" w:firstRowLastColumn="0" w:lastRowFirstColumn="0" w:lastRowLastColumn="0"/>
         </w:trPr>
         <w:tc>
           <w:tcPr>
-            <w:cnfStyle w:val="001000000000"/>
+            <w:cnfStyle w:val="001000000000" w:firstRow="0" w:lastRow="0" w:firstColumn="1" w:lastColumn="0" w:oddVBand="0" w:evenVBand="0" w:oddHBand="0" w:evenHBand="0" w:firstRowFirstColumn="0" w:firstRowLastColumn="0" w:lastRowFirstColumn="0" w:lastRowLastColumn="0"/>
             <w:tcW w:w="1106" w:type="dxa"/>
           </w:tcPr>
           <w:p>
@@ -464,7 +464,7 @@
           </w:tcPr>
           <w:p>
             <w:pPr>
-              <w:cnfStyle w:val="000000100000"/>
+              <w:cnfStyle w:val="000000100000" w:firstRow="0" w:lastRow="0" w:firstColumn="0" w:lastColumn="0" w:oddVBand="0" w:evenVBand="0" w:oddHBand="1" w:evenHBand="0" w:firstRowFirstColumn="0" w:firstRowLastColumn="0" w:lastRowFirstColumn="0" w:lastRowLastColumn="0"/>
               <w:rPr>
                 <w:b/>
               </w:rPr>
@@ -484,7 +484,7 @@
           <w:p>
             <w:pPr>
               <w:jc w:val="center"/>
-              <w:cnfStyle w:val="000000100000"/>
+              <w:cnfStyle w:val="000000100000" w:firstRow="0" w:lastRow="0" w:firstColumn="0" w:lastColumn="0" w:oddVBand="0" w:evenVBand="0" w:oddHBand="1" w:evenHBand="0" w:firstRowFirstColumn="0" w:firstRowLastColumn="0" w:lastRowFirstColumn="0" w:lastRowLastColumn="0"/>
             </w:pPr>
             <w:r>
               <w:t>411 714.27</w:t>
@@ -498,7 +498,7 @@
           <w:p>
             <w:pPr>
               <w:jc w:val="center"/>
-              <w:cnfStyle w:val="000000100000"/>
+              <w:cnfStyle w:val="000000100000" w:firstRow="0" w:lastRow="0" w:firstColumn="0" w:lastColumn="0" w:oddVBand="0" w:evenVBand="0" w:oddHBand="1" w:evenHBand="0" w:firstRowFirstColumn="0" w:firstRowLastColumn="0" w:lastRowFirstColumn="0" w:lastRowLastColumn="0"/>
             </w:pPr>
             <w:r>
               <w:t>8.75</w:t>
@@ -512,7 +512,7 @@
           <w:p>
             <w:pPr>
               <w:jc w:val="center"/>
-              <w:cnfStyle w:val="000000100000"/>
+              <w:cnfStyle w:val="000000100000" w:firstRow="0" w:lastRow="0" w:firstColumn="0" w:lastColumn="0" w:oddVBand="0" w:evenVBand="0" w:oddHBand="1" w:evenHBand="0" w:firstRowFirstColumn="0" w:firstRowLastColumn="0" w:lastRowFirstColumn="0" w:lastRowLastColumn="0"/>
             </w:pPr>
             <w:r>
               <w:t>411 714.79</w:t>
@@ -526,7 +526,7 @@
           <w:p>
             <w:pPr>
               <w:jc w:val="center"/>
-              <w:cnfStyle w:val="000000100000"/>
+              <w:cnfStyle w:val="000000100000" w:firstRow="0" w:lastRow="0" w:firstColumn="0" w:lastColumn="0" w:oddVBand="0" w:evenVBand="0" w:oddHBand="1" w:evenHBand="0" w:firstRowFirstColumn="0" w:firstRowLastColumn="0" w:lastRowFirstColumn="0" w:lastRowLastColumn="0"/>
             </w:pPr>
             <w:r>
               <w:t>483.11</w:t>
@@ -540,7 +540,7 @@
           <w:p>
             <w:pPr>
               <w:jc w:val="center"/>
-              <w:cnfStyle w:val="000000100000"/>
+              <w:cnfStyle w:val="000000100000" w:firstRow="0" w:lastRow="0" w:firstColumn="0" w:lastColumn="0" w:oddVBand="0" w:evenVBand="0" w:oddHBand="1" w:evenHBand="0" w:firstRowFirstColumn="0" w:firstRowLastColumn="0" w:lastRowFirstColumn="0" w:lastRowLastColumn="0"/>
             </w:pPr>
             <w:r>
               <w:t>411 714.79</w:t>
@@ -551,7 +551,7 @@
       <w:tr>
         <w:tc>
           <w:tcPr>
-            <w:cnfStyle w:val="001000000000"/>
+            <w:cnfStyle w:val="001000000000" w:firstRow="0" w:lastRow="0" w:firstColumn="1" w:lastColumn="0" w:oddVBand="0" w:evenVBand="0" w:oddHBand="0" w:evenHBand="0" w:firstRowFirstColumn="0" w:firstRowLastColumn="0" w:lastRowFirstColumn="0" w:lastRowLastColumn="0"/>
             <w:tcW w:w="1106" w:type="dxa"/>
           </w:tcPr>
           <w:p>
@@ -566,7 +566,7 @@
           </w:tcPr>
           <w:p>
             <w:pPr>
-              <w:cnfStyle w:val="000000000000"/>
+              <w:cnfStyle w:val="000000000000" w:firstRow="0" w:lastRow="0" w:firstColumn="0" w:lastColumn="0" w:oddVBand="0" w:evenVBand="0" w:oddHBand="0" w:evenHBand="0" w:firstRowFirstColumn="0" w:firstRowLastColumn="0" w:lastRowFirstColumn="0" w:lastRowLastColumn="0"/>
               <w:rPr>
                 <w:b/>
               </w:rPr>
@@ -586,7 +586,7 @@
           <w:p>
             <w:pPr>
               <w:jc w:val="center"/>
-              <w:cnfStyle w:val="000000000000"/>
+              <w:cnfStyle w:val="000000000000" w:firstRow="0" w:lastRow="0" w:firstColumn="0" w:lastColumn="0" w:oddVBand="0" w:evenVBand="0" w:oddHBand="0" w:evenHBand="0" w:firstRowFirstColumn="0" w:firstRowLastColumn="0" w:lastRowFirstColumn="0" w:lastRowLastColumn="0"/>
             </w:pPr>
             <w:r>
               <w:t>232 122.20</w:t>
@@ -600,7 +600,7 @@
           <w:p>
             <w:pPr>
               <w:jc w:val="center"/>
-              <w:cnfStyle w:val="000000000000"/>
+              <w:cnfStyle w:val="000000000000" w:firstRow="0" w:lastRow="0" w:firstColumn="0" w:lastColumn="0" w:oddVBand="0" w:evenVBand="0" w:oddHBand="0" w:evenHBand="0" w:firstRowFirstColumn="0" w:firstRowLastColumn="0" w:lastRowFirstColumn="0" w:lastRowLastColumn="0"/>
             </w:pPr>
             <w:r>
               <w:t>175.45</w:t>
@@ -614,7 +614,7 @@
           <w:p>
             <w:pPr>
               <w:jc w:val="center"/>
-              <w:cnfStyle w:val="000000000000"/>
+              <w:cnfStyle w:val="000000000000" w:firstRow="0" w:lastRow="0" w:firstColumn="0" w:lastColumn="0" w:oddVBand="0" w:evenVBand="0" w:oddHBand="0" w:evenHBand="0" w:firstRowFirstColumn="0" w:firstRowLastColumn="0" w:lastRowFirstColumn="0" w:lastRowLastColumn="0"/>
             </w:pPr>
             <w:r>
               <w:t>250 039.91</w:t>
@@ -628,7 +628,7 @@
           <w:p>
             <w:pPr>
               <w:jc w:val="center"/>
-              <w:cnfStyle w:val="000000000000"/>
+              <w:cnfStyle w:val="000000000000" w:firstRow="0" w:lastRow="0" w:firstColumn="0" w:lastColumn="0" w:oddVBand="0" w:evenVBand="0" w:oddHBand="0" w:evenHBand="0" w:firstRowFirstColumn="0" w:firstRowLastColumn="0" w:lastRowFirstColumn="0" w:lastRowLastColumn="0"/>
             </w:pPr>
             <w:r>
               <w:t>220.77</w:t>
@@ -642,7 +642,7 @@
           <w:p>
             <w:pPr>
               <w:jc w:val="center"/>
-              <w:cnfStyle w:val="000000000000"/>
+              <w:cnfStyle w:val="000000000000" w:firstRow="0" w:lastRow="0" w:firstColumn="0" w:lastColumn="0" w:oddVBand="0" w:evenVBand="0" w:oddHBand="0" w:evenHBand="0" w:firstRowFirstColumn="0" w:firstRowLastColumn="0" w:lastRowFirstColumn="0" w:lastRowLastColumn="0"/>
             </w:pPr>
             <w:r>
               <w:t>250 520.95</w:t>
@@ -652,11 +652,11 @@
       </w:tr>
       <w:tr>
         <w:trPr>
-          <w:cnfStyle w:val="000000100000"/>
+          <w:cnfStyle w:val="000000100000" w:firstRow="0" w:lastRow="0" w:firstColumn="0" w:lastColumn="0" w:oddVBand="0" w:evenVBand="0" w:oddHBand="1" w:evenHBand="0" w:firstRowFirstColumn="0" w:firstRowLastColumn="0" w:lastRowFirstColumn="0" w:lastRowLastColumn="0"/>
         </w:trPr>
         <w:tc>
           <w:tcPr>
-            <w:cnfStyle w:val="001000000000"/>
+            <w:cnfStyle w:val="001000000000" w:firstRow="0" w:lastRow="0" w:firstColumn="1" w:lastColumn="0" w:oddVBand="0" w:evenVBand="0" w:oddHBand="0" w:evenHBand="0" w:firstRowFirstColumn="0" w:firstRowLastColumn="0" w:lastRowFirstColumn="0" w:lastRowLastColumn="0"/>
             <w:tcW w:w="1106" w:type="dxa"/>
           </w:tcPr>
           <w:p>
@@ -671,7 +671,7 @@
           </w:tcPr>
           <w:p>
             <w:pPr>
-              <w:cnfStyle w:val="000000100000"/>
+              <w:cnfStyle w:val="000000100000" w:firstRow="0" w:lastRow="0" w:firstColumn="0" w:lastColumn="0" w:oddVBand="0" w:evenVBand="0" w:oddHBand="1" w:evenHBand="0" w:firstRowFirstColumn="0" w:firstRowLastColumn="0" w:lastRowFirstColumn="0" w:lastRowLastColumn="0"/>
               <w:rPr>
                 <w:b/>
               </w:rPr>
@@ -691,7 +691,7 @@
           <w:p>
             <w:pPr>
               <w:jc w:val="center"/>
-              <w:cnfStyle w:val="000000100000"/>
+              <w:cnfStyle w:val="000000100000" w:firstRow="0" w:lastRow="0" w:firstColumn="0" w:lastColumn="0" w:oddVBand="0" w:evenVBand="0" w:oddHBand="1" w:evenHBand="0" w:firstRowFirstColumn="0" w:firstRowLastColumn="0" w:lastRowFirstColumn="0" w:lastRowLastColumn="0"/>
             </w:pPr>
             <w:r>
               <w:t>1</w:t>
@@ -717,7 +717,7 @@
           <w:p>
             <w:pPr>
               <w:jc w:val="center"/>
-              <w:cnfStyle w:val="000000100000"/>
+              <w:cnfStyle w:val="000000100000" w:firstRow="0" w:lastRow="0" w:firstColumn="0" w:lastColumn="0" w:oddVBand="0" w:evenVBand="0" w:oddHBand="1" w:evenHBand="0" w:firstRowFirstColumn="0" w:firstRowLastColumn="0" w:lastRowFirstColumn="0" w:lastRowLastColumn="0"/>
             </w:pPr>
             <w:r>
               <w:t>558.25</w:t>
@@ -731,7 +731,7 @@
           <w:p>
             <w:pPr>
               <w:jc w:val="center"/>
-              <w:cnfStyle w:val="000000100000"/>
+              <w:cnfStyle w:val="000000100000" w:firstRow="0" w:lastRow="0" w:firstColumn="0" w:lastColumn="0" w:oddVBand="0" w:evenVBand="0" w:oddHBand="1" w:evenHBand="0" w:firstRowFirstColumn="0" w:firstRowLastColumn="0" w:lastRowFirstColumn="0" w:lastRowLastColumn="0"/>
             </w:pPr>
             <w:r>
               <w:t>1 478 811</w:t>
@@ -751,7 +751,7 @@
           <w:p>
             <w:pPr>
               <w:jc w:val="center"/>
-              <w:cnfStyle w:val="000000100000"/>
+              <w:cnfStyle w:val="000000100000" w:firstRow="0" w:lastRow="0" w:firstColumn="0" w:lastColumn="0" w:oddVBand="0" w:evenVBand="0" w:oddHBand="1" w:evenHBand="0" w:firstRowFirstColumn="0" w:firstRowLastColumn="0" w:lastRowFirstColumn="0" w:lastRowLastColumn="0"/>
             </w:pPr>
             <w:r>
               <w:t>600.13</w:t>
@@ -765,7 +765,7 @@
           <w:p>
             <w:pPr>
               <w:jc w:val="center"/>
-              <w:cnfStyle w:val="000000100000"/>
+              <w:cnfStyle w:val="000000100000" w:firstRow="0" w:lastRow="0" w:firstColumn="0" w:lastColumn="0" w:oddVBand="0" w:evenVBand="0" w:oddHBand="1" w:evenHBand="0" w:firstRowFirstColumn="0" w:firstRowLastColumn="0" w:lastRowFirstColumn="0" w:lastRowLastColumn="0"/>
             </w:pPr>
             <w:r>
               <w:t>1 478 891</w:t>
@@ -782,7 +782,7 @@
       <w:tr>
         <w:tc>
           <w:tcPr>
-            <w:cnfStyle w:val="001000000000"/>
+            <w:cnfStyle w:val="001000000000" w:firstRow="0" w:lastRow="0" w:firstColumn="1" w:lastColumn="0" w:oddVBand="0" w:evenVBand="0" w:oddHBand="0" w:evenHBand="0" w:firstRowFirstColumn="0" w:firstRowLastColumn="0" w:lastRowFirstColumn="0" w:lastRowLastColumn="0"/>
             <w:tcW w:w="1106" w:type="dxa"/>
           </w:tcPr>
           <w:p>
@@ -797,7 +797,7 @@
           </w:tcPr>
           <w:p>
             <w:pPr>
-              <w:cnfStyle w:val="000000000000"/>
+              <w:cnfStyle w:val="000000000000" w:firstRow="0" w:lastRow="0" w:firstColumn="0" w:lastColumn="0" w:oddVBand="0" w:evenVBand="0" w:oddHBand="0" w:evenHBand="0" w:firstRowFirstColumn="0" w:firstRowLastColumn="0" w:lastRowFirstColumn="0" w:lastRowLastColumn="0"/>
               <w:rPr>
                 <w:b/>
               </w:rPr>
@@ -817,7 +817,7 @@
           <w:p>
             <w:pPr>
               <w:jc w:val="center"/>
-              <w:cnfStyle w:val="000000000000"/>
+              <w:cnfStyle w:val="000000000000" w:firstRow="0" w:lastRow="0" w:firstColumn="0" w:lastColumn="0" w:oddVBand="0" w:evenVBand="0" w:oddHBand="0" w:evenHBand="0" w:firstRowFirstColumn="0" w:firstRowLastColumn="0" w:lastRowFirstColumn="0" w:lastRowLastColumn="0"/>
             </w:pPr>
             <w:r>
               <w:t>5 8423 56.39</w:t>
@@ -831,7 +831,7 @@
           <w:p>
             <w:pPr>
               <w:jc w:val="center"/>
-              <w:cnfStyle w:val="000000000000"/>
+              <w:cnfStyle w:val="000000000000" w:firstRow="0" w:lastRow="0" w:firstColumn="0" w:lastColumn="0" w:oddVBand="0" w:evenVBand="0" w:oddHBand="0" w:evenHBand="0" w:firstRowFirstColumn="0" w:firstRowLastColumn="0" w:lastRowFirstColumn="0" w:lastRowLastColumn="0"/>
             </w:pPr>
             <w:r>
               <w:t>600.15</w:t>
@@ -845,7 +845,7 @@
           <w:p>
             <w:pPr>
               <w:jc w:val="center"/>
-              <w:cnfStyle w:val="000000000000"/>
+              <w:cnfStyle w:val="000000000000" w:firstRow="0" w:lastRow="0" w:firstColumn="0" w:lastColumn="0" w:oddVBand="0" w:evenVBand="0" w:oddHBand="0" w:evenHBand="0" w:firstRowFirstColumn="0" w:firstRowLastColumn="0" w:lastRowFirstColumn="0" w:lastRowLastColumn="0"/>
             </w:pPr>
             <w:r>
               <w:t>6 027 685.27</w:t>
@@ -859,7 +859,7 @@
           <w:p>
             <w:pPr>
               <w:jc w:val="center"/>
-              <w:cnfStyle w:val="000000000000"/>
+              <w:cnfStyle w:val="000000000000" w:firstRow="0" w:lastRow="0" w:firstColumn="0" w:lastColumn="0" w:oddVBand="0" w:evenVBand="0" w:oddHBand="0" w:evenHBand="0" w:firstRowFirstColumn="0" w:firstRowLastColumn="0" w:lastRowFirstColumn="0" w:lastRowLastColumn="0"/>
             </w:pPr>
             <w:r>
               <w:t>558.77</w:t>
@@ -873,7 +873,7 @@
           <w:p>
             <w:pPr>
               <w:jc w:val="center"/>
-              <w:cnfStyle w:val="000000000000"/>
+              <w:cnfStyle w:val="000000000000" w:firstRow="0" w:lastRow="0" w:firstColumn="0" w:lastColumn="0" w:oddVBand="0" w:evenVBand="0" w:oddHBand="0" w:evenHBand="0" w:firstRowFirstColumn="0" w:firstRowLastColumn="0" w:lastRowFirstColumn="0" w:lastRowLastColumn="0"/>
             </w:pPr>
             <w:r>
               <w:t>6 030 747.53</w:t>
@@ -883,11 +883,11 @@
       </w:tr>
       <w:tr>
         <w:trPr>
-          <w:cnfStyle w:val="000000100000"/>
+          <w:cnfStyle w:val="000000100000" w:firstRow="0" w:lastRow="0" w:firstColumn="0" w:lastColumn="0" w:oddVBand="0" w:evenVBand="0" w:oddHBand="1" w:evenHBand="0" w:firstRowFirstColumn="0" w:firstRowLastColumn="0" w:lastRowFirstColumn="0" w:lastRowLastColumn="0"/>
         </w:trPr>
         <w:tc>
           <w:tcPr>
-            <w:cnfStyle w:val="001000000000"/>
+            <w:cnfStyle w:val="001000000000" w:firstRow="0" w:lastRow="0" w:firstColumn="1" w:lastColumn="0" w:oddVBand="0" w:evenVBand="0" w:oddHBand="0" w:evenHBand="0" w:firstRowFirstColumn="0" w:firstRowLastColumn="0" w:lastRowFirstColumn="0" w:lastRowLastColumn="0"/>
             <w:tcW w:w="1106" w:type="dxa"/>
           </w:tcPr>
           <w:p>
@@ -902,7 +902,7 @@
           </w:tcPr>
           <w:p>
             <w:pPr>
-              <w:cnfStyle w:val="000000100000"/>
+              <w:cnfStyle w:val="000000100000" w:firstRow="0" w:lastRow="0" w:firstColumn="0" w:lastColumn="0" w:oddVBand="0" w:evenVBand="0" w:oddHBand="1" w:evenHBand="0" w:firstRowFirstColumn="0" w:firstRowLastColumn="0" w:lastRowFirstColumn="0" w:lastRowLastColumn="0"/>
               <w:rPr>
                 <w:b/>
               </w:rPr>
@@ -922,7 +922,7 @@
           <w:p>
             <w:pPr>
               <w:jc w:val="center"/>
-              <w:cnfStyle w:val="000000100000"/>
+              <w:cnfStyle w:val="000000100000" w:firstRow="0" w:lastRow="0" w:firstColumn="0" w:lastColumn="0" w:oddVBand="0" w:evenVBand="0" w:oddHBand="1" w:evenHBand="0" w:firstRowFirstColumn="0" w:firstRowLastColumn="0" w:lastRowFirstColumn="0" w:lastRowLastColumn="0"/>
             </w:pPr>
             <w:r>
               <w:t>1</w:t>
@@ -948,7 +948,7 @@
           <w:p>
             <w:pPr>
               <w:jc w:val="center"/>
-              <w:cnfStyle w:val="000000100000"/>
+              <w:cnfStyle w:val="000000100000" w:firstRow="0" w:lastRow="0" w:firstColumn="0" w:lastColumn="0" w:oddVBand="0" w:evenVBand="0" w:oddHBand="1" w:evenHBand="0" w:firstRowFirstColumn="0" w:firstRowLastColumn="0" w:lastRowFirstColumn="0" w:lastRowLastColumn="0"/>
             </w:pPr>
             <w:r>
               <w:t>599.9</w:t>
@@ -965,7 +965,7 @@
           <w:p>
             <w:pPr>
               <w:jc w:val="center"/>
-              <w:cnfStyle w:val="000000100000"/>
+              <w:cnfStyle w:val="000000100000" w:firstRow="0" w:lastRow="0" w:firstColumn="0" w:lastColumn="0" w:oddVBand="0" w:evenVBand="0" w:oddHBand="1" w:evenHBand="0" w:firstRowFirstColumn="0" w:firstRowLastColumn="0" w:lastRowFirstColumn="0" w:lastRowLastColumn="0"/>
             </w:pPr>
             <w:r>
               <w:t>1 575 701.95</w:t>
@@ -979,7 +979,7 @@
           <w:p>
             <w:pPr>
               <w:jc w:val="center"/>
-              <w:cnfStyle w:val="000000100000"/>
+              <w:cnfStyle w:val="000000100000" w:firstRow="0" w:lastRow="0" w:firstColumn="0" w:lastColumn="0" w:oddVBand="0" w:evenVBand="0" w:oddHBand="1" w:evenHBand="0" w:firstRowFirstColumn="0" w:firstRowLastColumn="0" w:lastRowFirstColumn="0" w:lastRowLastColumn="0"/>
             </w:pPr>
             <w:r>
               <w:t>600.23</w:t>
@@ -993,7 +993,7 @@
           <w:p>
             <w:pPr>
               <w:jc w:val="center"/>
-              <w:cnfStyle w:val="000000100000"/>
+              <w:cnfStyle w:val="000000100000" w:firstRow="0" w:lastRow="0" w:firstColumn="0" w:lastColumn="0" w:oddVBand="0" w:evenVBand="0" w:oddHBand="1" w:evenHBand="0" w:firstRowFirstColumn="0" w:firstRowLastColumn="0" w:lastRowFirstColumn="0" w:lastRowLastColumn="0"/>
             </w:pPr>
             <w:r>
               <w:t>1 591 115.89</w:t>
@@ -1004,7 +1004,7 @@
       <w:tr>
         <w:tc>
           <w:tcPr>
-            <w:cnfStyle w:val="001000000000"/>
+            <w:cnfStyle w:val="001000000000" w:firstRow="0" w:lastRow="0" w:firstColumn="1" w:lastColumn="0" w:oddVBand="0" w:evenVBand="0" w:oddHBand="0" w:evenHBand="0" w:firstRowFirstColumn="0" w:firstRowLastColumn="0" w:lastRowFirstColumn="0" w:lastRowLastColumn="0"/>
             <w:tcW w:w="1106" w:type="dxa"/>
           </w:tcPr>
           <w:p>
@@ -1019,7 +1019,7 @@
           </w:tcPr>
           <w:p>
             <w:pPr>
-              <w:cnfStyle w:val="000000000000"/>
+              <w:cnfStyle w:val="000000000000" w:firstRow="0" w:lastRow="0" w:firstColumn="0" w:lastColumn="0" w:oddVBand="0" w:evenVBand="0" w:oddHBand="0" w:evenHBand="0" w:firstRowFirstColumn="0" w:firstRowLastColumn="0" w:lastRowFirstColumn="0" w:lastRowLastColumn="0"/>
               <w:rPr>
                 <w:b/>
               </w:rPr>
@@ -1039,7 +1039,7 @@
           <w:p>
             <w:pPr>
               <w:jc w:val="center"/>
-              <w:cnfStyle w:val="000000000000"/>
+              <w:cnfStyle w:val="000000000000" w:firstRow="0" w:lastRow="0" w:firstColumn="0" w:lastColumn="0" w:oddVBand="0" w:evenVBand="0" w:oddHBand="0" w:evenHBand="0" w:firstRowFirstColumn="0" w:firstRowLastColumn="0" w:lastRowFirstColumn="0" w:lastRowLastColumn="0"/>
             </w:pPr>
             <w:r>
               <w:t>-6</w:t>
@@ -1065,7 +1065,7 @@
           <w:p>
             <w:pPr>
               <w:jc w:val="center"/>
-              <w:cnfStyle w:val="000000000000"/>
+              <w:cnfStyle w:val="000000000000" w:firstRow="0" w:lastRow="0" w:firstColumn="0" w:lastColumn="0" w:oddVBand="0" w:evenVBand="0" w:oddHBand="0" w:evenHBand="0" w:firstRowFirstColumn="0" w:firstRowLastColumn="0" w:lastRowFirstColumn="0" w:lastRowLastColumn="0"/>
             </w:pPr>
             <w:r>
               <w:t>600.10</w:t>
@@ -1079,7 +1079,7 @@
           <w:p>
             <w:pPr>
               <w:jc w:val="center"/>
-              <w:cnfStyle w:val="000000000000"/>
+              <w:cnfStyle w:val="000000000000" w:firstRow="0" w:lastRow="0" w:firstColumn="0" w:lastColumn="0" w:oddVBand="0" w:evenVBand="0" w:oddHBand="0" w:evenHBand="0" w:firstRowFirstColumn="0" w:firstRowLastColumn="0" w:lastRowFirstColumn="0" w:lastRowLastColumn="0"/>
             </w:pPr>
             <w:r>
               <w:t>-3 235 085.31</w:t>
@@ -1093,7 +1093,7 @@
           <w:p>
             <w:pPr>
               <w:jc w:val="center"/>
-              <w:cnfStyle w:val="000000000000"/>
+              <w:cnfStyle w:val="000000000000" w:firstRow="0" w:lastRow="0" w:firstColumn="0" w:lastColumn="0" w:oddVBand="0" w:evenVBand="0" w:oddHBand="0" w:evenHBand="0" w:firstRowFirstColumn="0" w:firstRowLastColumn="0" w:lastRowFirstColumn="0" w:lastRowLastColumn="0"/>
             </w:pPr>
             <w:r>
               <w:t>600.30</w:t>
@@ -1107,7 +1107,7 @@
           <w:p>
             <w:pPr>
               <w:jc w:val="center"/>
-              <w:cnfStyle w:val="000000000000"/>
+              <w:cnfStyle w:val="000000000000" w:firstRow="0" w:lastRow="0" w:firstColumn="0" w:lastColumn="0" w:oddVBand="0" w:evenVBand="0" w:oddHBand="0" w:evenHBand="0" w:firstRowFirstColumn="0" w:firstRowLastColumn="0" w:lastRowFirstColumn="0" w:lastRowLastColumn="0"/>
             </w:pPr>
             <w:r>
               <w:t>-3 145 792.42</w:t>
@@ -1117,11 +1117,11 @@
       </w:tr>
       <w:tr>
         <w:trPr>
-          <w:cnfStyle w:val="000000100000"/>
+          <w:cnfStyle w:val="000000100000" w:firstRow="0" w:lastRow="0" w:firstColumn="0" w:lastColumn="0" w:oddVBand="0" w:evenVBand="0" w:oddHBand="1" w:evenHBand="0" w:firstRowFirstColumn="0" w:firstRowLastColumn="0" w:lastRowFirstColumn="0" w:lastRowLastColumn="0"/>
         </w:trPr>
         <w:tc>
           <w:tcPr>
-            <w:cnfStyle w:val="001000000000"/>
+            <w:cnfStyle w:val="001000000000" w:firstRow="0" w:lastRow="0" w:firstColumn="1" w:lastColumn="0" w:oddVBand="0" w:evenVBand="0" w:oddHBand="0" w:evenHBand="0" w:firstRowFirstColumn="0" w:firstRowLastColumn="0" w:lastRowFirstColumn="0" w:lastRowLastColumn="0"/>
             <w:tcW w:w="1106" w:type="dxa"/>
           </w:tcPr>
           <w:p>
@@ -1136,7 +1136,7 @@
           </w:tcPr>
           <w:p>
             <w:pPr>
-              <w:cnfStyle w:val="000000100000"/>
+              <w:cnfStyle w:val="000000100000" w:firstRow="0" w:lastRow="0" w:firstColumn="0" w:lastColumn="0" w:oddVBand="0" w:evenVBand="0" w:oddHBand="1" w:evenHBand="0" w:firstRowFirstColumn="0" w:firstRowLastColumn="0" w:lastRowFirstColumn="0" w:lastRowLastColumn="0"/>
               <w:rPr>
                 <w:b/>
               </w:rPr>
@@ -1156,7 +1156,7 @@
           <w:p>
             <w:pPr>
               <w:jc w:val="center"/>
-              <w:cnfStyle w:val="000000100000"/>
+              <w:cnfStyle w:val="000000100000" w:firstRow="0" w:lastRow="0" w:firstColumn="0" w:lastColumn="0" w:oddVBand="0" w:evenVBand="0" w:oddHBand="1" w:evenHBand="0" w:firstRowFirstColumn="0" w:firstRowLastColumn="0" w:lastRowFirstColumn="0" w:lastRowLastColumn="0"/>
             </w:pPr>
             <w:r>
               <w:t>-4</w:t>
@@ -1188,7 +1188,7 @@
           <w:p>
             <w:pPr>
               <w:jc w:val="center"/>
-              <w:cnfStyle w:val="000000100000"/>
+              <w:cnfStyle w:val="000000100000" w:firstRow="0" w:lastRow="0" w:firstColumn="0" w:lastColumn="0" w:oddVBand="0" w:evenVBand="0" w:oddHBand="1" w:evenHBand="0" w:firstRowFirstColumn="0" w:firstRowLastColumn="0" w:lastRowFirstColumn="0" w:lastRowLastColumn="0"/>
             </w:pPr>
             <w:r>
               <w:t>600.40</w:t>
@@ -1202,7 +1202,7 @@
           <w:p>
             <w:pPr>
               <w:jc w:val="center"/>
-              <w:cnfStyle w:val="000000100000"/>
+              <w:cnfStyle w:val="000000100000" w:firstRow="0" w:lastRow="0" w:firstColumn="0" w:lastColumn="0" w:oddVBand="0" w:evenVBand="0" w:oddHBand="1" w:evenHBand="0" w:firstRowFirstColumn="0" w:firstRowLastColumn="0" w:lastRowFirstColumn="0" w:lastRowLastColumn="0"/>
             </w:pPr>
             <w:r>
               <w:t>2 830 880.21</w:t>
@@ -1216,7 +1216,7 @@
           <w:p>
             <w:pPr>
               <w:jc w:val="center"/>
-              <w:cnfStyle w:val="000000100000"/>
+              <w:cnfStyle w:val="000000100000" w:firstRow="0" w:lastRow="0" w:firstColumn="0" w:lastColumn="0" w:oddVBand="0" w:evenVBand="0" w:oddHBand="1" w:evenHBand="0" w:firstRowFirstColumn="0" w:firstRowLastColumn="0" w:lastRowFirstColumn="0" w:lastRowLastColumn="0"/>
             </w:pPr>
             <w:r>
               <w:t>600.64</w:t>
@@ -1230,7 +1230,7 @@
           <w:p>
             <w:pPr>
               <w:jc w:val="center"/>
-              <w:cnfStyle w:val="000000100000"/>
+              <w:cnfStyle w:val="000000100000" w:firstRow="0" w:lastRow="0" w:firstColumn="0" w:lastColumn="0" w:oddVBand="0" w:evenVBand="0" w:oddHBand="1" w:evenHBand="0" w:firstRowFirstColumn="0" w:firstRowLastColumn="0" w:lastRowFirstColumn="0" w:lastRowLastColumn="0"/>
             </w:pPr>
             <w:r>
               <w:t>3 735 362.06</w:t>
@@ -1239,6 +1239,821 @@
         </w:tc>
       </w:tr>
     </w:tbl>
+    <w:p/>
+    <w:p>
+      <w:r>
+        <w:t>Results – Exercise 3</w:t>
+      </w:r>
+    </w:p>
+    <w:tbl>
+      <w:tblPr>
+        <w:tblStyle w:val="LightShading-Accent11"/>
+        <w:tblW w:w="6971" w:type="dxa"/>
+        <w:tblLook w:val="04A0" w:firstRow="1" w:lastRow="0" w:firstColumn="1" w:lastColumn="0" w:noHBand="0" w:noVBand="1"/>
+      </w:tblPr>
+      <w:tblGrid>
+        <w:gridCol w:w="1083"/>
+        <w:gridCol w:w="1090"/>
+        <w:gridCol w:w="1562"/>
+        <w:gridCol w:w="1387"/>
+        <w:gridCol w:w="1849"/>
+      </w:tblGrid>
+      <w:tr>
+        <w:trPr>
+          <w:cnfStyle w:val="100000000000" w:firstRow="1" w:lastRow="0" w:firstColumn="0" w:lastColumn="0" w:oddVBand="0" w:evenVBand="0" w:oddHBand="0" w:evenHBand="0" w:firstRowFirstColumn="0" w:firstRowLastColumn="0" w:lastRowFirstColumn="0" w:lastRowLastColumn="0"/>
+        </w:trPr>
+        <w:tc>
+          <w:tcPr>
+            <w:cnfStyle w:val="001000000000" w:firstRow="0" w:lastRow="0" w:firstColumn="1" w:lastColumn="0" w:oddVBand="0" w:evenVBand="0" w:oddHBand="0" w:evenHBand="0" w:firstRowFirstColumn="0" w:firstRowLastColumn="0" w:lastRowFirstColumn="0" w:lastRowLastColumn="0"/>
+            <w:tcW w:w="1083" w:type="dxa"/>
+          </w:tcPr>
+          <w:p>
+            <w:pPr>
+              <w:rPr>
+                <w:sz w:val="24"/>
+                <w:szCs w:val="24"/>
+              </w:rPr>
+            </w:pPr>
+            <w:r>
+              <w:rPr>
+                <w:sz w:val="24"/>
+                <w:szCs w:val="24"/>
+              </w:rPr>
+              <w:t>Cities</w:t>
+            </w:r>
+          </w:p>
+        </w:tc>
+        <w:tc>
+          <w:tcPr>
+            <w:tcW w:w="1090" w:type="dxa"/>
+          </w:tcPr>
+          <w:p>
+            <w:pPr>
+              <w:cnfStyle w:val="100000000000" w:firstRow="1" w:lastRow="0" w:firstColumn="0" w:lastColumn="0" w:oddVBand="0" w:evenVBand="0" w:oddHBand="0" w:evenHBand="0" w:firstRowFirstColumn="0" w:firstRowLastColumn="0" w:lastRowFirstColumn="0" w:lastRowLastColumn="0"/>
+              <w:rPr>
+                <w:sz w:val="24"/>
+                <w:szCs w:val="24"/>
+              </w:rPr>
+            </w:pPr>
+            <w:r>
+              <w:rPr>
+                <w:sz w:val="24"/>
+                <w:szCs w:val="24"/>
+              </w:rPr>
+              <w:t>Items</w:t>
+            </w:r>
+          </w:p>
+        </w:tc>
+        <w:tc>
+          <w:tcPr>
+            <w:tcW w:w="1562" w:type="dxa"/>
+          </w:tcPr>
+          <w:p>
+            <w:pPr>
+              <w:jc w:val="center"/>
+              <w:cnfStyle w:val="100000000000" w:firstRow="1" w:lastRow="0" w:firstColumn="0" w:lastColumn="0" w:oddVBand="0" w:evenVBand="0" w:oddHBand="0" w:evenHBand="0" w:firstRowFirstColumn="0" w:firstRowLastColumn="0" w:lastRowFirstColumn="0" w:lastRowLastColumn="0"/>
+              <w:rPr>
+                <w:sz w:val="24"/>
+                <w:szCs w:val="24"/>
+              </w:rPr>
+            </w:pPr>
+            <w:r>
+              <w:rPr>
+                <w:sz w:val="24"/>
+                <w:szCs w:val="24"/>
+              </w:rPr>
+              <w:t>Algorithm 3, Cost first</w:t>
+            </w:r>
+          </w:p>
+        </w:tc>
+        <w:tc>
+          <w:tcPr>
+            <w:tcW w:w="1387" w:type="dxa"/>
+          </w:tcPr>
+          <w:p>
+            <w:pPr>
+              <w:jc w:val="center"/>
+              <w:cnfStyle w:val="100000000000" w:firstRow="1" w:lastRow="0" w:firstColumn="0" w:lastColumn="0" w:oddVBand="0" w:evenVBand="0" w:oddHBand="0" w:evenHBand="0" w:firstRowFirstColumn="0" w:firstRowLastColumn="0" w:lastRowFirstColumn="0" w:lastRowLastColumn="0"/>
+              <w:rPr>
+                <w:sz w:val="24"/>
+                <w:szCs w:val="24"/>
+              </w:rPr>
+            </w:pPr>
+            <w:r>
+              <w:rPr>
+                <w:sz w:val="24"/>
+                <w:szCs w:val="24"/>
+              </w:rPr>
+              <w:t>Algorithm 3, Weight first</w:t>
+            </w:r>
+          </w:p>
+        </w:tc>
+        <w:tc>
+          <w:tcPr>
+            <w:tcW w:w="1849" w:type="dxa"/>
+          </w:tcPr>
+          <w:p>
+            <w:pPr>
+              <w:jc w:val="center"/>
+              <w:cnfStyle w:val="100000000000" w:firstRow="1" w:lastRow="0" w:firstColumn="0" w:lastColumn="0" w:oddVBand="0" w:evenVBand="0" w:oddHBand="0" w:evenHBand="0" w:firstRowFirstColumn="0" w:firstRowLastColumn="0" w:lastRowFirstColumn="0" w:lastRowLastColumn="0"/>
+              <w:rPr>
+                <w:sz w:val="24"/>
+                <w:szCs w:val="24"/>
+              </w:rPr>
+            </w:pPr>
+            <w:r>
+              <w:rPr>
+                <w:sz w:val="24"/>
+                <w:szCs w:val="24"/>
+              </w:rPr>
+              <w:t>Algorithm 3, Random</w:t>
+            </w:r>
+          </w:p>
+        </w:tc>
+      </w:tr>
+      <w:tr>
+        <w:trPr>
+          <w:cnfStyle w:val="000000100000" w:firstRow="0" w:lastRow="0" w:firstColumn="0" w:lastColumn="0" w:oddVBand="0" w:evenVBand="0" w:oddHBand="1" w:evenHBand="0" w:firstRowFirstColumn="0" w:firstRowLastColumn="0" w:lastRowFirstColumn="0" w:lastRowLastColumn="0"/>
+        </w:trPr>
+        <w:tc>
+          <w:tcPr>
+            <w:cnfStyle w:val="001000000000" w:firstRow="0" w:lastRow="0" w:firstColumn="1" w:lastColumn="0" w:oddVBand="0" w:evenVBand="0" w:oddHBand="0" w:evenHBand="0" w:firstRowFirstColumn="0" w:firstRowLastColumn="0" w:lastRowFirstColumn="0" w:lastRowLastColumn="0"/>
+            <w:tcW w:w="1083" w:type="dxa"/>
+          </w:tcPr>
+          <w:p>
+            <w:r>
+              <w:t>280</w:t>
+            </w:r>
+          </w:p>
+        </w:tc>
+        <w:tc>
+          <w:tcPr>
+            <w:tcW w:w="1090" w:type="dxa"/>
+          </w:tcPr>
+          <w:p>
+            <w:pPr>
+              <w:cnfStyle w:val="000000100000" w:firstRow="0" w:lastRow="0" w:firstColumn="0" w:lastColumn="0" w:oddVBand="0" w:evenVBand="0" w:oddHBand="1" w:evenHBand="0" w:firstRowFirstColumn="0" w:firstRowLastColumn="0" w:lastRowFirstColumn="0" w:lastRowLastColumn="0"/>
+              <w:rPr>
+                <w:b/>
+              </w:rPr>
+            </w:pPr>
+            <w:r>
+              <w:rPr>
+                <w:b/>
+              </w:rPr>
+              <w:t>279</w:t>
+            </w:r>
+          </w:p>
+        </w:tc>
+        <w:tc>
+          <w:tcPr>
+            <w:tcW w:w="1562" w:type="dxa"/>
+          </w:tcPr>
+          <w:p>
+            <w:pPr>
+              <w:jc w:val="center"/>
+              <w:cnfStyle w:val="000000100000" w:firstRow="0" w:lastRow="0" w:firstColumn="0" w:lastColumn="0" w:oddVBand="0" w:evenVBand="0" w:oddHBand="1" w:evenHBand="0" w:firstRowFirstColumn="0" w:firstRowLastColumn="0" w:lastRowFirstColumn="0" w:lastRowLastColumn="0"/>
+            </w:pPr>
+            <w:r>
+              <w:t>-93389.53</w:t>
+            </w:r>
+          </w:p>
+        </w:tc>
+        <w:tc>
+          <w:tcPr>
+            <w:tcW w:w="1387" w:type="dxa"/>
+          </w:tcPr>
+          <w:p>
+            <w:pPr>
+              <w:jc w:val="center"/>
+              <w:cnfStyle w:val="000000100000" w:firstRow="0" w:lastRow="0" w:firstColumn="0" w:lastColumn="0" w:oddVBand="0" w:evenVBand="0" w:oddHBand="1" w:evenHBand="0" w:firstRowFirstColumn="0" w:firstRowLastColumn="0" w:lastRowFirstColumn="0" w:lastRowLastColumn="0"/>
+            </w:pPr>
+            <w:r>
+              <w:t>341839900.3</w:t>
+            </w:r>
+          </w:p>
+        </w:tc>
+        <w:tc>
+          <w:tcPr>
+            <w:tcW w:w="1849" w:type="dxa"/>
+          </w:tcPr>
+          <w:p>
+            <w:pPr>
+              <w:jc w:val="center"/>
+              <w:cnfStyle w:val="000000100000" w:firstRow="0" w:lastRow="0" w:firstColumn="0" w:lastColumn="0" w:oddVBand="0" w:evenVBand="0" w:oddHBand="1" w:evenHBand="0" w:firstRowFirstColumn="0" w:firstRowLastColumn="0" w:lastRowFirstColumn="0" w:lastRowLastColumn="0"/>
+            </w:pPr>
+            <w:r>
+              <w:t>653109372.2</w:t>
+            </w:r>
+          </w:p>
+        </w:tc>
+      </w:tr>
+      <w:tr>
+        <w:tc>
+          <w:tcPr>
+            <w:cnfStyle w:val="001000000000" w:firstRow="0" w:lastRow="0" w:firstColumn="1" w:lastColumn="0" w:oddVBand="0" w:evenVBand="0" w:oddHBand="0" w:evenHBand="0" w:firstRowFirstColumn="0" w:firstRowLastColumn="0" w:lastRowFirstColumn="0" w:lastRowLastColumn="0"/>
+            <w:tcW w:w="1083" w:type="dxa"/>
+          </w:tcPr>
+          <w:p>
+            <w:r>
+              <w:t>280</w:t>
+            </w:r>
+          </w:p>
+        </w:tc>
+        <w:tc>
+          <w:tcPr>
+            <w:tcW w:w="1090" w:type="dxa"/>
+          </w:tcPr>
+          <w:p>
+            <w:pPr>
+              <w:cnfStyle w:val="000000000000" w:firstRow="0" w:lastRow="0" w:firstColumn="0" w:lastColumn="0" w:oddVBand="0" w:evenVBand="0" w:oddHBand="0" w:evenHBand="0" w:firstRowFirstColumn="0" w:firstRowLastColumn="0" w:lastRowFirstColumn="0" w:lastRowLastColumn="0"/>
+              <w:rPr>
+                <w:b/>
+              </w:rPr>
+            </w:pPr>
+            <w:r>
+              <w:rPr>
+                <w:b/>
+              </w:rPr>
+              <w:t>1395</w:t>
+            </w:r>
+          </w:p>
+        </w:tc>
+        <w:tc>
+          <w:tcPr>
+            <w:tcW w:w="1562" w:type="dxa"/>
+          </w:tcPr>
+          <w:p>
+            <w:pPr>
+              <w:jc w:val="center"/>
+              <w:cnfStyle w:val="000000000000" w:firstRow="0" w:lastRow="0" w:firstColumn="0" w:lastColumn="0" w:oddVBand="0" w:evenVBand="0" w:oddHBand="0" w:evenHBand="0" w:firstRowFirstColumn="0" w:firstRowLastColumn="0" w:lastRowFirstColumn="0" w:lastRowLastColumn="0"/>
+            </w:pPr>
+            <w:r>
+              <w:t>-1049453.52</w:t>
+            </w:r>
+          </w:p>
+        </w:tc>
+        <w:tc>
+          <w:tcPr>
+            <w:tcW w:w="1387" w:type="dxa"/>
+          </w:tcPr>
+          <w:p>
+            <w:pPr>
+              <w:jc w:val="center"/>
+              <w:cnfStyle w:val="000000000000" w:firstRow="0" w:lastRow="0" w:firstColumn="0" w:lastColumn="0" w:oddVBand="0" w:evenVBand="0" w:oddHBand="0" w:evenHBand="0" w:firstRowFirstColumn="0" w:firstRowLastColumn="0" w:lastRowFirstColumn="0" w:lastRowLastColumn="0"/>
+            </w:pPr>
+            <w:r>
+              <w:t>529759.27</w:t>
+            </w:r>
+          </w:p>
+        </w:tc>
+        <w:tc>
+          <w:tcPr>
+            <w:tcW w:w="1849" w:type="dxa"/>
+          </w:tcPr>
+          <w:p>
+            <w:pPr>
+              <w:jc w:val="center"/>
+              <w:cnfStyle w:val="000000000000" w:firstRow="0" w:lastRow="0" w:firstColumn="0" w:lastColumn="0" w:oddVBand="0" w:evenVBand="0" w:oddHBand="0" w:evenHBand="0" w:firstRowFirstColumn="0" w:firstRowLastColumn="0" w:lastRowFirstColumn="0" w:lastRowLastColumn="0"/>
+            </w:pPr>
+            <w:r>
+              <w:t>361668.73</w:t>
+            </w:r>
+          </w:p>
+        </w:tc>
+      </w:tr>
+      <w:tr>
+        <w:trPr>
+          <w:cnfStyle w:val="000000100000" w:firstRow="0" w:lastRow="0" w:firstColumn="0" w:lastColumn="0" w:oddVBand="0" w:evenVBand="0" w:oddHBand="1" w:evenHBand="0" w:firstRowFirstColumn="0" w:firstRowLastColumn="0" w:lastRowFirstColumn="0" w:lastRowLastColumn="0"/>
+        </w:trPr>
+        <w:tc>
+          <w:tcPr>
+            <w:cnfStyle w:val="001000000000" w:firstRow="0" w:lastRow="0" w:firstColumn="1" w:lastColumn="0" w:oddVBand="0" w:evenVBand="0" w:oddHBand="0" w:evenHBand="0" w:firstRowFirstColumn="0" w:firstRowLastColumn="0" w:lastRowFirstColumn="0" w:lastRowLastColumn="0"/>
+            <w:tcW w:w="1083" w:type="dxa"/>
+          </w:tcPr>
+          <w:p>
+            <w:r>
+              <w:t>280</w:t>
+            </w:r>
+          </w:p>
+        </w:tc>
+        <w:tc>
+          <w:tcPr>
+            <w:tcW w:w="1090" w:type="dxa"/>
+          </w:tcPr>
+          <w:p>
+            <w:pPr>
+              <w:cnfStyle w:val="000000100000" w:firstRow="0" w:lastRow="0" w:firstColumn="0" w:lastColumn="0" w:oddVBand="0" w:evenVBand="0" w:oddHBand="1" w:evenHBand="0" w:firstRowFirstColumn="0" w:firstRowLastColumn="0" w:lastRowFirstColumn="0" w:lastRowLastColumn="0"/>
+              <w:rPr>
+                <w:b/>
+              </w:rPr>
+            </w:pPr>
+            <w:r>
+              <w:rPr>
+                <w:b/>
+              </w:rPr>
+              <w:t>2790</w:t>
+            </w:r>
+          </w:p>
+        </w:tc>
+        <w:tc>
+          <w:tcPr>
+            <w:tcW w:w="1562" w:type="dxa"/>
+          </w:tcPr>
+          <w:p>
+            <w:pPr>
+              <w:jc w:val="center"/>
+              <w:cnfStyle w:val="000000100000" w:firstRow="0" w:lastRow="0" w:firstColumn="0" w:lastColumn="0" w:oddVBand="0" w:evenVBand="0" w:oddHBand="1" w:evenHBand="0" w:firstRowFirstColumn="0" w:firstRowLastColumn="0" w:lastRowFirstColumn="0" w:lastRowLastColumn="0"/>
+            </w:pPr>
+            <w:r>
+              <w:t>-562026.17</w:t>
+            </w:r>
+          </w:p>
+        </w:tc>
+        <w:tc>
+          <w:tcPr>
+            <w:tcW w:w="1387" w:type="dxa"/>
+          </w:tcPr>
+          <w:p>
+            <w:pPr>
+              <w:jc w:val="center"/>
+              <w:cnfStyle w:val="000000100000" w:firstRow="0" w:lastRow="0" w:firstColumn="0" w:lastColumn="0" w:oddVBand="0" w:evenVBand="0" w:oddHBand="1" w:evenHBand="0" w:firstRowFirstColumn="0" w:firstRowLastColumn="0" w:lastRowFirstColumn="0" w:lastRowLastColumn="0"/>
+            </w:pPr>
+            <w:r>
+              <w:t>-580552.05</w:t>
+            </w:r>
+          </w:p>
+        </w:tc>
+        <w:tc>
+          <w:tcPr>
+            <w:tcW w:w="1849" w:type="dxa"/>
+          </w:tcPr>
+          <w:p>
+            <w:pPr>
+              <w:jc w:val="center"/>
+              <w:cnfStyle w:val="000000100000" w:firstRow="0" w:lastRow="0" w:firstColumn="0" w:lastColumn="0" w:oddVBand="0" w:evenVBand="0" w:oddHBand="1" w:evenHBand="0" w:firstRowFirstColumn="0" w:firstRowLastColumn="0" w:lastRowFirstColumn="0" w:lastRowLastColumn="0"/>
+            </w:pPr>
+            <w:r>
+              <w:t>-1058754.33</w:t>
+            </w:r>
+          </w:p>
+        </w:tc>
+      </w:tr>
+      <w:tr>
+        <w:tc>
+          <w:tcPr>
+            <w:cnfStyle w:val="001000000000" w:firstRow="0" w:lastRow="0" w:firstColumn="1" w:lastColumn="0" w:oddVBand="0" w:evenVBand="0" w:oddHBand="0" w:evenHBand="0" w:firstRowFirstColumn="0" w:firstRowLastColumn="0" w:lastRowFirstColumn="0" w:lastRowLastColumn="0"/>
+            <w:tcW w:w="1083" w:type="dxa"/>
+          </w:tcPr>
+          <w:p>
+            <w:r>
+              <w:t>4461</w:t>
+            </w:r>
+          </w:p>
+        </w:tc>
+        <w:tc>
+          <w:tcPr>
+            <w:tcW w:w="1090" w:type="dxa"/>
+          </w:tcPr>
+          <w:p>
+            <w:pPr>
+              <w:cnfStyle w:val="000000000000" w:firstRow="0" w:lastRow="0" w:firstColumn="0" w:lastColumn="0" w:oddVBand="0" w:evenVBand="0" w:oddHBand="0" w:evenHBand="0" w:firstRowFirstColumn="0" w:firstRowLastColumn="0" w:lastRowFirstColumn="0" w:lastRowLastColumn="0"/>
+              <w:rPr>
+                <w:b/>
+              </w:rPr>
+            </w:pPr>
+            <w:r>
+              <w:rPr>
+                <w:b/>
+              </w:rPr>
+              <w:t>4460</w:t>
+            </w:r>
+          </w:p>
+        </w:tc>
+        <w:tc>
+          <w:tcPr>
+            <w:tcW w:w="1562" w:type="dxa"/>
+          </w:tcPr>
+          <w:p>
+            <w:pPr>
+              <w:jc w:val="center"/>
+              <w:cnfStyle w:val="000000000000" w:firstRow="0" w:lastRow="0" w:firstColumn="0" w:lastColumn="0" w:oddVBand="0" w:evenVBand="0" w:oddHBand="0" w:evenHBand="0" w:firstRowFirstColumn="0" w:firstRowLastColumn="0" w:lastRowFirstColumn="0" w:lastRowLastColumn="0"/>
+            </w:pPr>
+            <w:r>
+              <w:t>-3.82E+07</w:t>
+            </w:r>
+          </w:p>
+        </w:tc>
+        <w:tc>
+          <w:tcPr>
+            <w:tcW w:w="1387" w:type="dxa"/>
+          </w:tcPr>
+          <w:p>
+            <w:pPr>
+              <w:jc w:val="center"/>
+              <w:cnfStyle w:val="000000000000" w:firstRow="0" w:lastRow="0" w:firstColumn="0" w:lastColumn="0" w:oddVBand="0" w:evenVBand="0" w:oddHBand="0" w:evenHBand="0" w:firstRowFirstColumn="0" w:firstRowLastColumn="0" w:lastRowFirstColumn="0" w:lastRowLastColumn="0"/>
+            </w:pPr>
+            <w:r>
+              <w:t>-1.19E+07</w:t>
+            </w:r>
+          </w:p>
+        </w:tc>
+        <w:tc>
+          <w:tcPr>
+            <w:tcW w:w="1849" w:type="dxa"/>
+          </w:tcPr>
+          <w:p>
+            <w:pPr>
+              <w:jc w:val="center"/>
+              <w:cnfStyle w:val="000000000000" w:firstRow="0" w:lastRow="0" w:firstColumn="0" w:lastColumn="0" w:oddVBand="0" w:evenVBand="0" w:oddHBand="0" w:evenHBand="0" w:firstRowFirstColumn="0" w:firstRowLastColumn="0" w:lastRowFirstColumn="0" w:lastRowLastColumn="0"/>
+            </w:pPr>
+            <w:r>
+              <w:t>-10141512.35</w:t>
+            </w:r>
+          </w:p>
+        </w:tc>
+      </w:tr>
+      <w:tr>
+        <w:trPr>
+          <w:cnfStyle w:val="000000100000" w:firstRow="0" w:lastRow="0" w:firstColumn="0" w:lastColumn="0" w:oddVBand="0" w:evenVBand="0" w:oddHBand="1" w:evenHBand="0" w:firstRowFirstColumn="0" w:firstRowLastColumn="0" w:lastRowFirstColumn="0" w:lastRowLastColumn="0"/>
+        </w:trPr>
+        <w:tc>
+          <w:tcPr>
+            <w:cnfStyle w:val="001000000000" w:firstRow="0" w:lastRow="0" w:firstColumn="1" w:lastColumn="0" w:oddVBand="0" w:evenVBand="0" w:oddHBand="0" w:evenHBand="0" w:firstRowFirstColumn="0" w:firstRowLastColumn="0" w:lastRowFirstColumn="0" w:lastRowLastColumn="0"/>
+            <w:tcW w:w="1083" w:type="dxa"/>
+          </w:tcPr>
+          <w:p>
+            <w:r>
+              <w:t>4461</w:t>
+            </w:r>
+          </w:p>
+        </w:tc>
+        <w:tc>
+          <w:tcPr>
+            <w:tcW w:w="1090" w:type="dxa"/>
+          </w:tcPr>
+          <w:p>
+            <w:pPr>
+              <w:cnfStyle w:val="000000100000" w:firstRow="0" w:lastRow="0" w:firstColumn="0" w:lastColumn="0" w:oddVBand="0" w:evenVBand="0" w:oddHBand="1" w:evenHBand="0" w:firstRowFirstColumn="0" w:firstRowLastColumn="0" w:lastRowFirstColumn="0" w:lastRowLastColumn="0"/>
+              <w:rPr>
+                <w:b/>
+              </w:rPr>
+            </w:pPr>
+            <w:r>
+              <w:rPr>
+                <w:b/>
+              </w:rPr>
+              <w:t>22300</w:t>
+            </w:r>
+          </w:p>
+        </w:tc>
+        <w:tc>
+          <w:tcPr>
+            <w:tcW w:w="1562" w:type="dxa"/>
+          </w:tcPr>
+          <w:p>
+            <w:pPr>
+              <w:jc w:val="center"/>
+              <w:cnfStyle w:val="000000100000" w:firstRow="0" w:lastRow="0" w:firstColumn="0" w:lastColumn="0" w:oddVBand="0" w:evenVBand="0" w:oddHBand="1" w:evenHBand="0" w:firstRowFirstColumn="0" w:firstRowLastColumn="0" w:lastRowFirstColumn="0" w:lastRowLastColumn="0"/>
+            </w:pPr>
+            <w:r>
+              <w:t>-6.72E+08</w:t>
+            </w:r>
+          </w:p>
+        </w:tc>
+        <w:tc>
+          <w:tcPr>
+            <w:tcW w:w="1387" w:type="dxa"/>
+          </w:tcPr>
+          <w:p>
+            <w:pPr>
+              <w:jc w:val="center"/>
+              <w:cnfStyle w:val="000000100000" w:firstRow="0" w:lastRow="0" w:firstColumn="0" w:lastColumn="0" w:oddVBand="0" w:evenVBand="0" w:oddHBand="1" w:evenHBand="0" w:firstRowFirstColumn="0" w:firstRowLastColumn="0" w:lastRowFirstColumn="0" w:lastRowLastColumn="0"/>
+            </w:pPr>
+            <w:r>
+              <w:t>N/A</w:t>
+            </w:r>
+          </w:p>
+        </w:tc>
+        <w:tc>
+          <w:tcPr>
+            <w:tcW w:w="1849" w:type="dxa"/>
+          </w:tcPr>
+          <w:p>
+            <w:pPr>
+              <w:jc w:val="center"/>
+              <w:cnfStyle w:val="000000100000" w:firstRow="0" w:lastRow="0" w:firstColumn="0" w:lastColumn="0" w:oddVBand="0" w:evenVBand="0" w:oddHBand="1" w:evenHBand="0" w:firstRowFirstColumn="0" w:firstRowLastColumn="0" w:lastRowFirstColumn="0" w:lastRowLastColumn="0"/>
+            </w:pPr>
+            <w:r>
+              <w:t>187697241.6</w:t>
+            </w:r>
+          </w:p>
+        </w:tc>
+      </w:tr>
+      <w:tr>
+        <w:tc>
+          <w:tcPr>
+            <w:cnfStyle w:val="001000000000" w:firstRow="0" w:lastRow="0" w:firstColumn="1" w:lastColumn="0" w:oddVBand="0" w:evenVBand="0" w:oddHBand="0" w:evenHBand="0" w:firstRowFirstColumn="0" w:firstRowLastColumn="0" w:lastRowFirstColumn="0" w:lastRowLastColumn="0"/>
+            <w:tcW w:w="1083" w:type="dxa"/>
+          </w:tcPr>
+          <w:p>
+            <w:r>
+              <w:t>4461</w:t>
+            </w:r>
+          </w:p>
+        </w:tc>
+        <w:tc>
+          <w:tcPr>
+            <w:tcW w:w="1090" w:type="dxa"/>
+          </w:tcPr>
+          <w:p>
+            <w:pPr>
+              <w:cnfStyle w:val="000000000000" w:firstRow="0" w:lastRow="0" w:firstColumn="0" w:lastColumn="0" w:oddVBand="0" w:evenVBand="0" w:oddHBand="0" w:evenHBand="0" w:firstRowFirstColumn="0" w:firstRowLastColumn="0" w:lastRowFirstColumn="0" w:lastRowLastColumn="0"/>
+              <w:rPr>
+                <w:b/>
+              </w:rPr>
+            </w:pPr>
+            <w:r>
+              <w:rPr>
+                <w:b/>
+              </w:rPr>
+              <w:t>44600</w:t>
+            </w:r>
+          </w:p>
+        </w:tc>
+        <w:tc>
+          <w:tcPr>
+            <w:tcW w:w="1562" w:type="dxa"/>
+          </w:tcPr>
+          <w:p>
+            <w:pPr>
+              <w:jc w:val="center"/>
+              <w:cnfStyle w:val="000000000000" w:firstRow="0" w:lastRow="0" w:firstColumn="0" w:lastColumn="0" w:oddVBand="0" w:evenVBand="0" w:oddHBand="0" w:evenHBand="0" w:firstRowFirstColumn="0" w:firstRowLastColumn="0" w:lastRowFirstColumn="0" w:lastRowLastColumn="0"/>
+            </w:pPr>
+            <w:r>
+              <w:t>-1.95E+08</w:t>
+            </w:r>
+          </w:p>
+        </w:tc>
+        <w:tc>
+          <w:tcPr>
+            <w:tcW w:w="1387" w:type="dxa"/>
+          </w:tcPr>
+          <w:p>
+            <w:pPr>
+              <w:jc w:val="center"/>
+              <w:cnfStyle w:val="000000000000" w:firstRow="0" w:lastRow="0" w:firstColumn="0" w:lastColumn="0" w:oddVBand="0" w:evenVBand="0" w:oddHBand="0" w:evenHBand="0" w:firstRowFirstColumn="0" w:firstRowLastColumn="0" w:lastRowFirstColumn="0" w:lastRowLastColumn="0"/>
+            </w:pPr>
+            <w:r>
+              <w:t>N/A</w:t>
+            </w:r>
+          </w:p>
+        </w:tc>
+        <w:tc>
+          <w:tcPr>
+            <w:tcW w:w="1849" w:type="dxa"/>
+          </w:tcPr>
+          <w:p>
+            <w:pPr>
+              <w:jc w:val="center"/>
+              <w:cnfStyle w:val="000000000000" w:firstRow="0" w:lastRow="0" w:firstColumn="0" w:lastColumn="0" w:oddVBand="0" w:evenVBand="0" w:oddHBand="0" w:evenHBand="0" w:firstRowFirstColumn="0" w:firstRowLastColumn="0" w:lastRowFirstColumn="0" w:lastRowLastColumn="0"/>
+            </w:pPr>
+            <w:r>
+              <w:t>N/A</w:t>
+            </w:r>
+          </w:p>
+        </w:tc>
+      </w:tr>
+      <w:tr>
+        <w:trPr>
+          <w:cnfStyle w:val="000000100000" w:firstRow="0" w:lastRow="0" w:firstColumn="0" w:lastColumn="0" w:oddVBand="0" w:evenVBand="0" w:oddHBand="1" w:evenHBand="0" w:firstRowFirstColumn="0" w:firstRowLastColumn="0" w:lastRowFirstColumn="0" w:lastRowLastColumn="0"/>
+        </w:trPr>
+        <w:tc>
+          <w:tcPr>
+            <w:cnfStyle w:val="001000000000" w:firstRow="0" w:lastRow="0" w:firstColumn="1" w:lastColumn="0" w:oddVBand="0" w:evenVBand="0" w:oddHBand="0" w:evenHBand="0" w:firstRowFirstColumn="0" w:firstRowLastColumn="0" w:lastRowFirstColumn="0" w:lastRowLastColumn="0"/>
+            <w:tcW w:w="1083" w:type="dxa"/>
+          </w:tcPr>
+          <w:p>
+            <w:r>
+              <w:t>33810</w:t>
+            </w:r>
+          </w:p>
+        </w:tc>
+        <w:tc>
+          <w:tcPr>
+            <w:tcW w:w="1090" w:type="dxa"/>
+          </w:tcPr>
+          <w:p>
+            <w:pPr>
+              <w:cnfStyle w:val="000000100000" w:firstRow="0" w:lastRow="0" w:firstColumn="0" w:lastColumn="0" w:oddVBand="0" w:evenVBand="0" w:oddHBand="1" w:evenHBand="0" w:firstRowFirstColumn="0" w:firstRowLastColumn="0" w:lastRowFirstColumn="0" w:lastRowLastColumn="0"/>
+              <w:rPr>
+                <w:b/>
+              </w:rPr>
+            </w:pPr>
+            <w:r>
+              <w:rPr>
+                <w:b/>
+              </w:rPr>
+              <w:t>33809</w:t>
+            </w:r>
+          </w:p>
+        </w:tc>
+        <w:tc>
+          <w:tcPr>
+            <w:tcW w:w="1562" w:type="dxa"/>
+          </w:tcPr>
+          <w:p>
+            <w:pPr>
+              <w:jc w:val="center"/>
+              <w:cnfStyle w:val="000000100000" w:firstRow="0" w:lastRow="0" w:firstColumn="0" w:lastColumn="0" w:oddVBand="0" w:evenVBand="0" w:oddHBand="1" w:evenHBand="0" w:firstRowFirstColumn="0" w:firstRowLastColumn="0" w:lastRowFirstColumn="0" w:lastRowLastColumn="0"/>
+            </w:pPr>
+            <w:r>
+              <w:t>-9.56E+08</w:t>
+            </w:r>
+          </w:p>
+        </w:tc>
+        <w:tc>
+          <w:tcPr>
+            <w:tcW w:w="1387" w:type="dxa"/>
+          </w:tcPr>
+          <w:p>
+            <w:pPr>
+              <w:jc w:val="center"/>
+              <w:cnfStyle w:val="000000100000" w:firstRow="0" w:lastRow="0" w:firstColumn="0" w:lastColumn="0" w:oddVBand="0" w:evenVBand="0" w:oddHBand="1" w:evenHBand="0" w:firstRowFirstColumn="0" w:firstRowLastColumn="0" w:lastRowFirstColumn="0" w:lastRowLastColumn="0"/>
+            </w:pPr>
+            <w:r>
+              <w:t>N/A</w:t>
+            </w:r>
+          </w:p>
+        </w:tc>
+        <w:tc>
+          <w:tcPr>
+            <w:tcW w:w="1849" w:type="dxa"/>
+          </w:tcPr>
+          <w:p>
+            <w:pPr>
+              <w:jc w:val="center"/>
+              <w:cnfStyle w:val="000000100000" w:firstRow="0" w:lastRow="0" w:firstColumn="0" w:lastColumn="0" w:oddVBand="0" w:evenVBand="0" w:oddHBand="1" w:evenHBand="0" w:firstRowFirstColumn="0" w:firstRowLastColumn="0" w:lastRowFirstColumn="0" w:lastRowLastColumn="0"/>
+            </w:pPr>
+            <w:r>
+              <w:t>N/A</w:t>
+            </w:r>
+          </w:p>
+        </w:tc>
+      </w:tr>
+      <w:tr>
+        <w:tc>
+          <w:tcPr>
+            <w:cnfStyle w:val="001000000000" w:firstRow="0" w:lastRow="0" w:firstColumn="1" w:lastColumn="0" w:oddVBand="0" w:evenVBand="0" w:oddHBand="0" w:evenHBand="0" w:firstRowFirstColumn="0" w:firstRowLastColumn="0" w:lastRowFirstColumn="0" w:lastRowLastColumn="0"/>
+            <w:tcW w:w="1083" w:type="dxa"/>
+          </w:tcPr>
+          <w:p>
+            <w:r>
+              <w:t>33810</w:t>
+            </w:r>
+          </w:p>
+        </w:tc>
+        <w:tc>
+          <w:tcPr>
+            <w:tcW w:w="1090" w:type="dxa"/>
+          </w:tcPr>
+          <w:p>
+            <w:pPr>
+              <w:cnfStyle w:val="000000000000" w:firstRow="0" w:lastRow="0" w:firstColumn="0" w:lastColumn="0" w:oddVBand="0" w:evenVBand="0" w:oddHBand="0" w:evenHBand="0" w:firstRowFirstColumn="0" w:firstRowLastColumn="0" w:lastRowFirstColumn="0" w:lastRowLastColumn="0"/>
+              <w:rPr>
+                <w:b/>
+              </w:rPr>
+            </w:pPr>
+            <w:r>
+              <w:rPr>
+                <w:b/>
+              </w:rPr>
+              <w:t>169045</w:t>
+            </w:r>
+          </w:p>
+        </w:tc>
+        <w:tc>
+          <w:tcPr>
+            <w:tcW w:w="1562" w:type="dxa"/>
+          </w:tcPr>
+          <w:p>
+            <w:pPr>
+              <w:jc w:val="center"/>
+              <w:cnfStyle w:val="000000000000" w:firstRow="0" w:lastRow="0" w:firstColumn="0" w:lastColumn="0" w:oddVBand="0" w:evenVBand="0" w:oddHBand="0" w:evenHBand="0" w:firstRowFirstColumn="0" w:firstRowLastColumn="0" w:lastRowFirstColumn="0" w:lastRowLastColumn="0"/>
+            </w:pPr>
+            <w:r>
+              <w:t>-4.40E+08</w:t>
+            </w:r>
+          </w:p>
+        </w:tc>
+        <w:tc>
+          <w:tcPr>
+            <w:tcW w:w="1387" w:type="dxa"/>
+          </w:tcPr>
+          <w:p>
+            <w:pPr>
+              <w:jc w:val="center"/>
+              <w:cnfStyle w:val="000000000000" w:firstRow="0" w:lastRow="0" w:firstColumn="0" w:lastColumn="0" w:oddVBand="0" w:evenVBand="0" w:oddHBand="0" w:evenHBand="0" w:firstRowFirstColumn="0" w:firstRowLastColumn="0" w:lastRowFirstColumn="0" w:lastRowLastColumn="0"/>
+            </w:pPr>
+            <w:r>
+              <w:t>N/A</w:t>
+            </w:r>
+          </w:p>
+        </w:tc>
+        <w:tc>
+          <w:tcPr>
+            <w:tcW w:w="1849" w:type="dxa"/>
+          </w:tcPr>
+          <w:p>
+            <w:pPr>
+              <w:jc w:val="center"/>
+              <w:cnfStyle w:val="000000000000" w:firstRow="0" w:lastRow="0" w:firstColumn="0" w:lastColumn="0" w:oddVBand="0" w:evenVBand="0" w:oddHBand="0" w:evenHBand="0" w:firstRowFirstColumn="0" w:firstRowLastColumn="0" w:lastRowFirstColumn="0" w:lastRowLastColumn="0"/>
+            </w:pPr>
+            <w:r>
+              <w:t>N/A</w:t>
+            </w:r>
+          </w:p>
+        </w:tc>
+      </w:tr>
+      <w:tr>
+        <w:trPr>
+          <w:cnfStyle w:val="000000100000" w:firstRow="0" w:lastRow="0" w:firstColumn="0" w:lastColumn="0" w:oddVBand="0" w:evenVBand="0" w:oddHBand="1" w:evenHBand="0" w:firstRowFirstColumn="0" w:firstRowLastColumn="0" w:lastRowFirstColumn="0" w:lastRowLastColumn="0"/>
+        </w:trPr>
+        <w:tc>
+          <w:tcPr>
+            <w:cnfStyle w:val="001000000000" w:firstRow="0" w:lastRow="0" w:firstColumn="1" w:lastColumn="0" w:oddVBand="0" w:evenVBand="0" w:oddHBand="0" w:evenHBand="0" w:firstRowFirstColumn="0" w:firstRowLastColumn="0" w:lastRowFirstColumn="0" w:lastRowLastColumn="0"/>
+            <w:tcW w:w="1083" w:type="dxa"/>
+          </w:tcPr>
+          <w:p>
+            <w:r>
+              <w:t>33810</w:t>
+            </w:r>
+          </w:p>
+        </w:tc>
+        <w:tc>
+          <w:tcPr>
+            <w:tcW w:w="1090" w:type="dxa"/>
+          </w:tcPr>
+          <w:p>
+            <w:pPr>
+              <w:cnfStyle w:val="000000100000" w:firstRow="0" w:lastRow="0" w:firstColumn="0" w:lastColumn="0" w:oddVBand="0" w:evenVBand="0" w:oddHBand="1" w:evenHBand="0" w:firstRowFirstColumn="0" w:firstRowLastColumn="0" w:lastRowFirstColumn="0" w:lastRowLastColumn="0"/>
+              <w:rPr>
+                <w:b/>
+              </w:rPr>
+            </w:pPr>
+            <w:r>
+              <w:rPr>
+                <w:b/>
+              </w:rPr>
+              <w:t>338090</w:t>
+            </w:r>
+          </w:p>
+        </w:tc>
+        <w:tc>
+          <w:tcPr>
+            <w:tcW w:w="1562" w:type="dxa"/>
+          </w:tcPr>
+          <w:p>
+            <w:pPr>
+              <w:jc w:val="center"/>
+              <w:cnfStyle w:val="000000100000" w:firstRow="0" w:lastRow="0" w:firstColumn="0" w:lastColumn="0" w:oddVBand="0" w:evenVBand="0" w:oddHBand="1" w:evenHBand="0" w:firstRowFirstColumn="0" w:firstRowLastColumn="0" w:lastRowFirstColumn="0" w:lastRowLastColumn="0"/>
+            </w:pPr>
+            <w:r>
+              <w:t>N/A</w:t>
+            </w:r>
+          </w:p>
+        </w:tc>
+        <w:tc>
+          <w:tcPr>
+            <w:tcW w:w="1387" w:type="dxa"/>
+          </w:tcPr>
+          <w:p>
+            <w:pPr>
+              <w:jc w:val="center"/>
+              <w:cnfStyle w:val="000000100000" w:firstRow="0" w:lastRow="0" w:firstColumn="0" w:lastColumn="0" w:oddVBand="0" w:evenVBand="0" w:oddHBand="1" w:evenHBand="0" w:firstRowFirstColumn="0" w:firstRowLastColumn="0" w:lastRowFirstColumn="0" w:lastRowLastColumn="0"/>
+            </w:pPr>
+            <w:r>
+              <w:t>N/A</w:t>
+            </w:r>
+          </w:p>
+        </w:tc>
+        <w:tc>
+          <w:tcPr>
+            <w:tcW w:w="1849" w:type="dxa"/>
+          </w:tcPr>
+          <w:p>
+            <w:pPr>
+              <w:jc w:val="center"/>
+              <w:cnfStyle w:val="000000100000" w:firstRow="0" w:lastRow="0" w:firstColumn="0" w:lastColumn="0" w:oddVBand="0" w:evenVBand="0" w:oddHBand="1" w:evenHBand="0" w:firstRowFirstColumn="0" w:firstRowLastColumn="0" w:lastRowFirstColumn="0" w:lastRowLastColumn="0"/>
+            </w:pPr>
+            <w:r>
+              <w:t>N/A</w:t>
+            </w:r>
+          </w:p>
+        </w:tc>
+      </w:tr>
+    </w:tbl>
+    <w:p/>
     <w:p/>
     <w:p/>
     <w:p>
@@ -1247,8 +2062,8 @@
           <w:noProof/>
           <w:lang w:eastAsia="en-AU"/>
         </w:rPr>
-        <w:pict>
-          <v:shapetype id="_x0000_t32" coordsize="21600,21600" o:spt="32" o:oned="t" path="m,l21600,21600e" filled="f">
+        <w:pict w14:anchorId="619BF6A5">
+          <v:shapetype id="_x0000_t32" coordsize="21600,21600" o:spt="32" o:oned="t" path="m0,0l21600,21600e" filled="f">
             <v:path arrowok="t" fillok="f" o:connecttype="none"/>
             <o:lock v:ext="edit" shapetype="t"/>
           </v:shapetype>
@@ -1262,7 +2077,7 @@
           <w:noProof/>
           <w:lang w:eastAsia="en-AU"/>
         </w:rPr>
-        <w:pict>
+        <w:pict w14:anchorId="3751F707">
           <v:shape id="_x0000_s1027" type="#_x0000_t32" style="position:absolute;margin-left:39.55pt;margin-top:60.3pt;width:98.6pt;height:83.65pt;flip:x;z-index:251658240" o:connectortype="straight" strokeweight="2.25pt">
             <v:stroke endarrow="block" endarrowwidth="wide"/>
           </v:shape>
@@ -1271,17 +2086,17 @@
       <w:r>
         <w:rPr>
           <w:noProof/>
-          <w:lang w:eastAsia="en-AU"/>
+          <w:lang w:val="en-US"/>
         </w:rPr>
         <w:drawing>
-          <wp:inline distT="0" distB="0" distL="0" distR="0">
+          <wp:inline distT="0" distB="0" distL="0" distR="0" wp14:anchorId="5E7E8E46" wp14:editId="3824FF41">
             <wp:extent cx="4250724" cy="684925"/>
             <wp:effectExtent l="0" t="19050" r="0" b="19925"/>
             <wp:docPr id="3" name="Diagram 1"/>
             <wp:cNvGraphicFramePr/>
             <a:graphic xmlns:a="http://schemas.openxmlformats.org/drawingml/2006/main">
               <a:graphicData uri="http://schemas.openxmlformats.org/drawingml/2006/diagram">
-                <dgm:relIds xmlns:dgm="http://schemas.openxmlformats.org/drawingml/2006/diagram" xmlns:r="http://schemas.openxmlformats.org/officeDocument/2006/relationships" r:dm="rId6" r:lo="rId7" r:qs="rId8" r:cs="rId9"/>
+                <dgm:relIds xmlns:dgm="http://schemas.openxmlformats.org/drawingml/2006/diagram" xmlns:r="http://schemas.openxmlformats.org/officeDocument/2006/relationships" r:dm="rId7" r:lo="rId8" r:qs="rId9" r:cs="rId10"/>
               </a:graphicData>
             </a:graphic>
           </wp:inline>
@@ -1294,8 +2109,8 @@
           <w:noProof/>
           <w:lang w:eastAsia="en-AU"/>
         </w:rPr>
-        <w:pict>
-          <v:shapetype id="_x0000_t202" coordsize="21600,21600" o:spt="202" path="m,l,21600r21600,l21600,xe">
+        <w:pict w14:anchorId="7E6122B2">
+          <v:shapetype id="_x0000_t202" coordsize="21600,21600" o:spt="202" path="m0,0l0,21600,21600,21600,21600,0xe">
             <v:stroke joinstyle="miter"/>
             <v:path gradientshapeok="t" o:connecttype="rect"/>
           </v:shapetype>
@@ -1316,39 +2131,7 @@
                       <w:sz w:val="24"/>
                       <w:szCs w:val="24"/>
                     </w:rPr>
-                    <w:t>Evaluate</w:t>
-                  </w:r>
-                  <w:r>
-                    <w:rPr>
-                      <w:b/>
-                      <w:sz w:val="24"/>
-                      <w:szCs w:val="24"/>
-                    </w:rPr>
-                    <w:t>,</w:t>
-                  </w:r>
-                  <w:r>
-                    <w:rPr>
-                      <w:b/>
-                      <w:sz w:val="24"/>
-                      <w:szCs w:val="24"/>
-                    </w:rPr>
-                    <w:t xml:space="preserve"> </w:t>
-                  </w:r>
-                  <w:r>
-                    <w:rPr>
-                      <w:b/>
-                      <w:sz w:val="24"/>
-                      <w:szCs w:val="24"/>
-                    </w:rPr>
-                    <w:t>and then</w:t>
-                  </w:r>
-                  <w:r>
-                    <w:rPr>
-                      <w:b/>
-                      <w:sz w:val="24"/>
-                      <w:szCs w:val="24"/>
-                    </w:rPr>
-                    <w:t xml:space="preserve"> return to original knapsack</w:t>
+                    <w:t>Evaluate, and then return to original knapsack</w:t>
                   </w:r>
                 </w:p>
               </w:txbxContent>
@@ -1361,7 +2144,7 @@
           <w:noProof/>
           <w:lang w:val="en-US" w:eastAsia="zh-TW"/>
         </w:rPr>
-        <w:pict>
+        <w:pict w14:anchorId="6F7D0ECE">
           <v:shape id="_x0000_s1029" type="#_x0000_t202" style="position:absolute;margin-left:35.05pt;margin-top:7.5pt;width:55.05pt;height:21.6pt;z-index:251661312;mso-width-relative:margin;mso-height-relative:margin" stroked="f">
             <v:textbox>
               <w:txbxContent>
@@ -1394,17 +2177,18 @@
       <w:r>
         <w:rPr>
           <w:noProof/>
-          <w:lang w:eastAsia="en-AU"/>
+          <w:lang w:val="en-US"/>
         </w:rPr>
+        <w:lastRenderedPageBreak/>
         <w:drawing>
-          <wp:inline distT="0" distB="0" distL="0" distR="0">
+          <wp:inline distT="0" distB="0" distL="0" distR="0" wp14:anchorId="2BADF6B0" wp14:editId="4BDD8F89">
             <wp:extent cx="4333103" cy="702035"/>
-            <wp:effectExtent l="0" t="19050" r="0" b="21865"/>
+            <wp:effectExtent l="0" t="76200" r="0" b="111125"/>
             <wp:docPr id="2" name="Diagram 1"/>
             <wp:cNvGraphicFramePr/>
             <a:graphic xmlns:a="http://schemas.openxmlformats.org/drawingml/2006/main">
               <a:graphicData uri="http://schemas.openxmlformats.org/drawingml/2006/diagram">
-                <dgm:relIds xmlns:dgm="http://schemas.openxmlformats.org/drawingml/2006/diagram" xmlns:r="http://schemas.openxmlformats.org/officeDocument/2006/relationships" r:dm="rId11" r:lo="rId12" r:qs="rId13" r:cs="rId14"/>
+                <dgm:relIds xmlns:dgm="http://schemas.openxmlformats.org/drawingml/2006/diagram" xmlns:r="http://schemas.openxmlformats.org/officeDocument/2006/relationships" r:dm="rId12" r:lo="rId13" r:qs="rId14" r:cs="rId15"/>
               </a:graphicData>
             </a:graphic>
           </wp:inline>
@@ -1416,7 +2200,7 @@
       <w:tblPr>
         <w:tblStyle w:val="LightShading-Accent11"/>
         <w:tblW w:w="9322" w:type="dxa"/>
-        <w:tblLook w:val="04A0"/>
+        <w:tblLook w:val="04A0" w:firstRow="1" w:lastRow="0" w:firstColumn="1" w:lastColumn="0" w:noHBand="0" w:noVBand="1"/>
       </w:tblPr>
       <w:tblGrid>
         <w:gridCol w:w="1106"/>
@@ -1429,11 +2213,11 @@
       </w:tblGrid>
       <w:tr>
         <w:trPr>
-          <w:cnfStyle w:val="100000000000"/>
+          <w:cnfStyle w:val="100000000000" w:firstRow="1" w:lastRow="0" w:firstColumn="0" w:lastColumn="0" w:oddVBand="0" w:evenVBand="0" w:oddHBand="0" w:evenHBand="0" w:firstRowFirstColumn="0" w:firstRowLastColumn="0" w:lastRowFirstColumn="0" w:lastRowLastColumn="0"/>
         </w:trPr>
         <w:tc>
           <w:tcPr>
-            <w:cnfStyle w:val="001000000000"/>
+            <w:cnfStyle w:val="001000000000" w:firstRow="0" w:lastRow="0" w:firstColumn="1" w:lastColumn="0" w:oddVBand="0" w:evenVBand="0" w:oddHBand="0" w:evenHBand="0" w:firstRowFirstColumn="0" w:firstRowLastColumn="0" w:lastRowFirstColumn="0" w:lastRowLastColumn="0"/>
             <w:tcW w:w="1106" w:type="dxa"/>
           </w:tcPr>
           <w:p>
@@ -1458,7 +2242,7 @@
           </w:tcPr>
           <w:p>
             <w:pPr>
-              <w:cnfStyle w:val="100000000000"/>
+              <w:cnfStyle w:val="100000000000" w:firstRow="1" w:lastRow="0" w:firstColumn="0" w:lastColumn="0" w:oddVBand="0" w:evenVBand="0" w:oddHBand="0" w:evenHBand="0" w:firstRowFirstColumn="0" w:firstRowLastColumn="0" w:lastRowFirstColumn="0" w:lastRowLastColumn="0"/>
               <w:rPr>
                 <w:sz w:val="24"/>
                 <w:szCs w:val="24"/>
@@ -1480,7 +2264,7 @@
           <w:p>
             <w:pPr>
               <w:jc w:val="center"/>
-              <w:cnfStyle w:val="100000000000"/>
+              <w:cnfStyle w:val="100000000000" w:firstRow="1" w:lastRow="0" w:firstColumn="0" w:lastColumn="0" w:oddVBand="0" w:evenVBand="0" w:oddHBand="0" w:evenHBand="0" w:firstRowFirstColumn="0" w:firstRowLastColumn="0" w:lastRowFirstColumn="0" w:lastRowLastColumn="0"/>
               <w:rPr>
                 <w:sz w:val="24"/>
                 <w:szCs w:val="24"/>
@@ -1502,7 +2286,7 @@
           <w:p>
             <w:pPr>
               <w:jc w:val="center"/>
-              <w:cnfStyle w:val="100000000000"/>
+              <w:cnfStyle w:val="100000000000" w:firstRow="1" w:lastRow="0" w:firstColumn="0" w:lastColumn="0" w:oddVBand="0" w:evenVBand="0" w:oddHBand="0" w:evenHBand="0" w:firstRowFirstColumn="0" w:firstRowLastColumn="0" w:lastRowFirstColumn="0" w:lastRowLastColumn="0"/>
               <w:rPr>
                 <w:sz w:val="24"/>
                 <w:szCs w:val="24"/>
@@ -1524,7 +2308,7 @@
           <w:p>
             <w:pPr>
               <w:jc w:val="center"/>
-              <w:cnfStyle w:val="100000000000"/>
+              <w:cnfStyle w:val="100000000000" w:firstRow="1" w:lastRow="0" w:firstColumn="0" w:lastColumn="0" w:oddVBand="0" w:evenVBand="0" w:oddHBand="0" w:evenHBand="0" w:firstRowFirstColumn="0" w:firstRowLastColumn="0" w:lastRowFirstColumn="0" w:lastRowLastColumn="0"/>
               <w:rPr>
                 <w:sz w:val="24"/>
                 <w:szCs w:val="24"/>
@@ -1546,7 +2330,7 @@
           <w:p>
             <w:pPr>
               <w:jc w:val="center"/>
-              <w:cnfStyle w:val="100000000000"/>
+              <w:cnfStyle w:val="100000000000" w:firstRow="1" w:lastRow="0" w:firstColumn="0" w:lastColumn="0" w:oddVBand="0" w:evenVBand="0" w:oddHBand="0" w:evenHBand="0" w:firstRowFirstColumn="0" w:firstRowLastColumn="0" w:lastRowFirstColumn="0" w:lastRowLastColumn="0"/>
               <w:rPr>
                 <w:sz w:val="24"/>
                 <w:szCs w:val="24"/>
@@ -1568,7 +2352,7 @@
           <w:p>
             <w:pPr>
               <w:jc w:val="center"/>
-              <w:cnfStyle w:val="100000000000"/>
+              <w:cnfStyle w:val="100000000000" w:firstRow="1" w:lastRow="0" w:firstColumn="0" w:lastColumn="0" w:oddVBand="0" w:evenVBand="0" w:oddHBand="0" w:evenHBand="0" w:firstRowFirstColumn="0" w:firstRowLastColumn="0" w:lastRowFirstColumn="0" w:lastRowLastColumn="0"/>
               <w:rPr>
                 <w:sz w:val="24"/>
                 <w:szCs w:val="24"/>
@@ -1586,11 +2370,11 @@
       </w:tr>
       <w:tr>
         <w:trPr>
-          <w:cnfStyle w:val="000000100000"/>
+          <w:cnfStyle w:val="000000100000" w:firstRow="0" w:lastRow="0" w:firstColumn="0" w:lastColumn="0" w:oddVBand="0" w:evenVBand="0" w:oddHBand="1" w:evenHBand="0" w:firstRowFirstColumn="0" w:firstRowLastColumn="0" w:lastRowFirstColumn="0" w:lastRowLastColumn="0"/>
         </w:trPr>
         <w:tc>
           <w:tcPr>
-            <w:cnfStyle w:val="001000000000"/>
+            <w:cnfStyle w:val="001000000000" w:firstRow="0" w:lastRow="0" w:firstColumn="1" w:lastColumn="0" w:oddVBand="0" w:evenVBand="0" w:oddHBand="0" w:evenHBand="0" w:firstRowFirstColumn="0" w:firstRowLastColumn="0" w:lastRowFirstColumn="0" w:lastRowLastColumn="0"/>
             <w:tcW w:w="1106" w:type="dxa"/>
             <w:vAlign w:val="center"/>
           </w:tcPr>
@@ -1607,7 +2391,7 @@
           </w:tcPr>
           <w:p>
             <w:pPr>
-              <w:cnfStyle w:val="000000100000"/>
+              <w:cnfStyle w:val="000000100000" w:firstRow="0" w:lastRow="0" w:firstColumn="0" w:lastColumn="0" w:oddVBand="0" w:evenVBand="0" w:oddHBand="1" w:evenHBand="0" w:firstRowFirstColumn="0" w:firstRowLastColumn="0" w:lastRowFirstColumn="0" w:lastRowLastColumn="0"/>
               <w:rPr>
                 <w:b/>
               </w:rPr>
@@ -1628,7 +2412,7 @@
           <w:p>
             <w:pPr>
               <w:jc w:val="center"/>
-              <w:cnfStyle w:val="000000100000"/>
+              <w:cnfStyle w:val="000000100000" w:firstRow="0" w:lastRow="0" w:firstColumn="0" w:lastColumn="0" w:oddVBand="0" w:evenVBand="0" w:oddHBand="1" w:evenHBand="0" w:firstRowFirstColumn="0" w:firstRowLastColumn="0" w:lastRowFirstColumn="0" w:lastRowLastColumn="0"/>
             </w:pPr>
             <w:r>
               <w:t>2</w:t>
@@ -1643,7 +2427,7 @@
           <w:p>
             <w:pPr>
               <w:jc w:val="center"/>
-              <w:cnfStyle w:val="000000100000"/>
+              <w:cnfStyle w:val="000000100000" w:firstRow="0" w:lastRow="0" w:firstColumn="0" w:lastColumn="0" w:oddVBand="0" w:evenVBand="0" w:oddHBand="1" w:evenHBand="0" w:firstRowFirstColumn="0" w:firstRowLastColumn="0" w:lastRowFirstColumn="0" w:lastRowLastColumn="0"/>
             </w:pPr>
             <w:r>
               <w:t>1</w:t>
@@ -1658,7 +2442,7 @@
           <w:p>
             <w:pPr>
               <w:jc w:val="center"/>
-              <w:cnfStyle w:val="000000100000"/>
+              <w:cnfStyle w:val="000000100000" w:firstRow="0" w:lastRow="0" w:firstColumn="0" w:lastColumn="0" w:oddVBand="0" w:evenVBand="0" w:oddHBand="1" w:evenHBand="0" w:firstRowFirstColumn="0" w:firstRowLastColumn="0" w:lastRowFirstColumn="0" w:lastRowLastColumn="0"/>
             </w:pPr>
             <w:r>
               <w:t>10</w:t>
@@ -1673,7 +2457,7 @@
           <w:p>
             <w:pPr>
               <w:jc w:val="center"/>
-              <w:cnfStyle w:val="000000100000"/>
+              <w:cnfStyle w:val="000000100000" w:firstRow="0" w:lastRow="0" w:firstColumn="0" w:lastColumn="0" w:oddVBand="0" w:evenVBand="0" w:oddHBand="1" w:evenHBand="0" w:firstRowFirstColumn="0" w:firstRowLastColumn="0" w:lastRowFirstColumn="0" w:lastRowLastColumn="0"/>
             </w:pPr>
             <w:r>
               <w:t>ALL</w:t>
@@ -1688,7 +2472,7 @@
           <w:p>
             <w:pPr>
               <w:jc w:val="center"/>
-              <w:cnfStyle w:val="000000100000"/>
+              <w:cnfStyle w:val="000000100000" w:firstRow="0" w:lastRow="0" w:firstColumn="0" w:lastColumn="0" w:oddVBand="0" w:evenVBand="0" w:oddHBand="1" w:evenHBand="0" w:firstRowFirstColumn="0" w:firstRowLastColumn="0" w:lastRowFirstColumn="0" w:lastRowLastColumn="0"/>
             </w:pPr>
             <w:r>
               <w:t>ALL</w:t>
@@ -1699,7 +2483,7 @@
       <w:tr>
         <w:tc>
           <w:tcPr>
-            <w:cnfStyle w:val="001000000000"/>
+            <w:cnfStyle w:val="001000000000" w:firstRow="0" w:lastRow="0" w:firstColumn="1" w:lastColumn="0" w:oddVBand="0" w:evenVBand="0" w:oddHBand="0" w:evenHBand="0" w:firstRowFirstColumn="0" w:firstRowLastColumn="0" w:lastRowFirstColumn="0" w:lastRowLastColumn="0"/>
             <w:tcW w:w="1106" w:type="dxa"/>
             <w:vAlign w:val="center"/>
           </w:tcPr>
@@ -1716,7 +2500,7 @@
           </w:tcPr>
           <w:p>
             <w:pPr>
-              <w:cnfStyle w:val="000000000000"/>
+              <w:cnfStyle w:val="000000000000" w:firstRow="0" w:lastRow="0" w:firstColumn="0" w:lastColumn="0" w:oddVBand="0" w:evenVBand="0" w:oddHBand="0" w:evenHBand="0" w:firstRowFirstColumn="0" w:firstRowLastColumn="0" w:lastRowFirstColumn="0" w:lastRowLastColumn="0"/>
               <w:rPr>
                 <w:b/>
               </w:rPr>
@@ -1737,7 +2521,7 @@
           <w:p>
             <w:pPr>
               <w:jc w:val="center"/>
-              <w:cnfStyle w:val="000000000000"/>
+              <w:cnfStyle w:val="000000000000" w:firstRow="0" w:lastRow="0" w:firstColumn="0" w:lastColumn="0" w:oddVBand="0" w:evenVBand="0" w:oddHBand="0" w:evenHBand="0" w:firstRowFirstColumn="0" w:firstRowLastColumn="0" w:lastRowFirstColumn="0" w:lastRowLastColumn="0"/>
             </w:pPr>
             <w:r>
               <w:t>2</w:t>
@@ -1752,7 +2536,7 @@
           <w:p>
             <w:pPr>
               <w:jc w:val="center"/>
-              <w:cnfStyle w:val="000000000000"/>
+              <w:cnfStyle w:val="000000000000" w:firstRow="0" w:lastRow="0" w:firstColumn="0" w:lastColumn="0" w:oddVBand="0" w:evenVBand="0" w:oddHBand="0" w:evenHBand="0" w:firstRowFirstColumn="0" w:firstRowLastColumn="0" w:lastRowFirstColumn="0" w:lastRowLastColumn="0"/>
             </w:pPr>
             <w:r>
               <w:t>1</w:t>
@@ -1767,7 +2551,7 @@
           <w:p>
             <w:pPr>
               <w:jc w:val="center"/>
-              <w:cnfStyle w:val="000000000000"/>
+              <w:cnfStyle w:val="000000000000" w:firstRow="0" w:lastRow="0" w:firstColumn="0" w:lastColumn="0" w:oddVBand="0" w:evenVBand="0" w:oddHBand="0" w:evenHBand="0" w:firstRowFirstColumn="0" w:firstRowLastColumn="0" w:lastRowFirstColumn="0" w:lastRowLastColumn="0"/>
             </w:pPr>
             <w:r>
               <w:t>10</w:t>
@@ -1782,7 +2566,7 @@
           <w:p>
             <w:pPr>
               <w:jc w:val="center"/>
-              <w:cnfStyle w:val="000000000000"/>
+              <w:cnfStyle w:val="000000000000" w:firstRow="0" w:lastRow="0" w:firstColumn="0" w:lastColumn="0" w:oddVBand="0" w:evenVBand="0" w:oddHBand="0" w:evenHBand="0" w:firstRowFirstColumn="0" w:firstRowLastColumn="0" w:lastRowFirstColumn="0" w:lastRowLastColumn="0"/>
             </w:pPr>
             <w:r>
               <w:t>ALL</w:t>
@@ -1797,7 +2581,7 @@
           <w:p>
             <w:pPr>
               <w:jc w:val="center"/>
-              <w:cnfStyle w:val="000000000000"/>
+              <w:cnfStyle w:val="000000000000" w:firstRow="0" w:lastRow="0" w:firstColumn="0" w:lastColumn="0" w:oddVBand="0" w:evenVBand="0" w:oddHBand="0" w:evenHBand="0" w:firstRowFirstColumn="0" w:firstRowLastColumn="0" w:lastRowFirstColumn="0" w:lastRowLastColumn="0"/>
             </w:pPr>
             <w:r>
               <w:t>ALL</w:t>
@@ -1807,11 +2591,11 @@
       </w:tr>
       <w:tr>
         <w:trPr>
-          <w:cnfStyle w:val="000000100000"/>
+          <w:cnfStyle w:val="000000100000" w:firstRow="0" w:lastRow="0" w:firstColumn="0" w:lastColumn="0" w:oddVBand="0" w:evenVBand="0" w:oddHBand="1" w:evenHBand="0" w:firstRowFirstColumn="0" w:firstRowLastColumn="0" w:lastRowFirstColumn="0" w:lastRowLastColumn="0"/>
         </w:trPr>
         <w:tc>
           <w:tcPr>
-            <w:cnfStyle w:val="001000000000"/>
+            <w:cnfStyle w:val="001000000000" w:firstRow="0" w:lastRow="0" w:firstColumn="1" w:lastColumn="0" w:oddVBand="0" w:evenVBand="0" w:oddHBand="0" w:evenHBand="0" w:firstRowFirstColumn="0" w:firstRowLastColumn="0" w:lastRowFirstColumn="0" w:lastRowLastColumn="0"/>
             <w:tcW w:w="1106" w:type="dxa"/>
             <w:vAlign w:val="center"/>
           </w:tcPr>
@@ -1828,7 +2612,7 @@
           </w:tcPr>
           <w:p>
             <w:pPr>
-              <w:cnfStyle w:val="000000100000"/>
+              <w:cnfStyle w:val="000000100000" w:firstRow="0" w:lastRow="0" w:firstColumn="0" w:lastColumn="0" w:oddVBand="0" w:evenVBand="0" w:oddHBand="1" w:evenHBand="0" w:firstRowFirstColumn="0" w:firstRowLastColumn="0" w:lastRowFirstColumn="0" w:lastRowLastColumn="0"/>
               <w:rPr>
                 <w:b/>
               </w:rPr>
@@ -1849,7 +2633,7 @@
           <w:p>
             <w:pPr>
               <w:jc w:val="center"/>
-              <w:cnfStyle w:val="000000100000"/>
+              <w:cnfStyle w:val="000000100000" w:firstRow="0" w:lastRow="0" w:firstColumn="0" w:lastColumn="0" w:oddVBand="0" w:evenVBand="0" w:oddHBand="1" w:evenHBand="0" w:firstRowFirstColumn="0" w:firstRowLastColumn="0" w:lastRowFirstColumn="0" w:lastRowLastColumn="0"/>
             </w:pPr>
             <w:r>
               <w:t>2</w:t>
@@ -1864,7 +2648,7 @@
           <w:p>
             <w:pPr>
               <w:jc w:val="center"/>
-              <w:cnfStyle w:val="000000100000"/>
+              <w:cnfStyle w:val="000000100000" w:firstRow="0" w:lastRow="0" w:firstColumn="0" w:lastColumn="0" w:oddVBand="0" w:evenVBand="0" w:oddHBand="1" w:evenHBand="0" w:firstRowFirstColumn="0" w:firstRowLastColumn="0" w:lastRowFirstColumn="0" w:lastRowLastColumn="0"/>
             </w:pPr>
             <w:r>
               <w:t>1</w:t>
@@ -1879,7 +2663,7 @@
           <w:p>
             <w:pPr>
               <w:jc w:val="center"/>
-              <w:cnfStyle w:val="000000100000"/>
+              <w:cnfStyle w:val="000000100000" w:firstRow="0" w:lastRow="0" w:firstColumn="0" w:lastColumn="0" w:oddVBand="0" w:evenVBand="0" w:oddHBand="1" w:evenHBand="0" w:firstRowFirstColumn="0" w:firstRowLastColumn="0" w:lastRowFirstColumn="0" w:lastRowLastColumn="0"/>
             </w:pPr>
             <w:r>
               <w:t>6</w:t>
@@ -1894,7 +2678,7 @@
           <w:p>
             <w:pPr>
               <w:jc w:val="center"/>
-              <w:cnfStyle w:val="000000100000"/>
+              <w:cnfStyle w:val="000000100000" w:firstRow="0" w:lastRow="0" w:firstColumn="0" w:lastColumn="0" w:oddVBand="0" w:evenVBand="0" w:oddHBand="1" w:evenHBand="0" w:firstRowFirstColumn="0" w:firstRowLastColumn="0" w:lastRowFirstColumn="0" w:lastRowLastColumn="0"/>
             </w:pPr>
             <w:r>
               <w:t>ALL</w:t>
@@ -1909,7 +2693,7 @@
           <w:p>
             <w:pPr>
               <w:jc w:val="center"/>
-              <w:cnfStyle w:val="000000100000"/>
+              <w:cnfStyle w:val="000000100000" w:firstRow="0" w:lastRow="0" w:firstColumn="0" w:lastColumn="0" w:oddVBand="0" w:evenVBand="0" w:oddHBand="1" w:evenHBand="0" w:firstRowFirstColumn="0" w:firstRowLastColumn="0" w:lastRowFirstColumn="0" w:lastRowLastColumn="0"/>
             </w:pPr>
             <w:r>
               <w:t>ALL</w:t>
@@ -1920,7 +2704,7 @@
       <w:tr>
         <w:tc>
           <w:tcPr>
-            <w:cnfStyle w:val="001000000000"/>
+            <w:cnfStyle w:val="001000000000" w:firstRow="0" w:lastRow="0" w:firstColumn="1" w:lastColumn="0" w:oddVBand="0" w:evenVBand="0" w:oddHBand="0" w:evenHBand="0" w:firstRowFirstColumn="0" w:firstRowLastColumn="0" w:lastRowFirstColumn="0" w:lastRowLastColumn="0"/>
             <w:tcW w:w="1106" w:type="dxa"/>
             <w:vAlign w:val="center"/>
           </w:tcPr>
@@ -1937,7 +2721,7 @@
           </w:tcPr>
           <w:p>
             <w:pPr>
-              <w:cnfStyle w:val="000000000000"/>
+              <w:cnfStyle w:val="000000000000" w:firstRow="0" w:lastRow="0" w:firstColumn="0" w:lastColumn="0" w:oddVBand="0" w:evenVBand="0" w:oddHBand="0" w:evenHBand="0" w:firstRowFirstColumn="0" w:firstRowLastColumn="0" w:lastRowFirstColumn="0" w:lastRowLastColumn="0"/>
               <w:rPr>
                 <w:b/>
               </w:rPr>
@@ -1958,7 +2742,7 @@
           <w:p>
             <w:pPr>
               <w:jc w:val="center"/>
-              <w:cnfStyle w:val="000000000000"/>
+              <w:cnfStyle w:val="000000000000" w:firstRow="0" w:lastRow="0" w:firstColumn="0" w:lastColumn="0" w:oddVBand="0" w:evenVBand="0" w:oddHBand="0" w:evenHBand="0" w:firstRowFirstColumn="0" w:firstRowLastColumn="0" w:lastRowFirstColumn="0" w:lastRowLastColumn="0"/>
             </w:pPr>
             <w:r>
               <w:t>2</w:t>
@@ -1973,7 +2757,7 @@
           <w:p>
             <w:pPr>
               <w:jc w:val="center"/>
-              <w:cnfStyle w:val="000000000000"/>
+              <w:cnfStyle w:val="000000000000" w:firstRow="0" w:lastRow="0" w:firstColumn="0" w:lastColumn="0" w:oddVBand="0" w:evenVBand="0" w:oddHBand="0" w:evenHBand="0" w:firstRowFirstColumn="0" w:firstRowLastColumn="0" w:lastRowFirstColumn="0" w:lastRowLastColumn="0"/>
             </w:pPr>
             <w:r>
               <w:t>1</w:t>
@@ -1988,7 +2772,7 @@
           <w:p>
             <w:pPr>
               <w:jc w:val="center"/>
-              <w:cnfStyle w:val="000000000000"/>
+              <w:cnfStyle w:val="000000000000" w:firstRow="0" w:lastRow="0" w:firstColumn="0" w:lastColumn="0" w:oddVBand="0" w:evenVBand="0" w:oddHBand="0" w:evenHBand="0" w:firstRowFirstColumn="0" w:firstRowLastColumn="0" w:lastRowFirstColumn="0" w:lastRowLastColumn="0"/>
             </w:pPr>
             <w:r>
               <w:t>1</w:t>
@@ -2003,7 +2787,7 @@
           <w:p>
             <w:pPr>
               <w:jc w:val="center"/>
-              <w:cnfStyle w:val="000000000000"/>
+              <w:cnfStyle w:val="000000000000" w:firstRow="0" w:lastRow="0" w:firstColumn="0" w:lastColumn="0" w:oddVBand="0" w:evenVBand="0" w:oddHBand="0" w:evenHBand="0" w:firstRowFirstColumn="0" w:firstRowLastColumn="0" w:lastRowFirstColumn="0" w:lastRowLastColumn="0"/>
             </w:pPr>
             <w:r>
               <w:t>ALL</w:t>
@@ -2018,7 +2802,7 @@
           <w:p>
             <w:pPr>
               <w:jc w:val="center"/>
-              <w:cnfStyle w:val="000000000000"/>
+              <w:cnfStyle w:val="000000000000" w:firstRow="0" w:lastRow="0" w:firstColumn="0" w:lastColumn="0" w:oddVBand="0" w:evenVBand="0" w:oddHBand="0" w:evenHBand="0" w:firstRowFirstColumn="0" w:firstRowLastColumn="0" w:lastRowFirstColumn="0" w:lastRowLastColumn="0"/>
             </w:pPr>
             <w:r>
               <w:t>ALL</w:t>
@@ -2028,11 +2812,11 @@
       </w:tr>
       <w:tr>
         <w:trPr>
-          <w:cnfStyle w:val="000000100000"/>
+          <w:cnfStyle w:val="000000100000" w:firstRow="0" w:lastRow="0" w:firstColumn="0" w:lastColumn="0" w:oddVBand="0" w:evenVBand="0" w:oddHBand="1" w:evenHBand="0" w:firstRowFirstColumn="0" w:firstRowLastColumn="0" w:lastRowFirstColumn="0" w:lastRowLastColumn="0"/>
         </w:trPr>
         <w:tc>
           <w:tcPr>
-            <w:cnfStyle w:val="001000000000"/>
+            <w:cnfStyle w:val="001000000000" w:firstRow="0" w:lastRow="0" w:firstColumn="1" w:lastColumn="0" w:oddVBand="0" w:evenVBand="0" w:oddHBand="0" w:evenHBand="0" w:firstRowFirstColumn="0" w:firstRowLastColumn="0" w:lastRowFirstColumn="0" w:lastRowLastColumn="0"/>
             <w:tcW w:w="1106" w:type="dxa"/>
             <w:vAlign w:val="center"/>
           </w:tcPr>
@@ -2049,7 +2833,7 @@
           </w:tcPr>
           <w:p>
             <w:pPr>
-              <w:cnfStyle w:val="000000100000"/>
+              <w:cnfStyle w:val="000000100000" w:firstRow="0" w:lastRow="0" w:firstColumn="0" w:lastColumn="0" w:oddVBand="0" w:evenVBand="0" w:oddHBand="1" w:evenHBand="0" w:firstRowFirstColumn="0" w:firstRowLastColumn="0" w:lastRowFirstColumn="0" w:lastRowLastColumn="0"/>
               <w:rPr>
                 <w:b/>
               </w:rPr>
@@ -2070,7 +2854,7 @@
           <w:p>
             <w:pPr>
               <w:jc w:val="center"/>
-              <w:cnfStyle w:val="000000100000"/>
+              <w:cnfStyle w:val="000000100000" w:firstRow="0" w:lastRow="0" w:firstColumn="0" w:lastColumn="0" w:oddVBand="0" w:evenVBand="0" w:oddHBand="1" w:evenHBand="0" w:firstRowFirstColumn="0" w:firstRowLastColumn="0" w:lastRowFirstColumn="0" w:lastRowLastColumn="0"/>
             </w:pPr>
             <w:r>
               <w:t>2</w:t>
@@ -2085,7 +2869,7 @@
           <w:p>
             <w:pPr>
               <w:jc w:val="center"/>
-              <w:cnfStyle w:val="000000100000"/>
+              <w:cnfStyle w:val="000000100000" w:firstRow="0" w:lastRow="0" w:firstColumn="0" w:lastColumn="0" w:oddVBand="0" w:evenVBand="0" w:oddHBand="1" w:evenHBand="0" w:firstRowFirstColumn="0" w:firstRowLastColumn="0" w:lastRowFirstColumn="0" w:lastRowLastColumn="0"/>
             </w:pPr>
             <w:r>
               <w:t>1</w:t>
@@ -2100,7 +2884,7 @@
           <w:p>
             <w:pPr>
               <w:jc w:val="center"/>
-              <w:cnfStyle w:val="000000100000"/>
+              <w:cnfStyle w:val="000000100000" w:firstRow="0" w:lastRow="0" w:firstColumn="0" w:lastColumn="0" w:oddVBand="0" w:evenVBand="0" w:oddHBand="1" w:evenHBand="0" w:firstRowFirstColumn="0" w:firstRowLastColumn="0" w:lastRowFirstColumn="0" w:lastRowLastColumn="0"/>
             </w:pPr>
             <w:r>
               <w:t>10</w:t>
@@ -2115,7 +2899,7 @@
           <w:p>
             <w:pPr>
               <w:jc w:val="center"/>
-              <w:cnfStyle w:val="000000100000"/>
+              <w:cnfStyle w:val="000000100000" w:firstRow="0" w:lastRow="0" w:firstColumn="0" w:lastColumn="0" w:oddVBand="0" w:evenVBand="0" w:oddHBand="1" w:evenHBand="0" w:firstRowFirstColumn="0" w:firstRowLastColumn="0" w:lastRowFirstColumn="0" w:lastRowLastColumn="0"/>
             </w:pPr>
             <w:r>
               <w:t>8</w:t>
@@ -2130,7 +2914,7 @@
           <w:p>
             <w:pPr>
               <w:jc w:val="center"/>
-              <w:cnfStyle w:val="000000100000"/>
+              <w:cnfStyle w:val="000000100000" w:firstRow="0" w:lastRow="0" w:firstColumn="0" w:lastColumn="0" w:oddVBand="0" w:evenVBand="0" w:oddHBand="1" w:evenHBand="0" w:firstRowFirstColumn="0" w:firstRowLastColumn="0" w:lastRowFirstColumn="0" w:lastRowLastColumn="0"/>
             </w:pPr>
             <w:r>
               <w:t>ALL</w:t>
@@ -2141,7 +2925,7 @@
       <w:tr>
         <w:tc>
           <w:tcPr>
-            <w:cnfStyle w:val="001000000000"/>
+            <w:cnfStyle w:val="001000000000" w:firstRow="0" w:lastRow="0" w:firstColumn="1" w:lastColumn="0" w:oddVBand="0" w:evenVBand="0" w:oddHBand="0" w:evenHBand="0" w:firstRowFirstColumn="0" w:firstRowLastColumn="0" w:lastRowFirstColumn="0" w:lastRowLastColumn="0"/>
             <w:tcW w:w="1106" w:type="dxa"/>
             <w:vAlign w:val="center"/>
           </w:tcPr>
@@ -2158,7 +2942,7 @@
           </w:tcPr>
           <w:p>
             <w:pPr>
-              <w:cnfStyle w:val="000000000000"/>
+              <w:cnfStyle w:val="000000000000" w:firstRow="0" w:lastRow="0" w:firstColumn="0" w:lastColumn="0" w:oddVBand="0" w:evenVBand="0" w:oddHBand="0" w:evenHBand="0" w:firstRowFirstColumn="0" w:firstRowLastColumn="0" w:lastRowFirstColumn="0" w:lastRowLastColumn="0"/>
               <w:rPr>
                 <w:b/>
               </w:rPr>
@@ -2179,7 +2963,7 @@
           <w:p>
             <w:pPr>
               <w:jc w:val="center"/>
-              <w:cnfStyle w:val="000000000000"/>
+              <w:cnfStyle w:val="000000000000" w:firstRow="0" w:lastRow="0" w:firstColumn="0" w:lastColumn="0" w:oddVBand="0" w:evenVBand="0" w:oddHBand="0" w:evenHBand="0" w:firstRowFirstColumn="0" w:firstRowLastColumn="0" w:lastRowFirstColumn="0" w:lastRowLastColumn="0"/>
             </w:pPr>
             <w:r>
               <w:t>2</w:t>
@@ -2194,7 +2978,7 @@
           <w:p>
             <w:pPr>
               <w:jc w:val="center"/>
-              <w:cnfStyle w:val="000000000000"/>
+              <w:cnfStyle w:val="000000000000" w:firstRow="0" w:lastRow="0" w:firstColumn="0" w:lastColumn="0" w:oddVBand="0" w:evenVBand="0" w:oddHBand="0" w:evenHBand="0" w:firstRowFirstColumn="0" w:firstRowLastColumn="0" w:lastRowFirstColumn="0" w:lastRowLastColumn="0"/>
             </w:pPr>
             <w:r>
               <w:t>1</w:t>
@@ -2209,7 +2993,7 @@
           <w:p>
             <w:pPr>
               <w:jc w:val="center"/>
-              <w:cnfStyle w:val="000000000000"/>
+              <w:cnfStyle w:val="000000000000" w:firstRow="0" w:lastRow="0" w:firstColumn="0" w:lastColumn="0" w:oddVBand="0" w:evenVBand="0" w:oddHBand="0" w:evenHBand="0" w:firstRowFirstColumn="0" w:firstRowLastColumn="0" w:lastRowFirstColumn="0" w:lastRowLastColumn="0"/>
             </w:pPr>
             <w:r>
               <w:t>1</w:t>
@@ -2224,7 +3008,7 @@
           <w:p>
             <w:pPr>
               <w:jc w:val="center"/>
-              <w:cnfStyle w:val="000000000000"/>
+              <w:cnfStyle w:val="000000000000" w:firstRow="0" w:lastRow="0" w:firstColumn="0" w:lastColumn="0" w:oddVBand="0" w:evenVBand="0" w:oddHBand="0" w:evenHBand="0" w:firstRowFirstColumn="0" w:firstRowLastColumn="0" w:lastRowFirstColumn="0" w:lastRowLastColumn="0"/>
             </w:pPr>
             <w:r>
               <w:t>25</w:t>
@@ -2239,7 +3023,7 @@
           <w:p>
             <w:pPr>
               <w:jc w:val="center"/>
-              <w:cnfStyle w:val="000000000000"/>
+              <w:cnfStyle w:val="000000000000" w:firstRow="0" w:lastRow="0" w:firstColumn="0" w:lastColumn="0" w:oddVBand="0" w:evenVBand="0" w:oddHBand="0" w:evenHBand="0" w:firstRowFirstColumn="0" w:firstRowLastColumn="0" w:lastRowFirstColumn="0" w:lastRowLastColumn="0"/>
             </w:pPr>
             <w:r>
               <w:t>ALL</w:t>
@@ -2249,11 +3033,11 @@
       </w:tr>
       <w:tr>
         <w:trPr>
-          <w:cnfStyle w:val="000000100000"/>
+          <w:cnfStyle w:val="000000100000" w:firstRow="0" w:lastRow="0" w:firstColumn="0" w:lastColumn="0" w:oddVBand="0" w:evenVBand="0" w:oddHBand="1" w:evenHBand="0" w:firstRowFirstColumn="0" w:firstRowLastColumn="0" w:lastRowFirstColumn="0" w:lastRowLastColumn="0"/>
         </w:trPr>
         <w:tc>
           <w:tcPr>
-            <w:cnfStyle w:val="001000000000"/>
+            <w:cnfStyle w:val="001000000000" w:firstRow="0" w:lastRow="0" w:firstColumn="1" w:lastColumn="0" w:oddVBand="0" w:evenVBand="0" w:oddHBand="0" w:evenHBand="0" w:firstRowFirstColumn="0" w:firstRowLastColumn="0" w:lastRowFirstColumn="0" w:lastRowLastColumn="0"/>
             <w:tcW w:w="1106" w:type="dxa"/>
             <w:vAlign w:val="center"/>
           </w:tcPr>
@@ -2270,7 +3054,7 @@
           </w:tcPr>
           <w:p>
             <w:pPr>
-              <w:cnfStyle w:val="000000100000"/>
+              <w:cnfStyle w:val="000000100000" w:firstRow="0" w:lastRow="0" w:firstColumn="0" w:lastColumn="0" w:oddVBand="0" w:evenVBand="0" w:oddHBand="1" w:evenHBand="0" w:firstRowFirstColumn="0" w:firstRowLastColumn="0" w:lastRowFirstColumn="0" w:lastRowLastColumn="0"/>
               <w:rPr>
                 <w:b/>
               </w:rPr>
@@ -2291,7 +3075,7 @@
           <w:p>
             <w:pPr>
               <w:jc w:val="center"/>
-              <w:cnfStyle w:val="000000100000"/>
+              <w:cnfStyle w:val="000000100000" w:firstRow="0" w:lastRow="0" w:firstColumn="0" w:lastColumn="0" w:oddVBand="0" w:evenVBand="0" w:oddHBand="1" w:evenHBand="0" w:firstRowFirstColumn="0" w:firstRowLastColumn="0" w:lastRowFirstColumn="0" w:lastRowLastColumn="0"/>
             </w:pPr>
             <w:r>
               <w:t>4</w:t>
@@ -2306,7 +3090,7 @@
           <w:p>
             <w:pPr>
               <w:jc w:val="center"/>
-              <w:cnfStyle w:val="000000100000"/>
+              <w:cnfStyle w:val="000000100000" w:firstRow="0" w:lastRow="0" w:firstColumn="0" w:lastColumn="0" w:oddVBand="0" w:evenVBand="0" w:oddHBand="1" w:evenHBand="0" w:firstRowFirstColumn="0" w:firstRowLastColumn="0" w:lastRowFirstColumn="0" w:lastRowLastColumn="0"/>
             </w:pPr>
             <w:r>
               <w:t>1</w:t>
@@ -2321,7 +3105,7 @@
           <w:p>
             <w:pPr>
               <w:jc w:val="center"/>
-              <w:cnfStyle w:val="000000100000"/>
+              <w:cnfStyle w:val="000000100000" w:firstRow="0" w:lastRow="0" w:firstColumn="0" w:lastColumn="0" w:oddVBand="0" w:evenVBand="0" w:oddHBand="1" w:evenHBand="0" w:firstRowFirstColumn="0" w:firstRowLastColumn="0" w:lastRowFirstColumn="0" w:lastRowLastColumn="0"/>
             </w:pPr>
             <w:r>
               <w:t>6</w:t>
@@ -2336,7 +3120,7 @@
           <w:p>
             <w:pPr>
               <w:jc w:val="center"/>
-              <w:cnfStyle w:val="000000100000"/>
+              <w:cnfStyle w:val="000000100000" w:firstRow="0" w:lastRow="0" w:firstColumn="0" w:lastColumn="0" w:oddVBand="0" w:evenVBand="0" w:oddHBand="1" w:evenHBand="0" w:firstRowFirstColumn="0" w:firstRowLastColumn="0" w:lastRowFirstColumn="0" w:lastRowLastColumn="0"/>
             </w:pPr>
             <w:r>
               <w:t>5</w:t>
@@ -2351,7 +3135,7 @@
           <w:p>
             <w:pPr>
               <w:jc w:val="center"/>
-              <w:cnfStyle w:val="000000100000"/>
+              <w:cnfStyle w:val="000000100000" w:firstRow="0" w:lastRow="0" w:firstColumn="0" w:lastColumn="0" w:oddVBand="0" w:evenVBand="0" w:oddHBand="1" w:evenHBand="0" w:firstRowFirstColumn="0" w:firstRowLastColumn="0" w:lastRowFirstColumn="0" w:lastRowLastColumn="0"/>
             </w:pPr>
             <w:r>
               <w:t>7500 Good</w:t>
@@ -2360,7 +3144,7 @@
           <w:p>
             <w:pPr>
               <w:jc w:val="center"/>
-              <w:cnfStyle w:val="000000100000"/>
+              <w:cnfStyle w:val="000000100000" w:firstRow="0" w:lastRow="0" w:firstColumn="0" w:lastColumn="0" w:oddVBand="0" w:evenVBand="0" w:oddHBand="1" w:evenHBand="0" w:firstRowFirstColumn="0" w:firstRowLastColumn="0" w:lastRowFirstColumn="0" w:lastRowLastColumn="0"/>
             </w:pPr>
             <w:r>
               <w:t>2500 Random</w:t>
@@ -2371,7 +3155,7 @@
       <w:tr>
         <w:tc>
           <w:tcPr>
-            <w:cnfStyle w:val="001000000000"/>
+            <w:cnfStyle w:val="001000000000" w:firstRow="0" w:lastRow="0" w:firstColumn="1" w:lastColumn="0" w:oddVBand="0" w:evenVBand="0" w:oddHBand="0" w:evenHBand="0" w:firstRowFirstColumn="0" w:firstRowLastColumn="0" w:lastRowFirstColumn="0" w:lastRowLastColumn="0"/>
             <w:tcW w:w="1106" w:type="dxa"/>
             <w:vAlign w:val="center"/>
           </w:tcPr>
@@ -2388,7 +3172,7 @@
           </w:tcPr>
           <w:p>
             <w:pPr>
-              <w:cnfStyle w:val="000000000000"/>
+              <w:cnfStyle w:val="000000000000" w:firstRow="0" w:lastRow="0" w:firstColumn="0" w:lastColumn="0" w:oddVBand="0" w:evenVBand="0" w:oddHBand="0" w:evenHBand="0" w:firstRowFirstColumn="0" w:firstRowLastColumn="0" w:lastRowFirstColumn="0" w:lastRowLastColumn="0"/>
               <w:rPr>
                 <w:b/>
               </w:rPr>
@@ -2409,7 +3193,7 @@
           <w:p>
             <w:pPr>
               <w:jc w:val="center"/>
-              <w:cnfStyle w:val="000000000000"/>
+              <w:cnfStyle w:val="000000000000" w:firstRow="0" w:lastRow="0" w:firstColumn="0" w:lastColumn="0" w:oddVBand="0" w:evenVBand="0" w:oddHBand="0" w:evenHBand="0" w:firstRowFirstColumn="0" w:firstRowLastColumn="0" w:lastRowFirstColumn="0" w:lastRowLastColumn="0"/>
             </w:pPr>
             <w:r>
               <w:t>4</w:t>
@@ -2424,7 +3208,7 @@
           <w:p>
             <w:pPr>
               <w:jc w:val="center"/>
-              <w:cnfStyle w:val="000000000000"/>
+              <w:cnfStyle w:val="000000000000" w:firstRow="0" w:lastRow="0" w:firstColumn="0" w:lastColumn="0" w:oddVBand="0" w:evenVBand="0" w:oddHBand="0" w:evenHBand="0" w:firstRowFirstColumn="0" w:firstRowLastColumn="0" w:lastRowFirstColumn="0" w:lastRowLastColumn="0"/>
             </w:pPr>
             <w:r>
               <w:t>1</w:t>
@@ -2439,7 +3223,7 @@
           <w:p>
             <w:pPr>
               <w:jc w:val="center"/>
-              <w:cnfStyle w:val="000000000000"/>
+              <w:cnfStyle w:val="000000000000" w:firstRow="0" w:lastRow="0" w:firstColumn="0" w:lastColumn="0" w:oddVBand="0" w:evenVBand="0" w:oddHBand="0" w:evenHBand="0" w:firstRowFirstColumn="0" w:firstRowLastColumn="0" w:lastRowFirstColumn="0" w:lastRowLastColumn="0"/>
             </w:pPr>
             <w:r>
               <w:t>1</w:t>
@@ -2454,7 +3238,7 @@
           <w:p>
             <w:pPr>
               <w:jc w:val="center"/>
-              <w:cnfStyle w:val="000000000000"/>
+              <w:cnfStyle w:val="000000000000" w:firstRow="0" w:lastRow="0" w:firstColumn="0" w:lastColumn="0" w:oddVBand="0" w:evenVBand="0" w:oddHBand="0" w:evenHBand="0" w:firstRowFirstColumn="0" w:firstRowLastColumn="0" w:lastRowFirstColumn="0" w:lastRowLastColumn="0"/>
             </w:pPr>
             <w:r>
               <w:t>12</w:t>
@@ -2469,7 +3253,7 @@
           <w:p>
             <w:pPr>
               <w:jc w:val="center"/>
-              <w:cnfStyle w:val="000000000000"/>
+              <w:cnfStyle w:val="000000000000" w:firstRow="0" w:lastRow="0" w:firstColumn="0" w:lastColumn="0" w:oddVBand="0" w:evenVBand="0" w:oddHBand="0" w:evenHBand="0" w:firstRowFirstColumn="0" w:firstRowLastColumn="0" w:lastRowFirstColumn="0" w:lastRowLastColumn="0"/>
             </w:pPr>
             <w:r>
               <w:t>2000 Good</w:t>
@@ -2478,7 +3262,7 @@
           <w:p>
             <w:pPr>
               <w:jc w:val="center"/>
-              <w:cnfStyle w:val="000000000000"/>
+              <w:cnfStyle w:val="000000000000" w:firstRow="0" w:lastRow="0" w:firstColumn="0" w:lastColumn="0" w:oddVBand="0" w:evenVBand="0" w:oddHBand="0" w:evenHBand="0" w:firstRowFirstColumn="0" w:firstRowLastColumn="0" w:lastRowFirstColumn="0" w:lastRowLastColumn="0"/>
             </w:pPr>
             <w:r>
               <w:t>500 Random</w:t>
@@ -2488,11 +3272,11 @@
       </w:tr>
       <w:tr>
         <w:trPr>
-          <w:cnfStyle w:val="000000100000"/>
+          <w:cnfStyle w:val="000000100000" w:firstRow="0" w:lastRow="0" w:firstColumn="0" w:lastColumn="0" w:oddVBand="0" w:evenVBand="0" w:oddHBand="1" w:evenHBand="0" w:firstRowFirstColumn="0" w:firstRowLastColumn="0" w:lastRowFirstColumn="0" w:lastRowLastColumn="0"/>
         </w:trPr>
         <w:tc>
           <w:tcPr>
-            <w:cnfStyle w:val="001000000000"/>
+            <w:cnfStyle w:val="001000000000" w:firstRow="0" w:lastRow="0" w:firstColumn="1" w:lastColumn="0" w:oddVBand="0" w:evenVBand="0" w:oddHBand="0" w:evenHBand="0" w:firstRowFirstColumn="0" w:firstRowLastColumn="0" w:lastRowFirstColumn="0" w:lastRowLastColumn="0"/>
             <w:tcW w:w="1106" w:type="dxa"/>
             <w:vAlign w:val="center"/>
           </w:tcPr>
@@ -2509,7 +3293,7 @@
           </w:tcPr>
           <w:p>
             <w:pPr>
-              <w:cnfStyle w:val="000000100000"/>
+              <w:cnfStyle w:val="000000100000" w:firstRow="0" w:lastRow="0" w:firstColumn="0" w:lastColumn="0" w:oddVBand="0" w:evenVBand="0" w:oddHBand="1" w:evenHBand="0" w:firstRowFirstColumn="0" w:firstRowLastColumn="0" w:lastRowFirstColumn="0" w:lastRowLastColumn="0"/>
               <w:rPr>
                 <w:b/>
               </w:rPr>
@@ -2530,7 +3314,7 @@
           <w:p>
             <w:pPr>
               <w:jc w:val="center"/>
-              <w:cnfStyle w:val="000000100000"/>
+              <w:cnfStyle w:val="000000100000" w:firstRow="0" w:lastRow="0" w:firstColumn="0" w:lastColumn="0" w:oddVBand="0" w:evenVBand="0" w:oddHBand="1" w:evenHBand="0" w:firstRowFirstColumn="0" w:firstRowLastColumn="0" w:lastRowFirstColumn="0" w:lastRowLastColumn="0"/>
             </w:pPr>
             <w:r>
               <w:t>4</w:t>
@@ -2545,7 +3329,7 @@
           <w:p>
             <w:pPr>
               <w:jc w:val="center"/>
-              <w:cnfStyle w:val="000000100000"/>
+              <w:cnfStyle w:val="000000100000" w:firstRow="0" w:lastRow="0" w:firstColumn="0" w:lastColumn="0" w:oddVBand="0" w:evenVBand="0" w:oddHBand="1" w:evenHBand="0" w:firstRowFirstColumn="0" w:firstRowLastColumn="0" w:lastRowFirstColumn="0" w:lastRowLastColumn="0"/>
             </w:pPr>
             <w:r>
               <w:t>1</w:t>
@@ -2560,7 +3344,7 @@
           <w:p>
             <w:pPr>
               <w:jc w:val="center"/>
-              <w:cnfStyle w:val="000000100000"/>
+              <w:cnfStyle w:val="000000100000" w:firstRow="0" w:lastRow="0" w:firstColumn="0" w:lastColumn="0" w:oddVBand="0" w:evenVBand="0" w:oddHBand="1" w:evenHBand="0" w:firstRowFirstColumn="0" w:firstRowLastColumn="0" w:lastRowFirstColumn="0" w:lastRowLastColumn="0"/>
             </w:pPr>
             <w:r>
               <w:t>1</w:t>
@@ -2575,7 +3359,7 @@
           <w:p>
             <w:pPr>
               <w:jc w:val="center"/>
-              <w:cnfStyle w:val="000000100000"/>
+              <w:cnfStyle w:val="000000100000" w:firstRow="0" w:lastRow="0" w:firstColumn="0" w:lastColumn="0" w:oddVBand="0" w:evenVBand="0" w:oddHBand="1" w:evenHBand="0" w:firstRowFirstColumn="0" w:firstRowLastColumn="0" w:lastRowFirstColumn="0" w:lastRowLastColumn="0"/>
             </w:pPr>
             <w:r>
               <w:t>50</w:t>
@@ -2590,7 +3374,7 @@
           <w:p>
             <w:pPr>
               <w:jc w:val="center"/>
-              <w:cnfStyle w:val="000000100000"/>
+              <w:cnfStyle w:val="000000100000" w:firstRow="0" w:lastRow="0" w:firstColumn="0" w:lastColumn="0" w:oddVBand="0" w:evenVBand="0" w:oddHBand="1" w:evenHBand="0" w:firstRowFirstColumn="0" w:firstRowLastColumn="0" w:lastRowFirstColumn="0" w:lastRowLastColumn="0"/>
             </w:pPr>
             <w:r>
               <w:t>2000 Good</w:t>
@@ -2599,7 +3383,7 @@
           <w:p>
             <w:pPr>
               <w:jc w:val="center"/>
-              <w:cnfStyle w:val="000000100000"/>
+              <w:cnfStyle w:val="000000100000" w:firstRow="0" w:lastRow="0" w:firstColumn="0" w:lastColumn="0" w:oddVBand="0" w:evenVBand="0" w:oddHBand="1" w:evenHBand="0" w:firstRowFirstColumn="0" w:firstRowLastColumn="0" w:lastRowFirstColumn="0" w:lastRowLastColumn="0"/>
             </w:pPr>
             <w:r>
               <w:t>500 Random</w:t>
@@ -2613,7 +3397,7 @@
       <w:tblPr>
         <w:tblStyle w:val="LightShading-Accent11"/>
         <w:tblW w:w="7905" w:type="dxa"/>
-        <w:tblLook w:val="04A0"/>
+        <w:tblLook w:val="04A0" w:firstRow="1" w:lastRow="0" w:firstColumn="1" w:lastColumn="0" w:noHBand="0" w:noVBand="1"/>
       </w:tblPr>
       <w:tblGrid>
         <w:gridCol w:w="1055"/>
@@ -2624,12 +3408,12 @@
       </w:tblGrid>
       <w:tr>
         <w:trPr>
-          <w:cnfStyle w:val="100000000000"/>
+          <w:cnfStyle w:val="100000000000" w:firstRow="1" w:lastRow="0" w:firstColumn="0" w:lastColumn="0" w:oddVBand="0" w:evenVBand="0" w:oddHBand="0" w:evenHBand="0" w:firstRowFirstColumn="0" w:firstRowLastColumn="0" w:lastRowFirstColumn="0" w:lastRowLastColumn="0"/>
         </w:trPr>
         <w:tc>
           <w:tcPr>
-            <w:cnfStyle w:val="001000000000"/>
-            <w:tcW w:w="996" w:type="dxa"/>
+            <w:cnfStyle w:val="001000000000" w:firstRow="0" w:lastRow="0" w:firstColumn="1" w:lastColumn="0" w:oddVBand="0" w:evenVBand="0" w:oddHBand="0" w:evenHBand="0" w:firstRowFirstColumn="0" w:firstRowLastColumn="0" w:lastRowFirstColumn="0" w:lastRowLastColumn="0"/>
+            <w:tcW w:w="1055" w:type="dxa"/>
           </w:tcPr>
           <w:p>
             <w:pPr>
@@ -2643,18 +3427,17 @@
                 <w:sz w:val="24"/>
                 <w:szCs w:val="24"/>
               </w:rPr>
-              <w:lastRenderedPageBreak/>
               <w:t>Cities</w:t>
             </w:r>
           </w:p>
         </w:tc>
         <w:tc>
           <w:tcPr>
-            <w:tcW w:w="1033" w:type="dxa"/>
-          </w:tcPr>
-          <w:p>
-            <w:pPr>
-              <w:cnfStyle w:val="100000000000"/>
+            <w:tcW w:w="1093" w:type="dxa"/>
+          </w:tcPr>
+          <w:p>
+            <w:pPr>
+              <w:cnfStyle w:val="100000000000" w:firstRow="1" w:lastRow="0" w:firstColumn="0" w:lastColumn="0" w:oddVBand="0" w:evenVBand="0" w:oddHBand="0" w:evenHBand="0" w:firstRowFirstColumn="0" w:firstRowLastColumn="0" w:lastRowFirstColumn="0" w:lastRowLastColumn="0"/>
               <w:rPr>
                 <w:sz w:val="24"/>
                 <w:szCs w:val="24"/>
@@ -2671,12 +3454,12 @@
         </w:tc>
         <w:tc>
           <w:tcPr>
-            <w:tcW w:w="1814" w:type="dxa"/>
-          </w:tcPr>
-          <w:p>
-            <w:pPr>
-              <w:jc w:val="center"/>
-              <w:cnfStyle w:val="100000000000"/>
+            <w:tcW w:w="1919" w:type="dxa"/>
+          </w:tcPr>
+          <w:p>
+            <w:pPr>
+              <w:jc w:val="center"/>
+              <w:cnfStyle w:val="100000000000" w:firstRow="1" w:lastRow="0" w:firstColumn="0" w:lastColumn="0" w:oddVBand="0" w:evenVBand="0" w:oddHBand="0" w:evenHBand="0" w:firstRowFirstColumn="0" w:firstRowLastColumn="0" w:lastRowFirstColumn="0" w:lastRowLastColumn="0"/>
               <w:rPr>
                 <w:sz w:val="24"/>
                 <w:szCs w:val="24"/>
@@ -2693,12 +3476,12 @@
         </w:tc>
         <w:tc>
           <w:tcPr>
-            <w:tcW w:w="1814" w:type="dxa"/>
-          </w:tcPr>
-          <w:p>
-            <w:pPr>
-              <w:jc w:val="center"/>
-              <w:cnfStyle w:val="100000000000"/>
+            <w:tcW w:w="1919" w:type="dxa"/>
+          </w:tcPr>
+          <w:p>
+            <w:pPr>
+              <w:jc w:val="center"/>
+              <w:cnfStyle w:val="100000000000" w:firstRow="1" w:lastRow="0" w:firstColumn="0" w:lastColumn="0" w:oddVBand="0" w:evenVBand="0" w:oddHBand="0" w:evenHBand="0" w:firstRowFirstColumn="0" w:firstRowLastColumn="0" w:lastRowFirstColumn="0" w:lastRowLastColumn="0"/>
               <w:rPr>
                 <w:sz w:val="24"/>
                 <w:szCs w:val="24"/>
@@ -2715,12 +3498,12 @@
         </w:tc>
         <w:tc>
           <w:tcPr>
-            <w:tcW w:w="1814" w:type="dxa"/>
-          </w:tcPr>
-          <w:p>
-            <w:pPr>
-              <w:jc w:val="center"/>
-              <w:cnfStyle w:val="100000000000"/>
+            <w:tcW w:w="1919" w:type="dxa"/>
+          </w:tcPr>
+          <w:p>
+            <w:pPr>
+              <w:jc w:val="center"/>
+              <w:cnfStyle w:val="100000000000" w:firstRow="1" w:lastRow="0" w:firstColumn="0" w:lastColumn="0" w:oddVBand="0" w:evenVBand="0" w:oddHBand="0" w:evenHBand="0" w:firstRowFirstColumn="0" w:firstRowLastColumn="0" w:lastRowFirstColumn="0" w:lastRowLastColumn="0"/>
               <w:rPr>
                 <w:sz w:val="24"/>
                 <w:szCs w:val="24"/>
@@ -2738,12 +3521,12 @@
       </w:tr>
       <w:tr>
         <w:trPr>
-          <w:cnfStyle w:val="000000100000"/>
+          <w:cnfStyle w:val="000000100000" w:firstRow="0" w:lastRow="0" w:firstColumn="0" w:lastColumn="0" w:oddVBand="0" w:evenVBand="0" w:oddHBand="1" w:evenHBand="0" w:firstRowFirstColumn="0" w:firstRowLastColumn="0" w:lastRowFirstColumn="0" w:lastRowLastColumn="0"/>
         </w:trPr>
         <w:tc>
           <w:tcPr>
-            <w:cnfStyle w:val="001000000000"/>
-            <w:tcW w:w="996" w:type="dxa"/>
+            <w:cnfStyle w:val="001000000000" w:firstRow="0" w:lastRow="0" w:firstColumn="1" w:lastColumn="0" w:oddVBand="0" w:evenVBand="0" w:oddHBand="0" w:evenHBand="0" w:firstRowFirstColumn="0" w:firstRowLastColumn="0" w:lastRowFirstColumn="0" w:lastRowLastColumn="0"/>
+            <w:tcW w:w="1055" w:type="dxa"/>
           </w:tcPr>
           <w:p>
             <w:r>
@@ -2753,11 +3536,11 @@
         </w:tc>
         <w:tc>
           <w:tcPr>
-            <w:tcW w:w="1033" w:type="dxa"/>
-          </w:tcPr>
-          <w:p>
-            <w:pPr>
-              <w:cnfStyle w:val="000000100000"/>
+            <w:tcW w:w="1093" w:type="dxa"/>
+          </w:tcPr>
+          <w:p>
+            <w:pPr>
+              <w:cnfStyle w:val="000000100000" w:firstRow="0" w:lastRow="0" w:firstColumn="0" w:lastColumn="0" w:oddVBand="0" w:evenVBand="0" w:oddHBand="1" w:evenHBand="0" w:firstRowFirstColumn="0" w:firstRowLastColumn="0" w:lastRowFirstColumn="0" w:lastRowLastColumn="0"/>
               <w:rPr>
                 <w:b/>
               </w:rPr>
@@ -2772,12 +3555,12 @@
         </w:tc>
         <w:tc>
           <w:tcPr>
-            <w:tcW w:w="1814" w:type="dxa"/>
-          </w:tcPr>
-          <w:p>
-            <w:pPr>
-              <w:jc w:val="center"/>
-              <w:cnfStyle w:val="000000100000"/>
+            <w:tcW w:w="1919" w:type="dxa"/>
+          </w:tcPr>
+          <w:p>
+            <w:pPr>
+              <w:jc w:val="center"/>
+              <w:cnfStyle w:val="000000100000" w:firstRow="0" w:lastRow="0" w:firstColumn="0" w:lastColumn="0" w:oddVBand="0" w:evenVBand="0" w:oddHBand="1" w:evenHBand="0" w:firstRowFirstColumn="0" w:firstRowLastColumn="0" w:lastRowFirstColumn="0" w:lastRowLastColumn="0"/>
             </w:pPr>
             <w:r>
               <w:t>2 336.46</w:t>
@@ -2786,23 +3569,26 @@
         </w:tc>
         <w:tc>
           <w:tcPr>
-            <w:tcW w:w="1814" w:type="dxa"/>
-          </w:tcPr>
-          <w:p>
-            <w:pPr>
-              <w:jc w:val="center"/>
-              <w:cnfStyle w:val="000000100000"/>
-            </w:pPr>
-          </w:p>
-        </w:tc>
-        <w:tc>
-          <w:tcPr>
-            <w:tcW w:w="1814" w:type="dxa"/>
-          </w:tcPr>
-          <w:p>
-            <w:pPr>
-              <w:jc w:val="center"/>
-              <w:cnfStyle w:val="000000100000"/>
+            <w:tcW w:w="1919" w:type="dxa"/>
+          </w:tcPr>
+          <w:p>
+            <w:pPr>
+              <w:jc w:val="center"/>
+              <w:cnfStyle w:val="000000100000" w:firstRow="0" w:lastRow="0" w:firstColumn="0" w:lastColumn="0" w:oddVBand="0" w:evenVBand="0" w:oddHBand="1" w:evenHBand="0" w:firstRowFirstColumn="0" w:firstRowLastColumn="0" w:lastRowFirstColumn="0" w:lastRowLastColumn="0"/>
+            </w:pPr>
+            <w:r>
+              <w:t>653109372.2</w:t>
+            </w:r>
+          </w:p>
+        </w:tc>
+        <w:tc>
+          <w:tcPr>
+            <w:tcW w:w="1919" w:type="dxa"/>
+          </w:tcPr>
+          <w:p>
+            <w:pPr>
+              <w:jc w:val="center"/>
+              <w:cnfStyle w:val="000000100000" w:firstRow="0" w:lastRow="0" w:firstColumn="0" w:lastColumn="0" w:oddVBand="0" w:evenVBand="0" w:oddHBand="1" w:evenHBand="0" w:firstRowFirstColumn="0" w:firstRowLastColumn="0" w:lastRowFirstColumn="0" w:lastRowLastColumn="0"/>
             </w:pPr>
             <w:r>
               <w:t>5 085.01</w:t>
@@ -2813,8 +3599,8 @@
       <w:tr>
         <w:tc>
           <w:tcPr>
-            <w:cnfStyle w:val="001000000000"/>
-            <w:tcW w:w="996" w:type="dxa"/>
+            <w:cnfStyle w:val="001000000000" w:firstRow="0" w:lastRow="0" w:firstColumn="1" w:lastColumn="0" w:oddVBand="0" w:evenVBand="0" w:oddHBand="0" w:evenHBand="0" w:firstRowFirstColumn="0" w:firstRowLastColumn="0" w:lastRowFirstColumn="0" w:lastRowLastColumn="0"/>
+            <w:tcW w:w="1055" w:type="dxa"/>
           </w:tcPr>
           <w:p>
             <w:r>
@@ -2824,11 +3610,11 @@
         </w:tc>
         <w:tc>
           <w:tcPr>
-            <w:tcW w:w="1033" w:type="dxa"/>
-          </w:tcPr>
-          <w:p>
-            <w:pPr>
-              <w:cnfStyle w:val="000000000000"/>
+            <w:tcW w:w="1093" w:type="dxa"/>
+          </w:tcPr>
+          <w:p>
+            <w:pPr>
+              <w:cnfStyle w:val="000000000000" w:firstRow="0" w:lastRow="0" w:firstColumn="0" w:lastColumn="0" w:oddVBand="0" w:evenVBand="0" w:oddHBand="0" w:evenHBand="0" w:firstRowFirstColumn="0" w:firstRowLastColumn="0" w:lastRowFirstColumn="0" w:lastRowLastColumn="0"/>
               <w:rPr>
                 <w:b/>
               </w:rPr>
@@ -2843,12 +3629,12 @@
         </w:tc>
         <w:tc>
           <w:tcPr>
-            <w:tcW w:w="1814" w:type="dxa"/>
-          </w:tcPr>
-          <w:p>
-            <w:pPr>
-              <w:jc w:val="center"/>
-              <w:cnfStyle w:val="000000000000"/>
+            <w:tcW w:w="1919" w:type="dxa"/>
+          </w:tcPr>
+          <w:p>
+            <w:pPr>
+              <w:jc w:val="center"/>
+              <w:cnfStyle w:val="000000000000" w:firstRow="0" w:lastRow="0" w:firstColumn="0" w:lastColumn="0" w:oddVBand="0" w:evenVBand="0" w:oddHBand="0" w:evenHBand="0" w:firstRowFirstColumn="0" w:firstRowLastColumn="0" w:lastRowFirstColumn="0" w:lastRowLastColumn="0"/>
             </w:pPr>
             <w:r>
               <w:t>-260 949.38</w:t>
@@ -2857,23 +3643,26 @@
         </w:tc>
         <w:tc>
           <w:tcPr>
-            <w:tcW w:w="1814" w:type="dxa"/>
-          </w:tcPr>
-          <w:p>
-            <w:pPr>
-              <w:jc w:val="center"/>
-              <w:cnfStyle w:val="000000000000"/>
-            </w:pPr>
-          </w:p>
-        </w:tc>
-        <w:tc>
-          <w:tcPr>
-            <w:tcW w:w="1814" w:type="dxa"/>
-          </w:tcPr>
-          <w:p>
-            <w:pPr>
-              <w:jc w:val="center"/>
-              <w:cnfStyle w:val="000000000000"/>
+            <w:tcW w:w="1919" w:type="dxa"/>
+          </w:tcPr>
+          <w:p>
+            <w:pPr>
+              <w:jc w:val="center"/>
+              <w:cnfStyle w:val="000000000000" w:firstRow="0" w:lastRow="0" w:firstColumn="0" w:lastColumn="0" w:oddVBand="0" w:evenVBand="0" w:oddHBand="0" w:evenHBand="0" w:firstRowFirstColumn="0" w:firstRowLastColumn="0" w:lastRowFirstColumn="0" w:lastRowLastColumn="0"/>
+            </w:pPr>
+            <w:r>
+              <w:t>361668.73</w:t>
+            </w:r>
+          </w:p>
+        </w:tc>
+        <w:tc>
+          <w:tcPr>
+            <w:tcW w:w="1919" w:type="dxa"/>
+          </w:tcPr>
+          <w:p>
+            <w:pPr>
+              <w:jc w:val="center"/>
+              <w:cnfStyle w:val="000000000000" w:firstRow="0" w:lastRow="0" w:firstColumn="0" w:lastColumn="0" w:oddVBand="0" w:evenVBand="0" w:oddHBand="0" w:evenHBand="0" w:firstRowFirstColumn="0" w:firstRowLastColumn="0" w:lastRowFirstColumn="0" w:lastRowLastColumn="0"/>
             </w:pPr>
             <w:r>
               <w:t>-183 787.21</w:t>
@@ -2883,12 +3672,12 @@
       </w:tr>
       <w:tr>
         <w:trPr>
-          <w:cnfStyle w:val="000000100000"/>
+          <w:cnfStyle w:val="000000100000" w:firstRow="0" w:lastRow="0" w:firstColumn="0" w:lastColumn="0" w:oddVBand="0" w:evenVBand="0" w:oddHBand="1" w:evenHBand="0" w:firstRowFirstColumn="0" w:firstRowLastColumn="0" w:lastRowFirstColumn="0" w:lastRowLastColumn="0"/>
         </w:trPr>
         <w:tc>
           <w:tcPr>
-            <w:cnfStyle w:val="001000000000"/>
-            <w:tcW w:w="996" w:type="dxa"/>
+            <w:cnfStyle w:val="001000000000" w:firstRow="0" w:lastRow="0" w:firstColumn="1" w:lastColumn="0" w:oddVBand="0" w:evenVBand="0" w:oddHBand="0" w:evenHBand="0" w:firstRowFirstColumn="0" w:firstRowLastColumn="0" w:lastRowFirstColumn="0" w:lastRowLastColumn="0"/>
+            <w:tcW w:w="1055" w:type="dxa"/>
           </w:tcPr>
           <w:p>
             <w:r>
@@ -2898,11 +3687,11 @@
         </w:tc>
         <w:tc>
           <w:tcPr>
-            <w:tcW w:w="1033" w:type="dxa"/>
-          </w:tcPr>
-          <w:p>
-            <w:pPr>
-              <w:cnfStyle w:val="000000100000"/>
+            <w:tcW w:w="1093" w:type="dxa"/>
+          </w:tcPr>
+          <w:p>
+            <w:pPr>
+              <w:cnfStyle w:val="000000100000" w:firstRow="0" w:lastRow="0" w:firstColumn="0" w:lastColumn="0" w:oddVBand="0" w:evenVBand="0" w:oddHBand="1" w:evenHBand="0" w:firstRowFirstColumn="0" w:firstRowLastColumn="0" w:lastRowFirstColumn="0" w:lastRowLastColumn="0"/>
               <w:rPr>
                 <w:b/>
               </w:rPr>
@@ -2917,12 +3706,12 @@
         </w:tc>
         <w:tc>
           <w:tcPr>
-            <w:tcW w:w="1814" w:type="dxa"/>
-          </w:tcPr>
-          <w:p>
-            <w:pPr>
-              <w:jc w:val="center"/>
-              <w:cnfStyle w:val="000000100000"/>
+            <w:tcW w:w="1919" w:type="dxa"/>
+          </w:tcPr>
+          <w:p>
+            <w:pPr>
+              <w:jc w:val="center"/>
+              <w:cnfStyle w:val="000000100000" w:firstRow="0" w:lastRow="0" w:firstColumn="0" w:lastColumn="0" w:oddVBand="0" w:evenVBand="0" w:oddHBand="1" w:evenHBand="0" w:firstRowFirstColumn="0" w:firstRowLastColumn="0" w:lastRowFirstColumn="0" w:lastRowLastColumn="0"/>
             </w:pPr>
             <w:r>
               <w:t>-735 902.37</w:t>
@@ -2931,23 +3720,26 @@
         </w:tc>
         <w:tc>
           <w:tcPr>
-            <w:tcW w:w="1814" w:type="dxa"/>
-          </w:tcPr>
-          <w:p>
-            <w:pPr>
-              <w:jc w:val="center"/>
-              <w:cnfStyle w:val="000000100000"/>
-            </w:pPr>
-          </w:p>
-        </w:tc>
-        <w:tc>
-          <w:tcPr>
-            <w:tcW w:w="1814" w:type="dxa"/>
-          </w:tcPr>
-          <w:p>
-            <w:pPr>
-              <w:jc w:val="center"/>
-              <w:cnfStyle w:val="000000100000"/>
+            <w:tcW w:w="1919" w:type="dxa"/>
+          </w:tcPr>
+          <w:p>
+            <w:pPr>
+              <w:jc w:val="center"/>
+              <w:cnfStyle w:val="000000100000" w:firstRow="0" w:lastRow="0" w:firstColumn="0" w:lastColumn="0" w:oddVBand="0" w:evenVBand="0" w:oddHBand="1" w:evenHBand="0" w:firstRowFirstColumn="0" w:firstRowLastColumn="0" w:lastRowFirstColumn="0" w:lastRowLastColumn="0"/>
+            </w:pPr>
+            <w:r>
+              <w:t>-562026.17</w:t>
+            </w:r>
+          </w:p>
+        </w:tc>
+        <w:tc>
+          <w:tcPr>
+            <w:tcW w:w="1919" w:type="dxa"/>
+          </w:tcPr>
+          <w:p>
+            <w:pPr>
+              <w:jc w:val="center"/>
+              <w:cnfStyle w:val="000000100000" w:firstRow="0" w:lastRow="0" w:firstColumn="0" w:lastColumn="0" w:oddVBand="0" w:evenVBand="0" w:oddHBand="1" w:evenHBand="0" w:firstRowFirstColumn="0" w:firstRowLastColumn="0" w:lastRowFirstColumn="0" w:lastRowLastColumn="0"/>
             </w:pPr>
             <w:r>
               <w:t>-532 722.87</w:t>
@@ -2958,8 +3750,8 @@
       <w:tr>
         <w:tc>
           <w:tcPr>
-            <w:cnfStyle w:val="001000000000"/>
-            <w:tcW w:w="996" w:type="dxa"/>
+            <w:cnfStyle w:val="001000000000" w:firstRow="0" w:lastRow="0" w:firstColumn="1" w:lastColumn="0" w:oddVBand="0" w:evenVBand="0" w:oddHBand="0" w:evenHBand="0" w:firstRowFirstColumn="0" w:firstRowLastColumn="0" w:lastRowFirstColumn="0" w:lastRowLastColumn="0"/>
+            <w:tcW w:w="1055" w:type="dxa"/>
           </w:tcPr>
           <w:p>
             <w:r>
@@ -2969,11 +3761,11 @@
         </w:tc>
         <w:tc>
           <w:tcPr>
-            <w:tcW w:w="1033" w:type="dxa"/>
-          </w:tcPr>
-          <w:p>
-            <w:pPr>
-              <w:cnfStyle w:val="000000000000"/>
+            <w:tcW w:w="1093" w:type="dxa"/>
+          </w:tcPr>
+          <w:p>
+            <w:pPr>
+              <w:cnfStyle w:val="000000000000" w:firstRow="0" w:lastRow="0" w:firstColumn="0" w:lastColumn="0" w:oddVBand="0" w:evenVBand="0" w:oddHBand="0" w:evenHBand="0" w:firstRowFirstColumn="0" w:firstRowLastColumn="0" w:lastRowFirstColumn="0" w:lastRowLastColumn="0"/>
               <w:rPr>
                 <w:b/>
               </w:rPr>
@@ -2988,12 +3780,12 @@
         </w:tc>
         <w:tc>
           <w:tcPr>
-            <w:tcW w:w="1814" w:type="dxa"/>
-          </w:tcPr>
-          <w:p>
-            <w:pPr>
-              <w:jc w:val="center"/>
-              <w:cnfStyle w:val="000000000000"/>
+            <w:tcW w:w="1919" w:type="dxa"/>
+          </w:tcPr>
+          <w:p>
+            <w:pPr>
+              <w:jc w:val="center"/>
+              <w:cnfStyle w:val="000000000000" w:firstRow="0" w:lastRow="0" w:firstColumn="0" w:lastColumn="0" w:oddVBand="0" w:evenVBand="0" w:oddHBand="0" w:evenHBand="0" w:firstRowFirstColumn="0" w:firstRowLastColumn="0" w:lastRowFirstColumn="0" w:lastRowLastColumn="0"/>
             </w:pPr>
             <w:r>
               <w:t>N/A</w:t>
@@ -3002,23 +3794,26 @@
         </w:tc>
         <w:tc>
           <w:tcPr>
-            <w:tcW w:w="1814" w:type="dxa"/>
-          </w:tcPr>
-          <w:p>
-            <w:pPr>
-              <w:jc w:val="center"/>
-              <w:cnfStyle w:val="000000000000"/>
-            </w:pPr>
-          </w:p>
-        </w:tc>
-        <w:tc>
-          <w:tcPr>
-            <w:tcW w:w="1814" w:type="dxa"/>
-          </w:tcPr>
-          <w:p>
-            <w:pPr>
-              <w:jc w:val="center"/>
-              <w:cnfStyle w:val="000000000000"/>
+            <w:tcW w:w="1919" w:type="dxa"/>
+          </w:tcPr>
+          <w:p>
+            <w:pPr>
+              <w:jc w:val="center"/>
+              <w:cnfStyle w:val="000000000000" w:firstRow="0" w:lastRow="0" w:firstColumn="0" w:lastColumn="0" w:oddVBand="0" w:evenVBand="0" w:oddHBand="0" w:evenHBand="0" w:firstRowFirstColumn="0" w:firstRowLastColumn="0" w:lastRowFirstColumn="0" w:lastRowLastColumn="0"/>
+            </w:pPr>
+            <w:r>
+              <w:t>187697241.6</w:t>
+            </w:r>
+          </w:p>
+        </w:tc>
+        <w:tc>
+          <w:tcPr>
+            <w:tcW w:w="1919" w:type="dxa"/>
+          </w:tcPr>
+          <w:p>
+            <w:pPr>
+              <w:jc w:val="center"/>
+              <w:cnfStyle w:val="000000000000" w:firstRow="0" w:lastRow="0" w:firstColumn="0" w:lastColumn="0" w:oddVBand="0" w:evenVBand="0" w:oddHBand="0" w:evenHBand="0" w:firstRowFirstColumn="0" w:firstRowLastColumn="0" w:lastRowFirstColumn="0" w:lastRowLastColumn="0"/>
             </w:pPr>
             <w:r>
               <w:t>-6 926 291.15</w:t>
@@ -3028,12 +3823,12 @@
       </w:tr>
       <w:tr>
         <w:trPr>
-          <w:cnfStyle w:val="000000100000"/>
+          <w:cnfStyle w:val="000000100000" w:firstRow="0" w:lastRow="0" w:firstColumn="0" w:lastColumn="0" w:oddVBand="0" w:evenVBand="0" w:oddHBand="1" w:evenHBand="0" w:firstRowFirstColumn="0" w:firstRowLastColumn="0" w:lastRowFirstColumn="0" w:lastRowLastColumn="0"/>
         </w:trPr>
         <w:tc>
           <w:tcPr>
-            <w:cnfStyle w:val="001000000000"/>
-            <w:tcW w:w="996" w:type="dxa"/>
+            <w:cnfStyle w:val="001000000000" w:firstRow="0" w:lastRow="0" w:firstColumn="1" w:lastColumn="0" w:oddVBand="0" w:evenVBand="0" w:oddHBand="0" w:evenHBand="0" w:firstRowFirstColumn="0" w:firstRowLastColumn="0" w:lastRowFirstColumn="0" w:lastRowLastColumn="0"/>
+            <w:tcW w:w="1055" w:type="dxa"/>
           </w:tcPr>
           <w:p>
             <w:r>
@@ -3043,11 +3838,11 @@
         </w:tc>
         <w:tc>
           <w:tcPr>
-            <w:tcW w:w="1033" w:type="dxa"/>
-          </w:tcPr>
-          <w:p>
-            <w:pPr>
-              <w:cnfStyle w:val="000000100000"/>
+            <w:tcW w:w="1093" w:type="dxa"/>
+          </w:tcPr>
+          <w:p>
+            <w:pPr>
+              <w:cnfStyle w:val="000000100000" w:firstRow="0" w:lastRow="0" w:firstColumn="0" w:lastColumn="0" w:oddVBand="0" w:evenVBand="0" w:oddHBand="1" w:evenHBand="0" w:firstRowFirstColumn="0" w:firstRowLastColumn="0" w:lastRowFirstColumn="0" w:lastRowLastColumn="0"/>
               <w:rPr>
                 <w:b/>
               </w:rPr>
@@ -3062,12 +3857,12 @@
         </w:tc>
         <w:tc>
           <w:tcPr>
-            <w:tcW w:w="1814" w:type="dxa"/>
-          </w:tcPr>
-          <w:p>
-            <w:pPr>
-              <w:jc w:val="center"/>
-              <w:cnfStyle w:val="000000100000"/>
+            <w:tcW w:w="1919" w:type="dxa"/>
+          </w:tcPr>
+          <w:p>
+            <w:pPr>
+              <w:jc w:val="center"/>
+              <w:cnfStyle w:val="000000100000" w:firstRow="0" w:lastRow="0" w:firstColumn="0" w:lastColumn="0" w:oddVBand="0" w:evenVBand="0" w:oddHBand="1" w:evenHBand="0" w:firstRowFirstColumn="0" w:firstRowLastColumn="0" w:lastRowFirstColumn="0" w:lastRowLastColumn="0"/>
             </w:pPr>
             <w:r>
               <w:t>N/A</w:t>
@@ -3076,23 +3871,26 @@
         </w:tc>
         <w:tc>
           <w:tcPr>
-            <w:tcW w:w="1814" w:type="dxa"/>
-          </w:tcPr>
-          <w:p>
-            <w:pPr>
-              <w:jc w:val="center"/>
-              <w:cnfStyle w:val="000000100000"/>
-            </w:pPr>
-          </w:p>
-        </w:tc>
-        <w:tc>
-          <w:tcPr>
-            <w:tcW w:w="1814" w:type="dxa"/>
-          </w:tcPr>
-          <w:p>
-            <w:pPr>
-              <w:jc w:val="center"/>
-              <w:cnfStyle w:val="000000100000"/>
+            <w:tcW w:w="1919" w:type="dxa"/>
+          </w:tcPr>
+          <w:p>
+            <w:pPr>
+              <w:jc w:val="center"/>
+              <w:cnfStyle w:val="000000100000" w:firstRow="0" w:lastRow="0" w:firstColumn="0" w:lastColumn="0" w:oddVBand="0" w:evenVBand="0" w:oddHBand="1" w:evenHBand="0" w:firstRowFirstColumn="0" w:firstRowLastColumn="0" w:lastRowFirstColumn="0" w:lastRowLastColumn="0"/>
+            </w:pPr>
+            <w:r>
+              <w:t>N/A</w:t>
+            </w:r>
+          </w:p>
+        </w:tc>
+        <w:tc>
+          <w:tcPr>
+            <w:tcW w:w="1919" w:type="dxa"/>
+          </w:tcPr>
+          <w:p>
+            <w:pPr>
+              <w:jc w:val="center"/>
+              <w:cnfStyle w:val="000000100000" w:firstRow="0" w:lastRow="0" w:firstColumn="0" w:lastColumn="0" w:oddVBand="0" w:evenVBand="0" w:oddHBand="1" w:evenHBand="0" w:firstRowFirstColumn="0" w:firstRowLastColumn="0" w:lastRowFirstColumn="0" w:lastRowLastColumn="0"/>
             </w:pPr>
             <w:r>
               <w:t>-86 709 837.37</w:t>
@@ -3103,8 +3901,8 @@
       <w:tr>
         <w:tc>
           <w:tcPr>
-            <w:cnfStyle w:val="001000000000"/>
-            <w:tcW w:w="996" w:type="dxa"/>
+            <w:cnfStyle w:val="001000000000" w:firstRow="0" w:lastRow="0" w:firstColumn="1" w:lastColumn="0" w:oddVBand="0" w:evenVBand="0" w:oddHBand="0" w:evenHBand="0" w:firstRowFirstColumn="0" w:firstRowLastColumn="0" w:lastRowFirstColumn="0" w:lastRowLastColumn="0"/>
+            <w:tcW w:w="1055" w:type="dxa"/>
           </w:tcPr>
           <w:p>
             <w:r>
@@ -3114,11 +3912,11 @@
         </w:tc>
         <w:tc>
           <w:tcPr>
-            <w:tcW w:w="1033" w:type="dxa"/>
-          </w:tcPr>
-          <w:p>
-            <w:pPr>
-              <w:cnfStyle w:val="000000000000"/>
+            <w:tcW w:w="1093" w:type="dxa"/>
+          </w:tcPr>
+          <w:p>
+            <w:pPr>
+              <w:cnfStyle w:val="000000000000" w:firstRow="0" w:lastRow="0" w:firstColumn="0" w:lastColumn="0" w:oddVBand="0" w:evenVBand="0" w:oddHBand="0" w:evenHBand="0" w:firstRowFirstColumn="0" w:firstRowLastColumn="0" w:lastRowFirstColumn="0" w:lastRowLastColumn="0"/>
               <w:rPr>
                 <w:b/>
               </w:rPr>
@@ -3133,12 +3931,12 @@
         </w:tc>
         <w:tc>
           <w:tcPr>
-            <w:tcW w:w="1814" w:type="dxa"/>
-          </w:tcPr>
-          <w:p>
-            <w:pPr>
-              <w:jc w:val="center"/>
-              <w:cnfStyle w:val="000000000000"/>
+            <w:tcW w:w="1919" w:type="dxa"/>
+          </w:tcPr>
+          <w:p>
+            <w:pPr>
+              <w:jc w:val="center"/>
+              <w:cnfStyle w:val="000000000000" w:firstRow="0" w:lastRow="0" w:firstColumn="0" w:lastColumn="0" w:oddVBand="0" w:evenVBand="0" w:oddHBand="0" w:evenHBand="0" w:firstRowFirstColumn="0" w:firstRowLastColumn="0" w:lastRowFirstColumn="0" w:lastRowLastColumn="0"/>
             </w:pPr>
             <w:r>
               <w:t>N/A</w:t>
@@ -3147,23 +3945,26 @@
         </w:tc>
         <w:tc>
           <w:tcPr>
-            <w:tcW w:w="1814" w:type="dxa"/>
-          </w:tcPr>
-          <w:p>
-            <w:pPr>
-              <w:jc w:val="center"/>
-              <w:cnfStyle w:val="000000000000"/>
-            </w:pPr>
-          </w:p>
-        </w:tc>
-        <w:tc>
-          <w:tcPr>
-            <w:tcW w:w="1814" w:type="dxa"/>
-          </w:tcPr>
-          <w:p>
-            <w:pPr>
-              <w:jc w:val="center"/>
-              <w:cnfStyle w:val="000000000000"/>
+            <w:tcW w:w="1919" w:type="dxa"/>
+          </w:tcPr>
+          <w:p>
+            <w:pPr>
+              <w:jc w:val="center"/>
+              <w:cnfStyle w:val="000000000000" w:firstRow="0" w:lastRow="0" w:firstColumn="0" w:lastColumn="0" w:oddVBand="0" w:evenVBand="0" w:oddHBand="0" w:evenHBand="0" w:firstRowFirstColumn="0" w:firstRowLastColumn="0" w:lastRowFirstColumn="0" w:lastRowLastColumn="0"/>
+            </w:pPr>
+            <w:r>
+              <w:t>N/A</w:t>
+            </w:r>
+          </w:p>
+        </w:tc>
+        <w:tc>
+          <w:tcPr>
+            <w:tcW w:w="1919" w:type="dxa"/>
+          </w:tcPr>
+          <w:p>
+            <w:pPr>
+              <w:jc w:val="center"/>
+              <w:cnfStyle w:val="000000000000" w:firstRow="0" w:lastRow="0" w:firstColumn="0" w:lastColumn="0" w:oddVBand="0" w:evenVBand="0" w:oddHBand="0" w:evenHBand="0" w:firstRowFirstColumn="0" w:firstRowLastColumn="0" w:lastRowFirstColumn="0" w:lastRowLastColumn="0"/>
             </w:pPr>
             <w:r>
               <w:t>N/A</w:t>
@@ -3173,12 +3974,12 @@
       </w:tr>
       <w:tr>
         <w:trPr>
-          <w:cnfStyle w:val="000000100000"/>
+          <w:cnfStyle w:val="000000100000" w:firstRow="0" w:lastRow="0" w:firstColumn="0" w:lastColumn="0" w:oddVBand="0" w:evenVBand="0" w:oddHBand="1" w:evenHBand="0" w:firstRowFirstColumn="0" w:firstRowLastColumn="0" w:lastRowFirstColumn="0" w:lastRowLastColumn="0"/>
         </w:trPr>
         <w:tc>
           <w:tcPr>
-            <w:cnfStyle w:val="001000000000"/>
-            <w:tcW w:w="996" w:type="dxa"/>
+            <w:cnfStyle w:val="001000000000" w:firstRow="0" w:lastRow="0" w:firstColumn="1" w:lastColumn="0" w:oddVBand="0" w:evenVBand="0" w:oddHBand="0" w:evenHBand="0" w:firstRowFirstColumn="0" w:firstRowLastColumn="0" w:lastRowFirstColumn="0" w:lastRowLastColumn="0"/>
+            <w:tcW w:w="1055" w:type="dxa"/>
           </w:tcPr>
           <w:p>
             <w:r>
@@ -3188,11 +3989,11 @@
         </w:tc>
         <w:tc>
           <w:tcPr>
-            <w:tcW w:w="1033" w:type="dxa"/>
-          </w:tcPr>
-          <w:p>
-            <w:pPr>
-              <w:cnfStyle w:val="000000100000"/>
+            <w:tcW w:w="1093" w:type="dxa"/>
+          </w:tcPr>
+          <w:p>
+            <w:pPr>
+              <w:cnfStyle w:val="000000100000" w:firstRow="0" w:lastRow="0" w:firstColumn="0" w:lastColumn="0" w:oddVBand="0" w:evenVBand="0" w:oddHBand="1" w:evenHBand="0" w:firstRowFirstColumn="0" w:firstRowLastColumn="0" w:lastRowFirstColumn="0" w:lastRowLastColumn="0"/>
               <w:rPr>
                 <w:b/>
               </w:rPr>
@@ -3207,12 +4008,12 @@
         </w:tc>
         <w:tc>
           <w:tcPr>
-            <w:tcW w:w="1814" w:type="dxa"/>
-          </w:tcPr>
-          <w:p>
-            <w:pPr>
-              <w:jc w:val="center"/>
-              <w:cnfStyle w:val="000000100000"/>
+            <w:tcW w:w="1919" w:type="dxa"/>
+          </w:tcPr>
+          <w:p>
+            <w:pPr>
+              <w:jc w:val="center"/>
+              <w:cnfStyle w:val="000000100000" w:firstRow="0" w:lastRow="0" w:firstColumn="0" w:lastColumn="0" w:oddVBand="0" w:evenVBand="0" w:oddHBand="1" w:evenHBand="0" w:firstRowFirstColumn="0" w:firstRowLastColumn="0" w:lastRowFirstColumn="0" w:lastRowLastColumn="0"/>
             </w:pPr>
             <w:r>
               <w:t>N/A</w:t>
@@ -3221,23 +4022,26 @@
         </w:tc>
         <w:tc>
           <w:tcPr>
-            <w:tcW w:w="1814" w:type="dxa"/>
-          </w:tcPr>
-          <w:p>
-            <w:pPr>
-              <w:jc w:val="center"/>
-              <w:cnfStyle w:val="000000100000"/>
-            </w:pPr>
-          </w:p>
-        </w:tc>
-        <w:tc>
-          <w:tcPr>
-            <w:tcW w:w="1814" w:type="dxa"/>
-          </w:tcPr>
-          <w:p>
-            <w:pPr>
-              <w:jc w:val="center"/>
-              <w:cnfStyle w:val="000000100000"/>
+            <w:tcW w:w="1919" w:type="dxa"/>
+          </w:tcPr>
+          <w:p>
+            <w:pPr>
+              <w:jc w:val="center"/>
+              <w:cnfStyle w:val="000000100000" w:firstRow="0" w:lastRow="0" w:firstColumn="0" w:lastColumn="0" w:oddVBand="0" w:evenVBand="0" w:oddHBand="1" w:evenHBand="0" w:firstRowFirstColumn="0" w:firstRowLastColumn="0" w:lastRowFirstColumn="0" w:lastRowLastColumn="0"/>
+            </w:pPr>
+            <w:r>
+              <w:t>N/A</w:t>
+            </w:r>
+          </w:p>
+        </w:tc>
+        <w:tc>
+          <w:tcPr>
+            <w:tcW w:w="1919" w:type="dxa"/>
+          </w:tcPr>
+          <w:p>
+            <w:pPr>
+              <w:jc w:val="center"/>
+              <w:cnfStyle w:val="000000100000" w:firstRow="0" w:lastRow="0" w:firstColumn="0" w:lastColumn="0" w:oddVBand="0" w:evenVBand="0" w:oddHBand="1" w:evenHBand="0" w:firstRowFirstColumn="0" w:firstRowLastColumn="0" w:lastRowFirstColumn="0" w:lastRowLastColumn="0"/>
             </w:pPr>
             <w:r>
               <w:t>N/A</w:t>
@@ -3248,8 +4052,8 @@
       <w:tr>
         <w:tc>
           <w:tcPr>
-            <w:cnfStyle w:val="001000000000"/>
-            <w:tcW w:w="996" w:type="dxa"/>
+            <w:cnfStyle w:val="001000000000" w:firstRow="0" w:lastRow="0" w:firstColumn="1" w:lastColumn="0" w:oddVBand="0" w:evenVBand="0" w:oddHBand="0" w:evenHBand="0" w:firstRowFirstColumn="0" w:firstRowLastColumn="0" w:lastRowFirstColumn="0" w:lastRowLastColumn="0"/>
+            <w:tcW w:w="1055" w:type="dxa"/>
           </w:tcPr>
           <w:p>
             <w:r>
@@ -3259,11 +4063,11 @@
         </w:tc>
         <w:tc>
           <w:tcPr>
-            <w:tcW w:w="1033" w:type="dxa"/>
-          </w:tcPr>
-          <w:p>
-            <w:pPr>
-              <w:cnfStyle w:val="000000000000"/>
+            <w:tcW w:w="1093" w:type="dxa"/>
+          </w:tcPr>
+          <w:p>
+            <w:pPr>
+              <w:cnfStyle w:val="000000000000" w:firstRow="0" w:lastRow="0" w:firstColumn="0" w:lastColumn="0" w:oddVBand="0" w:evenVBand="0" w:oddHBand="0" w:evenHBand="0" w:firstRowFirstColumn="0" w:firstRowLastColumn="0" w:lastRowFirstColumn="0" w:lastRowLastColumn="0"/>
               <w:rPr>
                 <w:b/>
               </w:rPr>
@@ -3278,12 +4082,12 @@
         </w:tc>
         <w:tc>
           <w:tcPr>
-            <w:tcW w:w="1814" w:type="dxa"/>
-          </w:tcPr>
-          <w:p>
-            <w:pPr>
-              <w:jc w:val="center"/>
-              <w:cnfStyle w:val="000000000000"/>
+            <w:tcW w:w="1919" w:type="dxa"/>
+          </w:tcPr>
+          <w:p>
+            <w:pPr>
+              <w:jc w:val="center"/>
+              <w:cnfStyle w:val="000000000000" w:firstRow="0" w:lastRow="0" w:firstColumn="0" w:lastColumn="0" w:oddVBand="0" w:evenVBand="0" w:oddHBand="0" w:evenHBand="0" w:firstRowFirstColumn="0" w:firstRowLastColumn="0" w:lastRowFirstColumn="0" w:lastRowLastColumn="0"/>
             </w:pPr>
             <w:r>
               <w:t>N/A</w:t>
@@ -3292,23 +4096,26 @@
         </w:tc>
         <w:tc>
           <w:tcPr>
-            <w:tcW w:w="1814" w:type="dxa"/>
-          </w:tcPr>
-          <w:p>
-            <w:pPr>
-              <w:jc w:val="center"/>
-              <w:cnfStyle w:val="000000000000"/>
-            </w:pPr>
-          </w:p>
-        </w:tc>
-        <w:tc>
-          <w:tcPr>
-            <w:tcW w:w="1814" w:type="dxa"/>
-          </w:tcPr>
-          <w:p>
-            <w:pPr>
-              <w:jc w:val="center"/>
-              <w:cnfStyle w:val="000000000000"/>
+            <w:tcW w:w="1919" w:type="dxa"/>
+          </w:tcPr>
+          <w:p>
+            <w:pPr>
+              <w:jc w:val="center"/>
+              <w:cnfStyle w:val="000000000000" w:firstRow="0" w:lastRow="0" w:firstColumn="0" w:lastColumn="0" w:oddVBand="0" w:evenVBand="0" w:oddHBand="0" w:evenHBand="0" w:firstRowFirstColumn="0" w:firstRowLastColumn="0" w:lastRowFirstColumn="0" w:lastRowLastColumn="0"/>
+            </w:pPr>
+            <w:r>
+              <w:t>N/A</w:t>
+            </w:r>
+          </w:p>
+        </w:tc>
+        <w:tc>
+          <w:tcPr>
+            <w:tcW w:w="1919" w:type="dxa"/>
+          </w:tcPr>
+          <w:p>
+            <w:pPr>
+              <w:jc w:val="center"/>
+              <w:cnfStyle w:val="000000000000" w:firstRow="0" w:lastRow="0" w:firstColumn="0" w:lastColumn="0" w:oddVBand="0" w:evenVBand="0" w:oddHBand="0" w:evenHBand="0" w:firstRowFirstColumn="0" w:firstRowLastColumn="0" w:lastRowFirstColumn="0" w:lastRowLastColumn="0"/>
             </w:pPr>
             <w:r>
               <w:t>N/A</w:t>
@@ -3318,12 +4125,12 @@
       </w:tr>
       <w:tr>
         <w:trPr>
-          <w:cnfStyle w:val="000000100000"/>
+          <w:cnfStyle w:val="000000100000" w:firstRow="0" w:lastRow="0" w:firstColumn="0" w:lastColumn="0" w:oddVBand="0" w:evenVBand="0" w:oddHBand="1" w:evenHBand="0" w:firstRowFirstColumn="0" w:firstRowLastColumn="0" w:lastRowFirstColumn="0" w:lastRowLastColumn="0"/>
         </w:trPr>
         <w:tc>
           <w:tcPr>
-            <w:cnfStyle w:val="001000000000"/>
-            <w:tcW w:w="996" w:type="dxa"/>
+            <w:cnfStyle w:val="001000000000" w:firstRow="0" w:lastRow="0" w:firstColumn="1" w:lastColumn="0" w:oddVBand="0" w:evenVBand="0" w:oddHBand="0" w:evenHBand="0" w:firstRowFirstColumn="0" w:firstRowLastColumn="0" w:lastRowFirstColumn="0" w:lastRowLastColumn="0"/>
+            <w:tcW w:w="1055" w:type="dxa"/>
           </w:tcPr>
           <w:p>
             <w:r>
@@ -3333,11 +4140,11 @@
         </w:tc>
         <w:tc>
           <w:tcPr>
-            <w:tcW w:w="1033" w:type="dxa"/>
-          </w:tcPr>
-          <w:p>
-            <w:pPr>
-              <w:cnfStyle w:val="000000100000"/>
+            <w:tcW w:w="1093" w:type="dxa"/>
+          </w:tcPr>
+          <w:p>
+            <w:pPr>
+              <w:cnfStyle w:val="000000100000" w:firstRow="0" w:lastRow="0" w:firstColumn="0" w:lastColumn="0" w:oddVBand="0" w:evenVBand="0" w:oddHBand="1" w:evenHBand="0" w:firstRowFirstColumn="0" w:firstRowLastColumn="0" w:lastRowFirstColumn="0" w:lastRowLastColumn="0"/>
               <w:rPr>
                 <w:b/>
               </w:rPr>
@@ -3352,12 +4159,12 @@
         </w:tc>
         <w:tc>
           <w:tcPr>
-            <w:tcW w:w="1814" w:type="dxa"/>
-          </w:tcPr>
-          <w:p>
-            <w:pPr>
-              <w:jc w:val="center"/>
-              <w:cnfStyle w:val="000000100000"/>
+            <w:tcW w:w="1919" w:type="dxa"/>
+          </w:tcPr>
+          <w:p>
+            <w:pPr>
+              <w:jc w:val="center"/>
+              <w:cnfStyle w:val="000000100000" w:firstRow="0" w:lastRow="0" w:firstColumn="0" w:lastColumn="0" w:oddVBand="0" w:evenVBand="0" w:oddHBand="1" w:evenHBand="0" w:firstRowFirstColumn="0" w:firstRowLastColumn="0" w:lastRowFirstColumn="0" w:lastRowLastColumn="0"/>
             </w:pPr>
             <w:r>
               <w:t>N/A</w:t>
@@ -3366,23 +4173,26 @@
         </w:tc>
         <w:tc>
           <w:tcPr>
-            <w:tcW w:w="1814" w:type="dxa"/>
-          </w:tcPr>
-          <w:p>
-            <w:pPr>
-              <w:jc w:val="center"/>
-              <w:cnfStyle w:val="000000100000"/>
-            </w:pPr>
-          </w:p>
-        </w:tc>
-        <w:tc>
-          <w:tcPr>
-            <w:tcW w:w="1814" w:type="dxa"/>
-          </w:tcPr>
-          <w:p>
-            <w:pPr>
-              <w:jc w:val="center"/>
-              <w:cnfStyle w:val="000000100000"/>
+            <w:tcW w:w="1919" w:type="dxa"/>
+          </w:tcPr>
+          <w:p>
+            <w:pPr>
+              <w:jc w:val="center"/>
+              <w:cnfStyle w:val="000000100000" w:firstRow="0" w:lastRow="0" w:firstColumn="0" w:lastColumn="0" w:oddVBand="0" w:evenVBand="0" w:oddHBand="1" w:evenHBand="0" w:firstRowFirstColumn="0" w:firstRowLastColumn="0" w:lastRowFirstColumn="0" w:lastRowLastColumn="0"/>
+            </w:pPr>
+            <w:r>
+              <w:t>N/A</w:t>
+            </w:r>
+          </w:p>
+        </w:tc>
+        <w:tc>
+          <w:tcPr>
+            <w:tcW w:w="1919" w:type="dxa"/>
+          </w:tcPr>
+          <w:p>
+            <w:pPr>
+              <w:jc w:val="center"/>
+              <w:cnfStyle w:val="000000100000" w:firstRow="0" w:lastRow="0" w:firstColumn="0" w:lastColumn="0" w:oddVBand="0" w:evenVBand="0" w:oddHBand="1" w:evenHBand="0" w:firstRowFirstColumn="0" w:firstRowLastColumn="0" w:lastRowFirstColumn="0" w:lastRowLastColumn="0"/>
             </w:pPr>
             <w:r>
               <w:t>N/A</w:t>
@@ -3392,7 +4202,10 @@
       </w:tr>
     </w:tbl>
     <w:p/>
-    <w:p/>
+    <w:p>
+      <w:bookmarkStart w:id="0" w:name="_GoBack"/>
+      <w:bookmarkEnd w:id="0"/>
+    </w:p>
     <w:p/>
     <w:sectPr>
       <w:pgSz w:w="11906" w:h="16838"/>
@@ -3405,7 +4218,7 @@
 </file>
 
 <file path=word/numbering.xml><?xml version="1.0" encoding="utf-8"?>
-<w:numbering xmlns:ve="http://schemas.openxmlformats.org/markup-compatibility/2006" xmlns:o="urn:schemas-microsoft-com:office:office" xmlns:r="http://schemas.openxmlformats.org/officeDocument/2006/relationships" xmlns:m="http://schemas.openxmlformats.org/officeDocument/2006/math" xmlns:v="urn:schemas-microsoft-com:vml" xmlns:wp="http://schemas.openxmlformats.org/drawingml/2006/wordprocessingDrawing" xmlns:w10="urn:schemas-microsoft-com:office:word" xmlns:w="http://schemas.openxmlformats.org/wordprocessingml/2006/main" xmlns:wne="http://schemas.microsoft.com/office/word/2006/wordml">
+<w:numbering xmlns:wpc="http://schemas.microsoft.com/office/word/2010/wordprocessingCanvas" xmlns:mo="http://schemas.microsoft.com/office/mac/office/2008/main" xmlns:mc="http://schemas.openxmlformats.org/markup-compatibility/2006" xmlns:mv="urn:schemas-microsoft-com:mac:vml" xmlns:o="urn:schemas-microsoft-com:office:office" xmlns:r="http://schemas.openxmlformats.org/officeDocument/2006/relationships" xmlns:m="http://schemas.openxmlformats.org/officeDocument/2006/math" xmlns:v="urn:schemas-microsoft-com:vml" xmlns:wp14="http://schemas.microsoft.com/office/word/2010/wordprocessingDrawing" xmlns:wp="http://schemas.openxmlformats.org/drawingml/2006/wordprocessingDrawing" xmlns:w10="urn:schemas-microsoft-com:office:word" xmlns:w="http://schemas.openxmlformats.org/wordprocessingml/2006/main" xmlns:w14="http://schemas.microsoft.com/office/word/2010/wordml" xmlns:wpg="http://schemas.microsoft.com/office/word/2010/wordprocessingGroup" xmlns:wpi="http://schemas.microsoft.com/office/word/2010/wordprocessingInk" xmlns:wne="http://schemas.microsoft.com/office/word/2006/wordml" xmlns:wps="http://schemas.microsoft.com/office/word/2010/wordprocessingShape" mc:Ignorable="w14 wp14 mv">
   <w:abstractNum w:abstractNumId="0">
     <w:nsid w:val="5F3D646E"/>
     <w:multiLevelType w:val="hybridMultilevel"/>
@@ -3502,7 +4315,7 @@
 </file>
 
 <file path=word/styles.xml><?xml version="1.0" encoding="utf-8"?>
-<w:styles xmlns:r="http://schemas.openxmlformats.org/officeDocument/2006/relationships" xmlns:w="http://schemas.openxmlformats.org/wordprocessingml/2006/main">
+<w:styles xmlns:mc="http://schemas.openxmlformats.org/markup-compatibility/2006" xmlns:r="http://schemas.openxmlformats.org/officeDocument/2006/relationships" xmlns:w="http://schemas.openxmlformats.org/wordprocessingml/2006/main" xmlns:w14="http://schemas.microsoft.com/office/word/2010/wordml" mc:Ignorable="w14">
   <w:docDefaults>
     <w:rPrDefault>
       <w:rPr>
@@ -3518,7 +4331,7 @@
       </w:pPr>
     </w:pPrDefault>
   </w:docDefaults>
-  <w:latentStyles w:defLockedState="0" w:defUIPriority="99" w:defSemiHidden="1" w:defUnhideWhenUsed="1" w:defQFormat="0" w:count="267">
+  <w:latentStyles w:defLockedState="0" w:defUIPriority="99" w:defSemiHidden="1" w:defUnhideWhenUsed="1" w:defQFormat="0" w:count="276">
     <w:lsdException w:name="Normal" w:semiHidden="0" w:uiPriority="0" w:unhideWhenUsed="0" w:qFormat="1"/>
     <w:lsdException w:name="heading 1" w:semiHidden="0" w:uiPriority="9" w:unhideWhenUsed="0" w:qFormat="1"/>
     <w:lsdException w:name="heading 2" w:uiPriority="9" w:qFormat="1"/>
@@ -3673,7 +4486,6 @@
     <w:uiPriority w:val="99"/>
     <w:semiHidden/>
     <w:unhideWhenUsed/>
-    <w:qFormat/>
     <w:tblPr>
       <w:tblInd w:w="0" w:type="dxa"/>
       <w:tblCellMar>
@@ -3863,6 +4675,192 @@
 </w:styles>
 </file>
 
+<file path=word/stylesWithEffects.xml><?xml version="1.0" encoding="utf-8"?>
+<w:styles xmlns:wpc="http://schemas.microsoft.com/office/word/2010/wordprocessingCanvas" xmlns:mo="http://schemas.microsoft.com/office/mac/office/2008/main" xmlns:mc="http://schemas.openxmlformats.org/markup-compatibility/2006" xmlns:mv="urn:schemas-microsoft-com:mac:vml" xmlns:o="urn:schemas-microsoft-com:office:office" xmlns:r="http://schemas.openxmlformats.org/officeDocument/2006/relationships" xmlns:m="http://schemas.openxmlformats.org/officeDocument/2006/math" xmlns:v="urn:schemas-microsoft-com:vml" xmlns:wp14="http://schemas.microsoft.com/office/word/2010/wordprocessingDrawing" xmlns:wp="http://schemas.openxmlformats.org/drawingml/2006/wordprocessingDrawing" xmlns:w10="urn:schemas-microsoft-com:office:word" xmlns:w="http://schemas.openxmlformats.org/wordprocessingml/2006/main" xmlns:w14="http://schemas.microsoft.com/office/word/2010/wordml" xmlns:wpg="http://schemas.microsoft.com/office/word/2010/wordprocessingGroup" xmlns:wpi="http://schemas.microsoft.com/office/word/2010/wordprocessingInk" xmlns:wne="http://schemas.microsoft.com/office/word/2006/wordml" xmlns:wps="http://schemas.microsoft.com/office/word/2010/wordprocessingShape" mc:Ignorable="w14 wp14 mv">
+  <w:docDefaults>
+    <w:rPrDefault>
+      <w:rPr>
+        <w:rFonts w:asciiTheme="minorHAnsi" w:eastAsiaTheme="minorEastAsia" w:hAnsiTheme="minorHAnsi" w:cstheme="minorBidi"/>
+        <w:sz w:val="24"/>
+        <w:szCs w:val="24"/>
+        <w:lang w:val="en-US" w:eastAsia="ja-JP" w:bidi="ar-SA"/>
+      </w:rPr>
+    </w:rPrDefault>
+    <w:pPrDefault/>
+  </w:docDefaults>
+  <w:latentStyles w:defLockedState="0" w:defUIPriority="99" w:defSemiHidden="1" w:defUnhideWhenUsed="1" w:defQFormat="0" w:count="276">
+    <w:lsdException w:name="Normal" w:semiHidden="0" w:uiPriority="0" w:unhideWhenUsed="0" w:qFormat="1"/>
+    <w:lsdException w:name="heading 1" w:semiHidden="0" w:uiPriority="9" w:unhideWhenUsed="0" w:qFormat="1"/>
+    <w:lsdException w:name="heading 2" w:uiPriority="9" w:qFormat="1"/>
+    <w:lsdException w:name="heading 3" w:uiPriority="9" w:qFormat="1"/>
+    <w:lsdException w:name="heading 4" w:uiPriority="9" w:qFormat="1"/>
+    <w:lsdException w:name="heading 5" w:uiPriority="9" w:qFormat="1"/>
+    <w:lsdException w:name="heading 6" w:uiPriority="9" w:qFormat="1"/>
+    <w:lsdException w:name="heading 7" w:uiPriority="9" w:qFormat="1"/>
+    <w:lsdException w:name="heading 8" w:uiPriority="9" w:qFormat="1"/>
+    <w:lsdException w:name="heading 9" w:uiPriority="9" w:qFormat="1"/>
+    <w:lsdException w:name="toc 1" w:uiPriority="39"/>
+    <w:lsdException w:name="toc 2" w:uiPriority="39"/>
+    <w:lsdException w:name="toc 3" w:uiPriority="39"/>
+    <w:lsdException w:name="toc 4" w:uiPriority="39"/>
+    <w:lsdException w:name="toc 5" w:uiPriority="39"/>
+    <w:lsdException w:name="toc 6" w:uiPriority="39"/>
+    <w:lsdException w:name="toc 7" w:uiPriority="39"/>
+    <w:lsdException w:name="toc 8" w:uiPriority="39"/>
+    <w:lsdException w:name="toc 9" w:uiPriority="39"/>
+    <w:lsdException w:name="caption" w:uiPriority="35" w:qFormat="1"/>
+    <w:lsdException w:name="Title" w:semiHidden="0" w:uiPriority="10" w:unhideWhenUsed="0" w:qFormat="1"/>
+    <w:lsdException w:name="Default Paragraph Font" w:uiPriority="1"/>
+    <w:lsdException w:name="Subtitle" w:semiHidden="0" w:uiPriority="11" w:unhideWhenUsed="0" w:qFormat="1"/>
+    <w:lsdException w:name="Strong" w:semiHidden="0" w:uiPriority="22" w:unhideWhenUsed="0" w:qFormat="1"/>
+    <w:lsdException w:name="Emphasis" w:semiHidden="0" w:uiPriority="20" w:unhideWhenUsed="0" w:qFormat="1"/>
+    <w:lsdException w:name="Table Grid" w:semiHidden="0" w:uiPriority="59" w:unhideWhenUsed="0"/>
+    <w:lsdException w:name="Placeholder Text" w:unhideWhenUsed="0"/>
+    <w:lsdException w:name="No Spacing" w:semiHidden="0" w:uiPriority="1" w:unhideWhenUsed="0" w:qFormat="1"/>
+    <w:lsdException w:name="Light Shading" w:semiHidden="0" w:uiPriority="60" w:unhideWhenUsed="0"/>
+    <w:lsdException w:name="Light List" w:semiHidden="0" w:uiPriority="61" w:unhideWhenUsed="0"/>
+    <w:lsdException w:name="Light Grid" w:semiHidden="0" w:uiPriority="62" w:unhideWhenUsed="0"/>
+    <w:lsdException w:name="Medium Shading 1" w:semiHidden="0" w:uiPriority="63" w:unhideWhenUsed="0"/>
+    <w:lsdException w:name="Medium Shading 2" w:semiHidden="0" w:uiPriority="64" w:unhideWhenUsed="0"/>
+    <w:lsdException w:name="Medium List 1" w:semiHidden="0" w:uiPriority="65" w:unhideWhenUsed="0"/>
+    <w:lsdException w:name="Medium List 2" w:semiHidden="0" w:uiPriority="66" w:unhideWhenUsed="0"/>
+    <w:lsdException w:name="Medium Grid 1" w:semiHidden="0" w:uiPriority="67" w:unhideWhenUsed="0"/>
+    <w:lsdException w:name="Medium Grid 2" w:semiHidden="0" w:uiPriority="68" w:unhideWhenUsed="0"/>
+    <w:lsdException w:name="Medium Grid 3" w:semiHidden="0" w:uiPriority="69" w:unhideWhenUsed="0"/>
+    <w:lsdException w:name="Dark List" w:semiHidden="0" w:uiPriority="70" w:unhideWhenUsed="0"/>
+    <w:lsdException w:name="Colorful Shading" w:semiHidden="0" w:uiPriority="71" w:unhideWhenUsed="0"/>
+    <w:lsdException w:name="Colorful List" w:semiHidden="0" w:uiPriority="72" w:unhideWhenUsed="0"/>
+    <w:lsdException w:name="Colorful Grid" w:semiHidden="0" w:uiPriority="73" w:unhideWhenUsed="0"/>
+    <w:lsdException w:name="Light Shading Accent 1" w:semiHidden="0" w:uiPriority="60" w:unhideWhenUsed="0"/>
+    <w:lsdException w:name="Light List Accent 1" w:semiHidden="0" w:uiPriority="61" w:unhideWhenUsed="0"/>
+    <w:lsdException w:name="Light Grid Accent 1" w:semiHidden="0" w:uiPriority="62" w:unhideWhenUsed="0"/>
+    <w:lsdException w:name="Medium Shading 1 Accent 1" w:semiHidden="0" w:uiPriority="63" w:unhideWhenUsed="0"/>
+    <w:lsdException w:name="Medium Shading 2 Accent 1" w:semiHidden="0" w:uiPriority="64" w:unhideWhenUsed="0"/>
+    <w:lsdException w:name="Medium List 1 Accent 1" w:semiHidden="0" w:uiPriority="65" w:unhideWhenUsed="0"/>
+    <w:lsdException w:name="Revision" w:unhideWhenUsed="0"/>
+    <w:lsdException w:name="List Paragraph" w:semiHidden="0" w:uiPriority="34" w:unhideWhenUsed="0" w:qFormat="1"/>
+    <w:lsdException w:name="Quote" w:semiHidden="0" w:uiPriority="29" w:unhideWhenUsed="0" w:qFormat="1"/>
+    <w:lsdException w:name="Intense Quote" w:semiHidden="0" w:uiPriority="30" w:unhideWhenUsed="0" w:qFormat="1"/>
+    <w:lsdException w:name="Medium List 2 Accent 1" w:semiHidden="0" w:uiPriority="66" w:unhideWhenUsed="0"/>
+    <w:lsdException w:name="Medium Grid 1 Accent 1" w:semiHidden="0" w:uiPriority="67" w:unhideWhenUsed="0"/>
+    <w:lsdException w:name="Medium Grid 2 Accent 1" w:semiHidden="0" w:uiPriority="68" w:unhideWhenUsed="0"/>
+    <w:lsdException w:name="Medium Grid 3 Accent 1" w:semiHidden="0" w:uiPriority="69" w:unhideWhenUsed="0"/>
+    <w:lsdException w:name="Dark List Accent 1" w:semiHidden="0" w:uiPriority="70" w:unhideWhenUsed="0"/>
+    <w:lsdException w:name="Colorful Shading Accent 1" w:semiHidden="0" w:uiPriority="71" w:unhideWhenUsed="0"/>
+    <w:lsdException w:name="Colorful List Accent 1" w:semiHidden="0" w:uiPriority="72" w:unhideWhenUsed="0"/>
+    <w:lsdException w:name="Colorful Grid Accent 1" w:semiHidden="0" w:uiPriority="73" w:unhideWhenUsed="0"/>
+    <w:lsdException w:name="Light Shading Accent 2" w:semiHidden="0" w:uiPriority="60" w:unhideWhenUsed="0"/>
+    <w:lsdException w:name="Light List Accent 2" w:semiHidden="0" w:uiPriority="61" w:unhideWhenUsed="0"/>
+    <w:lsdException w:name="Light Grid Accent 2" w:semiHidden="0" w:uiPriority="62" w:unhideWhenUsed="0"/>
+    <w:lsdException w:name="Medium Shading 1 Accent 2" w:semiHidden="0" w:uiPriority="63" w:unhideWhenUsed="0"/>
+    <w:lsdException w:name="Medium Shading 2 Accent 2" w:semiHidden="0" w:uiPriority="64" w:unhideWhenUsed="0"/>
+    <w:lsdException w:name="Medium List 1 Accent 2" w:semiHidden="0" w:uiPriority="65" w:unhideWhenUsed="0"/>
+    <w:lsdException w:name="Medium List 2 Accent 2" w:semiHidden="0" w:uiPriority="66" w:unhideWhenUsed="0"/>
+    <w:lsdException w:name="Medium Grid 1 Accent 2" w:semiHidden="0" w:uiPriority="67" w:unhideWhenUsed="0"/>
+    <w:lsdException w:name="Medium Grid 2 Accent 2" w:semiHidden="0" w:uiPriority="68" w:unhideWhenUsed="0"/>
+    <w:lsdException w:name="Medium Grid 3 Accent 2" w:semiHidden="0" w:uiPriority="69" w:unhideWhenUsed="0"/>
+    <w:lsdException w:name="Dark List Accent 2" w:semiHidden="0" w:uiPriority="70" w:unhideWhenUsed="0"/>
+    <w:lsdException w:name="Colorful Shading Accent 2" w:semiHidden="0" w:uiPriority="71" w:unhideWhenUsed="0"/>
+    <w:lsdException w:name="Colorful List Accent 2" w:semiHidden="0" w:uiPriority="72" w:unhideWhenUsed="0"/>
+    <w:lsdException w:name="Colorful Grid Accent 2" w:semiHidden="0" w:uiPriority="73" w:unhideWhenUsed="0"/>
+    <w:lsdException w:name="Light Shading Accent 3" w:semiHidden="0" w:uiPriority="60" w:unhideWhenUsed="0"/>
+    <w:lsdException w:name="Light List Accent 3" w:semiHidden="0" w:uiPriority="61" w:unhideWhenUsed="0"/>
+    <w:lsdException w:name="Light Grid Accent 3" w:semiHidden="0" w:uiPriority="62" w:unhideWhenUsed="0"/>
+    <w:lsdException w:name="Medium Shading 1 Accent 3" w:semiHidden="0" w:uiPriority="63" w:unhideWhenUsed="0"/>
+    <w:lsdException w:name="Medium Shading 2 Accent 3" w:semiHidden="0" w:uiPriority="64" w:unhideWhenUsed="0"/>
+    <w:lsdException w:name="Medium List 1 Accent 3" w:semiHidden="0" w:uiPriority="65" w:unhideWhenUsed="0"/>
+    <w:lsdException w:name="Medium List 2 Accent 3" w:semiHidden="0" w:uiPriority="66" w:unhideWhenUsed="0"/>
+    <w:lsdException w:name="Medium Grid 1 Accent 3" w:semiHidden="0" w:uiPriority="67" w:unhideWhenUsed="0"/>
+    <w:lsdException w:name="Medium Grid 2 Accent 3" w:semiHidden="0" w:uiPriority="68" w:unhideWhenUsed="0"/>
+    <w:lsdException w:name="Medium Grid 3 Accent 3" w:semiHidden="0" w:uiPriority="69" w:unhideWhenUsed="0"/>
+    <w:lsdException w:name="Dark List Accent 3" w:semiHidden="0" w:uiPriority="70" w:unhideWhenUsed="0"/>
+    <w:lsdException w:name="Colorful Shading Accent 3" w:semiHidden="0" w:uiPriority="71" w:unhideWhenUsed="0"/>
+    <w:lsdException w:name="Colorful List Accent 3" w:semiHidden="0" w:uiPriority="72" w:unhideWhenUsed="0"/>
+    <w:lsdException w:name="Colorful Grid Accent 3" w:semiHidden="0" w:uiPriority="73" w:unhideWhenUsed="0"/>
+    <w:lsdException w:name="Light Shading Accent 4" w:semiHidden="0" w:uiPriority="60" w:unhideWhenUsed="0"/>
+    <w:lsdException w:name="Light List Accent 4" w:semiHidden="0" w:uiPriority="61" w:unhideWhenUsed="0"/>
+    <w:lsdException w:name="Light Grid Accent 4" w:semiHidden="0" w:uiPriority="62" w:unhideWhenUsed="0"/>
+    <w:lsdException w:name="Medium Shading 1 Accent 4" w:semiHidden="0" w:uiPriority="63" w:unhideWhenUsed="0"/>
+    <w:lsdException w:name="Medium Shading 2 Accent 4" w:semiHidden="0" w:uiPriority="64" w:unhideWhenUsed="0"/>
+    <w:lsdException w:name="Medium List 1 Accent 4" w:semiHidden="0" w:uiPriority="65" w:unhideWhenUsed="0"/>
+    <w:lsdException w:name="Medium List 2 Accent 4" w:semiHidden="0" w:uiPriority="66" w:unhideWhenUsed="0"/>
+    <w:lsdException w:name="Medium Grid 1 Accent 4" w:semiHidden="0" w:uiPriority="67" w:unhideWhenUsed="0"/>
+    <w:lsdException w:name="Medium Grid 2 Accent 4" w:semiHidden="0" w:uiPriority="68" w:unhideWhenUsed="0"/>
+    <w:lsdException w:name="Medium Grid 3 Accent 4" w:semiHidden="0" w:uiPriority="69" w:unhideWhenUsed="0"/>
+    <w:lsdException w:name="Dark List Accent 4" w:semiHidden="0" w:uiPriority="70" w:unhideWhenUsed="0"/>
+    <w:lsdException w:name="Colorful Shading Accent 4" w:semiHidden="0" w:uiPriority="71" w:unhideWhenUsed="0"/>
+    <w:lsdException w:name="Colorful List Accent 4" w:semiHidden="0" w:uiPriority="72" w:unhideWhenUsed="0"/>
+    <w:lsdException w:name="Colorful Grid Accent 4" w:semiHidden="0" w:uiPriority="73" w:unhideWhenUsed="0"/>
+    <w:lsdException w:name="Light Shading Accent 5" w:semiHidden="0" w:uiPriority="60" w:unhideWhenUsed="0"/>
+    <w:lsdException w:name="Light List Accent 5" w:semiHidden="0" w:uiPriority="61" w:unhideWhenUsed="0"/>
+    <w:lsdException w:name="Light Grid Accent 5" w:semiHidden="0" w:uiPriority="62" w:unhideWhenUsed="0"/>
+    <w:lsdException w:name="Medium Shading 1 Accent 5" w:semiHidden="0" w:uiPriority="63" w:unhideWhenUsed="0"/>
+    <w:lsdException w:name="Medium Shading 2 Accent 5" w:semiHidden="0" w:uiPriority="64" w:unhideWhenUsed="0"/>
+    <w:lsdException w:name="Medium List 1 Accent 5" w:semiHidden="0" w:uiPriority="65" w:unhideWhenUsed="0"/>
+    <w:lsdException w:name="Medium List 2 Accent 5" w:semiHidden="0" w:uiPriority="66" w:unhideWhenUsed="0"/>
+    <w:lsdException w:name="Medium Grid 1 Accent 5" w:semiHidden="0" w:uiPriority="67" w:unhideWhenUsed="0"/>
+    <w:lsdException w:name="Medium Grid 2 Accent 5" w:semiHidden="0" w:uiPriority="68" w:unhideWhenUsed="0"/>
+    <w:lsdException w:name="Medium Grid 3 Accent 5" w:semiHidden="0" w:uiPriority="69" w:unhideWhenUsed="0"/>
+    <w:lsdException w:name="Dark List Accent 5" w:semiHidden="0" w:uiPriority="70" w:unhideWhenUsed="0"/>
+    <w:lsdException w:name="Colorful Shading Accent 5" w:semiHidden="0" w:uiPriority="71" w:unhideWhenUsed="0"/>
+    <w:lsdException w:name="Colorful List Accent 5" w:semiHidden="0" w:uiPriority="72" w:unhideWhenUsed="0"/>
+    <w:lsdException w:name="Colorful Grid Accent 5" w:semiHidden="0" w:uiPriority="73" w:unhideWhenUsed="0"/>
+    <w:lsdException w:name="Light Shading Accent 6" w:semiHidden="0" w:uiPriority="60" w:unhideWhenUsed="0"/>
+    <w:lsdException w:name="Light List Accent 6" w:semiHidden="0" w:uiPriority="61" w:unhideWhenUsed="0"/>
+    <w:lsdException w:name="Light Grid Accent 6" w:semiHidden="0" w:uiPriority="62" w:unhideWhenUsed="0"/>
+    <w:lsdException w:name="Medium Shading 1 Accent 6" w:semiHidden="0" w:uiPriority="63" w:unhideWhenUsed="0"/>
+    <w:lsdException w:name="Medium Shading 2 Accent 6" w:semiHidden="0" w:uiPriority="64" w:unhideWhenUsed="0"/>
+    <w:lsdException w:name="Medium List 1 Accent 6" w:semiHidden="0" w:uiPriority="65" w:unhideWhenUsed="0"/>
+    <w:lsdException w:name="Medium List 2 Accent 6" w:semiHidden="0" w:uiPriority="66" w:unhideWhenUsed="0"/>
+    <w:lsdException w:name="Medium Grid 1 Accent 6" w:semiHidden="0" w:uiPriority="67" w:unhideWhenUsed="0"/>
+    <w:lsdException w:name="Medium Grid 2 Accent 6" w:semiHidden="0" w:uiPriority="68" w:unhideWhenUsed="0"/>
+    <w:lsdException w:name="Medium Grid 3 Accent 6" w:semiHidden="0" w:uiPriority="69" w:unhideWhenUsed="0"/>
+    <w:lsdException w:name="Dark List Accent 6" w:semiHidden="0" w:uiPriority="70" w:unhideWhenUsed="0"/>
+    <w:lsdException w:name="Colorful Shading Accent 6" w:semiHidden="0" w:uiPriority="71" w:unhideWhenUsed="0"/>
+    <w:lsdException w:name="Colorful List Accent 6" w:semiHidden="0" w:uiPriority="72" w:unhideWhenUsed="0"/>
+    <w:lsdException w:name="Colorful Grid Accent 6" w:semiHidden="0" w:uiPriority="73" w:unhideWhenUsed="0"/>
+    <w:lsdException w:name="Subtle Emphasis" w:semiHidden="0" w:uiPriority="19" w:unhideWhenUsed="0" w:qFormat="1"/>
+    <w:lsdException w:name="Intense Emphasis" w:semiHidden="0" w:uiPriority="21" w:unhideWhenUsed="0" w:qFormat="1"/>
+    <w:lsdException w:name="Subtle Reference" w:semiHidden="0" w:uiPriority="31" w:unhideWhenUsed="0" w:qFormat="1"/>
+    <w:lsdException w:name="Intense Reference" w:semiHidden="0" w:uiPriority="32" w:unhideWhenUsed="0" w:qFormat="1"/>
+    <w:lsdException w:name="Book Title" w:semiHidden="0" w:uiPriority="33" w:unhideWhenUsed="0" w:qFormat="1"/>
+    <w:lsdException w:name="Bibliography" w:uiPriority="37"/>
+    <w:lsdException w:name="TOC Heading" w:uiPriority="39" w:qFormat="1"/>
+  </w:latentStyles>
+  <w:style w:type="paragraph" w:default="1" w:styleId="Normal">
+    <w:name w:val="Normal"/>
+    <w:qFormat/>
+  </w:style>
+  <w:style w:type="character" w:default="1" w:styleId="DefaultParagraphFont">
+    <w:name w:val="Default Paragraph Font"/>
+    <w:uiPriority w:val="1"/>
+    <w:semiHidden/>
+    <w:unhideWhenUsed/>
+  </w:style>
+  <w:style w:type="table" w:default="1" w:styleId="TableNormal">
+    <w:name w:val="Normal Table"/>
+    <w:uiPriority w:val="99"/>
+    <w:semiHidden/>
+    <w:unhideWhenUsed/>
+    <w:tblPr>
+      <w:tblInd w:w="0" w:type="dxa"/>
+      <w:tblCellMar>
+        <w:top w:w="0" w:type="dxa"/>
+        <w:left w:w="108" w:type="dxa"/>
+        <w:bottom w:w="0" w:type="dxa"/>
+        <w:right w:w="108" w:type="dxa"/>
+      </w:tblCellMar>
+    </w:tblPr>
+  </w:style>
+  <w:style w:type="numbering" w:default="1" w:styleId="NoList">
+    <w:name w:val="No List"/>
+    <w:uiPriority w:val="99"/>
+    <w:semiHidden/>
+    <w:unhideWhenUsed/>
+  </w:style>
+</w:styles>
+</file>
+
 <file path=word/diagrams/colors1.xml><?xml version="1.0" encoding="utf-8"?>
 <dgm:colorsDef xmlns:dgm="http://schemas.openxmlformats.org/drawingml/2006/diagram" xmlns:a="http://schemas.openxmlformats.org/drawingml/2006/main" uniqueId="urn:microsoft.com/office/officeart/2005/8/colors/accent1_2">
   <dgm:title val=""/>
@@ -5361,7 +6359,7 @@
 <dgm:dataModel xmlns:dgm="http://schemas.openxmlformats.org/drawingml/2006/diagram" xmlns:a="http://schemas.openxmlformats.org/drawingml/2006/main">
   <dgm:ptLst>
     <dgm:pt modelId="{80C0C7EB-2B07-4C4B-A542-37E792D10B56}" type="doc">
-      <dgm:prSet loTypeId="urn:microsoft.com/office/officeart/2005/8/layout/default" loCatId="list" qsTypeId="urn:microsoft.com/office/officeart/2005/8/quickstyle/3d1" qsCatId="3D" csTypeId="urn:microsoft.com/office/officeart/2005/8/colors/accent1_2" csCatId="accent1" phldr="1"/>
+      <dgm:prSet loTypeId="urn:microsoft.com/office/officeart/2005/8/layout/default#1" loCatId="list" qsTypeId="urn:microsoft.com/office/officeart/2005/8/quickstyle/3d1" qsCatId="3D" csTypeId="urn:microsoft.com/office/officeart/2005/8/colors/accent1_2" csCatId="accent1" phldr="1"/>
       <dgm:spPr/>
       <dgm:t>
         <a:bodyPr/>
@@ -5444,15 +6442,15 @@
   </dgm:ptLst>
   <dgm:cxnLst>
     <dgm:cxn modelId="{E0CE1C5F-0E04-4E3C-9593-4DA02A2F4516}" srcId="{80C0C7EB-2B07-4C4B-A542-37E792D10B56}" destId="{3F0B2E8F-7420-4373-8D75-AE556B6DB9BD}" srcOrd="0" destOrd="0" parTransId="{4FD6D08A-87FA-4780-8E58-BE4C48429E71}" sibTransId="{CA7CA227-B3A6-44CC-9873-CCC91452407A}"/>
-    <dgm:cxn modelId="{1966A8C2-959F-45F9-A9EF-D665809BC8F7}" type="presOf" srcId="{80C0C7EB-2B07-4C4B-A542-37E792D10B56}" destId="{B6391123-FE53-4FCE-997A-996C6BB01FA1}" srcOrd="0" destOrd="0" presId="urn:microsoft.com/office/officeart/2005/8/layout/default"/>
-    <dgm:cxn modelId="{D38E07E6-00CA-49F7-BF74-AF9441BE59CE}" type="presOf" srcId="{3F0B2E8F-7420-4373-8D75-AE556B6DB9BD}" destId="{DD86203D-9382-49C6-87FA-CEFFD2A9E7CB}" srcOrd="0" destOrd="0" presId="urn:microsoft.com/office/officeart/2005/8/layout/default"/>
-    <dgm:cxn modelId="{65ABF41A-F144-4479-A016-E1C97EAEA24B}" type="presParOf" srcId="{B6391123-FE53-4FCE-997A-996C6BB01FA1}" destId="{DD86203D-9382-49C6-87FA-CEFFD2A9E7CB}" srcOrd="0" destOrd="0" presId="urn:microsoft.com/office/officeart/2005/8/layout/default"/>
+    <dgm:cxn modelId="{1966A8C2-959F-45F9-A9EF-D665809BC8F7}" type="presOf" srcId="{80C0C7EB-2B07-4C4B-A542-37E792D10B56}" destId="{B6391123-FE53-4FCE-997A-996C6BB01FA1}" srcOrd="0" destOrd="0" presId="urn:microsoft.com/office/officeart/2005/8/layout/default#1"/>
+    <dgm:cxn modelId="{D38E07E6-00CA-49F7-BF74-AF9441BE59CE}" type="presOf" srcId="{3F0B2E8F-7420-4373-8D75-AE556B6DB9BD}" destId="{DD86203D-9382-49C6-87FA-CEFFD2A9E7CB}" srcOrd="0" destOrd="0" presId="urn:microsoft.com/office/officeart/2005/8/layout/default#1"/>
+    <dgm:cxn modelId="{65ABF41A-F144-4479-A016-E1C97EAEA24B}" type="presParOf" srcId="{B6391123-FE53-4FCE-997A-996C6BB01FA1}" destId="{DD86203D-9382-49C6-87FA-CEFFD2A9E7CB}" srcOrd="0" destOrd="0" presId="urn:microsoft.com/office/officeart/2005/8/layout/default#1"/>
   </dgm:cxnLst>
   <dgm:bg/>
   <dgm:whole/>
   <dgm:extLst>
     <a:ext uri="http://schemas.microsoft.com/office/drawing/2008/diagram">
-      <dsp:dataModelExt xmlns:dsp="http://schemas.microsoft.com/office/drawing/2008/diagram" xmlns="" relId="rId10" minVer="http://schemas.openxmlformats.org/drawingml/2006/diagram"/>
+      <dsp:dataModelExt xmlns:dsp="http://schemas.microsoft.com/office/drawing/2008/diagram" relId="rId11" minVer="http://schemas.openxmlformats.org/drawingml/2006/diagram"/>
     </a:ext>
   </dgm:extLst>
 </dgm:dataModel>
@@ -5462,7 +6460,7 @@
 <dgm:dataModel xmlns:dgm="http://schemas.openxmlformats.org/drawingml/2006/diagram" xmlns:a="http://schemas.openxmlformats.org/drawingml/2006/main">
   <dgm:ptLst>
     <dgm:pt modelId="{80C0C7EB-2B07-4C4B-A542-37E792D10B56}" type="doc">
-      <dgm:prSet loTypeId="urn:microsoft.com/office/officeart/2005/8/layout/default" loCatId="list" qsTypeId="urn:microsoft.com/office/officeart/2005/8/quickstyle/3d1" qsCatId="3D" csTypeId="urn:microsoft.com/office/officeart/2005/8/colors/accent1_2" csCatId="accent1" phldr="1"/>
+      <dgm:prSet loTypeId="urn:microsoft.com/office/officeart/2005/8/layout/default#2" loCatId="list" qsTypeId="urn:microsoft.com/office/officeart/2005/8/quickstyle/3d1" qsCatId="3D" csTypeId="urn:microsoft.com/office/officeart/2005/8/colors/accent1_2" csCatId="accent1" phldr="1"/>
       <dgm:spPr/>
       <dgm:t>
         <a:bodyPr/>
@@ -5651,31 +6649,31 @@
     </dgm:pt>
   </dgm:ptLst>
   <dgm:cxnLst>
-    <dgm:cxn modelId="{D5EFA03C-41BC-4629-A95C-4A4802BC7117}" type="presOf" srcId="{97A893A3-7BB9-41C6-812F-7BFE4F32972E}" destId="{58C57FF1-C844-419E-B3EA-E0BE19D0D22B}" srcOrd="0" destOrd="0" presId="urn:microsoft.com/office/officeart/2005/8/layout/default"/>
-    <dgm:cxn modelId="{069A3197-D7CA-4F80-96B5-16679D80BF72}" type="presOf" srcId="{5EAF5E44-6462-4996-973E-D019EE7EA396}" destId="{DBF7C1C4-93D4-425E-8AE4-164370A4FD10}" srcOrd="0" destOrd="0" presId="urn:microsoft.com/office/officeart/2005/8/layout/default"/>
+    <dgm:cxn modelId="{8D18BE18-9583-4736-B04A-5420DC52BD9F}" srcId="{80C0C7EB-2B07-4C4B-A542-37E792D10B56}" destId="{5EAF5E44-6462-4996-973E-D019EE7EA396}" srcOrd="2" destOrd="0" parTransId="{FB83FFE7-98C2-4137-9AB1-0D697C81B6A0}" sibTransId="{DF26E66F-0DA8-46EE-906F-FEA2E6033276}"/>
+    <dgm:cxn modelId="{D5EFA03C-41BC-4629-A95C-4A4802BC7117}" type="presOf" srcId="{97A893A3-7BB9-41C6-812F-7BFE4F32972E}" destId="{58C57FF1-C844-419E-B3EA-E0BE19D0D22B}" srcOrd="0" destOrd="0" presId="urn:microsoft.com/office/officeart/2005/8/layout/default#2"/>
+    <dgm:cxn modelId="{69EB7FB9-802F-4FFA-BE8F-FED9DDC8679C}" type="presOf" srcId="{80C0C7EB-2B07-4C4B-A542-37E792D10B56}" destId="{B6391123-FE53-4FCE-997A-996C6BB01FA1}" srcOrd="0" destOrd="0" presId="urn:microsoft.com/office/officeart/2005/8/layout/default#2"/>
     <dgm:cxn modelId="{E0CE1C5F-0E04-4E3C-9593-4DA02A2F4516}" srcId="{80C0C7EB-2B07-4C4B-A542-37E792D10B56}" destId="{3F0B2E8F-7420-4373-8D75-AE556B6DB9BD}" srcOrd="0" destOrd="0" parTransId="{4FD6D08A-87FA-4780-8E58-BE4C48429E71}" sibTransId="{CA7CA227-B3A6-44CC-9873-CCC91452407A}"/>
-    <dgm:cxn modelId="{C11A1AA7-7A1D-484D-83F5-D57C6D564474}" type="presOf" srcId="{3F0B2E8F-7420-4373-8D75-AE556B6DB9BD}" destId="{DD86203D-9382-49C6-87FA-CEFFD2A9E7CB}" srcOrd="0" destOrd="0" presId="urn:microsoft.com/office/officeart/2005/8/layout/default"/>
+    <dgm:cxn modelId="{069A3197-D7CA-4F80-96B5-16679D80BF72}" type="presOf" srcId="{5EAF5E44-6462-4996-973E-D019EE7EA396}" destId="{DBF7C1C4-93D4-425E-8AE4-164370A4FD10}" srcOrd="0" destOrd="0" presId="urn:microsoft.com/office/officeart/2005/8/layout/default#2"/>
+    <dgm:cxn modelId="{C11A1AA7-7A1D-484D-83F5-D57C6D564474}" type="presOf" srcId="{3F0B2E8F-7420-4373-8D75-AE556B6DB9BD}" destId="{DD86203D-9382-49C6-87FA-CEFFD2A9E7CB}" srcOrd="0" destOrd="0" presId="urn:microsoft.com/office/officeart/2005/8/layout/default#2"/>
     <dgm:cxn modelId="{4D35709D-1089-4CF4-A83A-BA1A1B008B20}" srcId="{80C0C7EB-2B07-4C4B-A542-37E792D10B56}" destId="{97A893A3-7BB9-41C6-812F-7BFE4F32972E}" srcOrd="1" destOrd="0" parTransId="{1CC8D3B5-5996-4E24-AEDD-017F5549D82A}" sibTransId="{7180EF6A-9A6D-4BD9-AF24-97FD03EA2E89}"/>
-    <dgm:cxn modelId="{8D18BE18-9583-4736-B04A-5420DC52BD9F}" srcId="{80C0C7EB-2B07-4C4B-A542-37E792D10B56}" destId="{5EAF5E44-6462-4996-973E-D019EE7EA396}" srcOrd="2" destOrd="0" parTransId="{FB83FFE7-98C2-4137-9AB1-0D697C81B6A0}" sibTransId="{DF26E66F-0DA8-46EE-906F-FEA2E6033276}"/>
-    <dgm:cxn modelId="{69EB7FB9-802F-4FFA-BE8F-FED9DDC8679C}" type="presOf" srcId="{80C0C7EB-2B07-4C4B-A542-37E792D10B56}" destId="{B6391123-FE53-4FCE-997A-996C6BB01FA1}" srcOrd="0" destOrd="0" presId="urn:microsoft.com/office/officeart/2005/8/layout/default"/>
-    <dgm:cxn modelId="{FDA4FDC9-529A-4AF0-8F9E-3B6B97B9821F}" type="presParOf" srcId="{B6391123-FE53-4FCE-997A-996C6BB01FA1}" destId="{DD86203D-9382-49C6-87FA-CEFFD2A9E7CB}" srcOrd="0" destOrd="0" presId="urn:microsoft.com/office/officeart/2005/8/layout/default"/>
-    <dgm:cxn modelId="{4176F1E7-ED0E-464E-90D1-10D1866D4C83}" type="presParOf" srcId="{B6391123-FE53-4FCE-997A-996C6BB01FA1}" destId="{25841EA8-D1AD-4096-BF38-0C676662D720}" srcOrd="1" destOrd="0" presId="urn:microsoft.com/office/officeart/2005/8/layout/default"/>
-    <dgm:cxn modelId="{82214B1E-7389-4ABB-9A43-9024638349A4}" type="presParOf" srcId="{B6391123-FE53-4FCE-997A-996C6BB01FA1}" destId="{58C57FF1-C844-419E-B3EA-E0BE19D0D22B}" srcOrd="2" destOrd="0" presId="urn:microsoft.com/office/officeart/2005/8/layout/default"/>
-    <dgm:cxn modelId="{F86EDB5B-6B6B-4AC5-A495-E7965E1F7520}" type="presParOf" srcId="{B6391123-FE53-4FCE-997A-996C6BB01FA1}" destId="{D1BBED9A-821E-4ECB-9CED-5A001DC772C4}" srcOrd="3" destOrd="0" presId="urn:microsoft.com/office/officeart/2005/8/layout/default"/>
-    <dgm:cxn modelId="{64EA49F6-0527-41C1-85F1-8636F0DFD912}" type="presParOf" srcId="{B6391123-FE53-4FCE-997A-996C6BB01FA1}" destId="{DBF7C1C4-93D4-425E-8AE4-164370A4FD10}" srcOrd="4" destOrd="0" presId="urn:microsoft.com/office/officeart/2005/8/layout/default"/>
+    <dgm:cxn modelId="{FDA4FDC9-529A-4AF0-8F9E-3B6B97B9821F}" type="presParOf" srcId="{B6391123-FE53-4FCE-997A-996C6BB01FA1}" destId="{DD86203D-9382-49C6-87FA-CEFFD2A9E7CB}" srcOrd="0" destOrd="0" presId="urn:microsoft.com/office/officeart/2005/8/layout/default#2"/>
+    <dgm:cxn modelId="{4176F1E7-ED0E-464E-90D1-10D1866D4C83}" type="presParOf" srcId="{B6391123-FE53-4FCE-997A-996C6BB01FA1}" destId="{25841EA8-D1AD-4096-BF38-0C676662D720}" srcOrd="1" destOrd="0" presId="urn:microsoft.com/office/officeart/2005/8/layout/default#2"/>
+    <dgm:cxn modelId="{82214B1E-7389-4ABB-9A43-9024638349A4}" type="presParOf" srcId="{B6391123-FE53-4FCE-997A-996C6BB01FA1}" destId="{58C57FF1-C844-419E-B3EA-E0BE19D0D22B}" srcOrd="2" destOrd="0" presId="urn:microsoft.com/office/officeart/2005/8/layout/default#2"/>
+    <dgm:cxn modelId="{F86EDB5B-6B6B-4AC5-A495-E7965E1F7520}" type="presParOf" srcId="{B6391123-FE53-4FCE-997A-996C6BB01FA1}" destId="{D1BBED9A-821E-4ECB-9CED-5A001DC772C4}" srcOrd="3" destOrd="0" presId="urn:microsoft.com/office/officeart/2005/8/layout/default#2"/>
+    <dgm:cxn modelId="{64EA49F6-0527-41C1-85F1-8636F0DFD912}" type="presParOf" srcId="{B6391123-FE53-4FCE-997A-996C6BB01FA1}" destId="{DBF7C1C4-93D4-425E-8AE4-164370A4FD10}" srcOrd="4" destOrd="0" presId="urn:microsoft.com/office/officeart/2005/8/layout/default#2"/>
   </dgm:cxnLst>
   <dgm:bg/>
   <dgm:whole/>
   <dgm:extLst>
     <a:ext uri="http://schemas.microsoft.com/office/drawing/2008/diagram">
-      <dsp:dataModelExt xmlns:dsp="http://schemas.microsoft.com/office/drawing/2008/diagram" xmlns="" relId="rId15" minVer="http://schemas.openxmlformats.org/drawingml/2006/diagram"/>
+      <dsp:dataModelExt xmlns:dsp="http://schemas.microsoft.com/office/drawing/2008/diagram" relId="rId16" minVer="http://schemas.openxmlformats.org/drawingml/2006/diagram"/>
     </a:ext>
   </dgm:extLst>
 </dgm:dataModel>
 </file>
 
 <file path=word/diagrams/drawing1.xml><?xml version="1.0" encoding="utf-8"?>
-<dsp:drawing xmlns:dgm="http://schemas.openxmlformats.org/drawingml/2006/diagram" xmlns:a="http://schemas.openxmlformats.org/drawingml/2006/main" xmlns:dsp="http://schemas.microsoft.com/office/drawing/2008/diagram">
+<dsp:drawing xmlns:dgm="http://schemas.openxmlformats.org/drawingml/2006/diagram" xmlns:dsp="http://schemas.microsoft.com/office/drawing/2008/diagram" xmlns:a="http://schemas.openxmlformats.org/drawingml/2006/main">
   <dsp:spTree>
     <dsp:nvGrpSpPr>
       <dsp:cNvPr id="0" name=""/>
@@ -5796,7 +6794,7 @@
 </file>
 
 <file path=word/diagrams/drawing2.xml><?xml version="1.0" encoding="utf-8"?>
-<dsp:drawing xmlns:dgm="http://schemas.openxmlformats.org/drawingml/2006/diagram" xmlns:a="http://schemas.openxmlformats.org/drawingml/2006/main" xmlns:dsp="http://schemas.microsoft.com/office/drawing/2008/diagram">
+<dsp:drawing xmlns:dgm="http://schemas.openxmlformats.org/drawingml/2006/diagram" xmlns:dsp="http://schemas.microsoft.com/office/drawing/2008/diagram" xmlns:a="http://schemas.openxmlformats.org/drawingml/2006/main">
   <dsp:spTree>
     <dsp:nvGrpSpPr>
       <dsp:cNvPr id="0" name=""/>
@@ -6135,7 +7133,7 @@
 </file>
 
 <file path=word/diagrams/layout1.xml><?xml version="1.0" encoding="utf-8"?>
-<dgm:layoutDef xmlns:dgm="http://schemas.openxmlformats.org/drawingml/2006/diagram" xmlns:a="http://schemas.openxmlformats.org/drawingml/2006/main" uniqueId="urn:microsoft.com/office/officeart/2005/8/layout/default">
+<dgm:layoutDef xmlns:dgm="http://schemas.openxmlformats.org/drawingml/2006/diagram" xmlns:a="http://schemas.openxmlformats.org/drawingml/2006/main" uniqueId="urn:microsoft.com/office/officeart/2005/8/layout/default#1">
   <dgm:title val=""/>
   <dgm:desc val=""/>
   <dgm:catLst>
@@ -6282,7 +7280,7 @@
 </file>
 
 <file path=word/diagrams/layout2.xml><?xml version="1.0" encoding="utf-8"?>
-<dgm:layoutDef xmlns:dgm="http://schemas.openxmlformats.org/drawingml/2006/diagram" xmlns:a="http://schemas.openxmlformats.org/drawingml/2006/main" uniqueId="urn:microsoft.com/office/officeart/2005/8/layout/default">
+<dgm:layoutDef xmlns:dgm="http://schemas.openxmlformats.org/drawingml/2006/diagram" xmlns:a="http://schemas.openxmlformats.org/drawingml/2006/main" uniqueId="urn:microsoft.com/office/officeart/2005/8/layout/default#2">
   <dgm:title val=""/>
   <dgm:desc val=""/>
   <dgm:catLst>
@@ -8950,7 +9948,7 @@
 </file>
 
 <file path=customXml/itemProps1.xml><?xml version="1.0" encoding="utf-8"?>
-<ds:datastoreItem xmlns:ds="http://schemas.openxmlformats.org/officeDocument/2006/customXml" ds:itemID="{3BDC1909-1B9D-4B88-A81F-257D5D59B0E2}">
+<ds:datastoreItem xmlns:ds="http://schemas.openxmlformats.org/officeDocument/2006/customXml" ds:itemID="{87BCFD73-197E-0E4A-A3D1-52886B584A3D}">
   <ds:schemaRefs>
     <ds:schemaRef ds:uri="http://schemas.openxmlformats.org/officeDocument/2006/bibliography"/>
   </ds:schemaRefs>

</xml_diff>